<commit_message>
update URS mobile part
</commit_message>
<xml_diff>
--- a/Project Plan/EIOM-ProjectPlan-V.1.0.docx
+++ b/Project Plan/EIOM-ProjectPlan-V.1.0.docx
@@ -5036,19 +5036,6 @@
     </w:p>
     <w:p>
       <w:pPr>
-        <w:rPr>
-          <w:lang w:val="en-GB"/>
-        </w:rPr>
-      </w:pPr>
-      <w:r>
-        <w:rPr>
-          <w:lang w:val="en-GB"/>
-        </w:rPr>
-        <w:tab/>
-      </w:r>
-    </w:p>
-    <w:p>
-      <w:pPr>
         <w:pStyle w:val="2"/>
         <w:numPr>
           <w:ilvl w:val="1"/>
@@ -5469,7 +5456,15 @@
           <w:sz w:val="24"/>
           <w:szCs w:val="24"/>
         </w:rPr>
-        <w:t>[URS-1]: The administrator can add help information, which includes name, address, district, province, zip code, phone number, category, latitude and longitude.</w:t>
+        <w:t xml:space="preserve">[URS-1]: The administrator can add help information, which includes name, address, </w:t>
+      </w:r>
+      <w:r>
+        <w:rPr>
+          <w:rFonts w:ascii="Times New Roman" w:hAnsi="Times New Roman" w:cs="Times New Roman"/>
+          <w:sz w:val="24"/>
+          <w:szCs w:val="24"/>
+        </w:rPr>
+        <w:t>district, province, zip code, phone number, category, latitude and longitude.</w:t>
       </w:r>
     </w:p>
     <w:p>
@@ -5523,23 +5518,7 @@
           <w:sz w:val="24"/>
           <w:szCs w:val="24"/>
         </w:rPr>
-        <w:t xml:space="preserve">[URS-4]: The </w:t>
-      </w:r>
-      <w:r>
-        <w:rPr>
-          <w:rFonts w:ascii="Times New Roman" w:hAnsi="Times New Roman" w:cs="Times New Roman"/>
-          <w:sz w:val="24"/>
-          <w:szCs w:val="24"/>
-        </w:rPr>
-        <w:t xml:space="preserve">administrator </w:t>
-      </w:r>
-      <w:r>
-        <w:rPr>
-          <w:rFonts w:ascii="Times New Roman" w:hAnsi="Times New Roman" w:cs="Times New Roman"/>
-          <w:sz w:val="24"/>
-          <w:szCs w:val="24"/>
-        </w:rPr>
-        <w:t>can view help information of each help place.</w:t>
+        <w:t>[URS-4]: The admin can view help information of each help place.</w:t>
       </w:r>
     </w:p>
     <w:p>
@@ -5563,85 +5542,120 @@
     <w:p>
       <w:pPr>
         <w:ind w:left="720"/>
+        <w:rPr>
+          <w:rFonts w:ascii="Times New Roman" w:hAnsi="Times New Roman" w:cs="Times New Roman"/>
+          <w:sz w:val="24"/>
+          <w:szCs w:val="24"/>
+        </w:rPr>
+      </w:pPr>
+      <w:r>
+        <w:rPr>
+          <w:rFonts w:ascii="Times New Roman" w:hAnsi="Times New Roman" w:cs="Times New Roman"/>
+          <w:sz w:val="24"/>
+          <w:szCs w:val="24"/>
+        </w:rPr>
+        <w:t>[URS-6]: The administrator can browse the help location by province of Thailand.</w:t>
+      </w:r>
+    </w:p>
+    <w:p>
+      <w:pPr>
+        <w:ind w:left="720"/>
+        <w:rPr>
+          <w:rFonts w:ascii="Times New Roman" w:hAnsi="Times New Roman" w:cs="Times New Roman"/>
+          <w:sz w:val="24"/>
+          <w:szCs w:val="24"/>
+        </w:rPr>
+      </w:pPr>
+      <w:r>
+        <w:rPr>
+          <w:rFonts w:ascii="Times New Roman" w:hAnsi="Times New Roman" w:cs="Times New Roman"/>
+          <w:sz w:val="24"/>
+          <w:szCs w:val="24"/>
+        </w:rPr>
+        <w:t xml:space="preserve">[URS-7]: </w:t>
+      </w:r>
+      <w:r>
+        <w:rPr>
+          <w:rFonts w:ascii="Times New Roman" w:hAnsi="Times New Roman" w:cs="Times New Roman"/>
+          <w:sz w:val="24"/>
+          <w:szCs w:val="24"/>
+        </w:rPr>
+        <w:t>The administrator can browse the help location by category and province of Thailand.</w:t>
+      </w:r>
+    </w:p>
+    <w:p>
+      <w:pPr>
+        <w:ind w:firstLine="720"/>
+        <w:rPr>
+          <w:rFonts w:ascii="Times New Roman" w:hAnsi="Times New Roman" w:cs="Times New Roman"/>
+          <w:sz w:val="24"/>
+          <w:szCs w:val="24"/>
+        </w:rPr>
+      </w:pPr>
+      <w:r>
+        <w:rPr>
+          <w:rFonts w:ascii="Times New Roman" w:hAnsi="Times New Roman" w:cs="Times New Roman"/>
+          <w:sz w:val="24"/>
+          <w:szCs w:val="24"/>
+        </w:rPr>
+        <w:lastRenderedPageBreak/>
+        <w:t xml:space="preserve">• </w:t>
+      </w:r>
+      <w:r>
         <w:rPr>
           <w:rFonts w:ascii="Times New Roman" w:hAnsi="Times New Roman" w:cs="Times New Roman"/>
           <w:b/>
           <w:bCs/>
-          <w:sz w:val="28"/>
-        </w:rPr>
-      </w:pPr>
-      <w:r>
-        <w:rPr>
-          <w:rFonts w:ascii="Times New Roman" w:hAnsi="Times New Roman" w:cs="Times New Roman"/>
-          <w:sz w:val="24"/>
-          <w:szCs w:val="24"/>
-        </w:rPr>
-        <w:t>[URS-6]: The administrator can browse the help location by province of Thailand.</w:t>
-      </w:r>
-    </w:p>
-    <w:p>
-      <w:pPr>
-        <w:ind w:firstLine="720"/>
-        <w:rPr>
-          <w:rFonts w:ascii="Times New Roman" w:hAnsi="Times New Roman" w:cs="Times New Roman"/>
-          <w:sz w:val="24"/>
-          <w:szCs w:val="24"/>
-        </w:rPr>
-      </w:pPr>
-    </w:p>
-    <w:p>
-      <w:pPr>
-        <w:ind w:firstLine="720"/>
-        <w:rPr>
-          <w:rFonts w:ascii="Times New Roman" w:hAnsi="Times New Roman" w:cs="Times New Roman"/>
-          <w:sz w:val="24"/>
-          <w:szCs w:val="24"/>
-        </w:rPr>
-      </w:pPr>
-      <w:r>
-        <w:rPr>
-          <w:rFonts w:ascii="Times New Roman" w:hAnsi="Times New Roman" w:cs="Times New Roman"/>
-          <w:sz w:val="24"/>
-          <w:szCs w:val="24"/>
-        </w:rPr>
-        <w:lastRenderedPageBreak/>
-        <w:t xml:space="preserve">• </w:t>
-      </w:r>
-      <w:r>
-        <w:rPr>
-          <w:rFonts w:ascii="Times New Roman" w:hAnsi="Times New Roman" w:cs="Times New Roman"/>
-          <w:b/>
+          <w:sz w:val="24"/>
+          <w:szCs w:val="24"/>
+        </w:rPr>
+        <w:t>Feature 1:</w:t>
+      </w:r>
+      <w:r>
+        <w:rPr>
+          <w:rFonts w:ascii="Times New Roman" w:hAnsi="Times New Roman" w:cs="Times New Roman"/>
+          <w:sz w:val="24"/>
+          <w:szCs w:val="24"/>
+        </w:rPr>
+        <w:t xml:space="preserve"> Map and Help Information System</w:t>
+      </w:r>
+    </w:p>
+    <w:p>
+      <w:pPr>
+        <w:ind w:left="720"/>
+        <w:rPr>
+          <w:rFonts w:ascii="Times New Roman" w:hAnsi="Times New Roman" w:cs="Times New Roman"/>
           <w:bCs/>
           <w:sz w:val="24"/>
           <w:szCs w:val="24"/>
         </w:rPr>
-        <w:t>Feature 1:</w:t>
-      </w:r>
-      <w:r>
-        <w:rPr>
-          <w:rFonts w:ascii="Times New Roman" w:hAnsi="Times New Roman" w:cs="Times New Roman"/>
-          <w:sz w:val="24"/>
-          <w:szCs w:val="24"/>
-        </w:rPr>
-        <w:t xml:space="preserve"> Map and Help Information System</w:t>
-      </w:r>
-    </w:p>
-    <w:p>
-      <w:pPr>
-        <w:ind w:firstLine="720"/>
-        <w:rPr>
-          <w:rFonts w:ascii="Times New Roman" w:hAnsi="Times New Roman" w:cs="Times New Roman"/>
-          <w:sz w:val="24"/>
-          <w:szCs w:val="24"/>
-        </w:rPr>
-      </w:pPr>
-      <w:r>
-        <w:rPr>
-          <w:rFonts w:ascii="Times New Roman" w:hAnsi="Times New Roman" w:cs="Times New Roman"/>
-          <w:sz w:val="24"/>
-          <w:szCs w:val="24"/>
-        </w:rPr>
-        <w:t>[URS-7]: The user can view the online map with their current location.</w:t>
+      </w:pPr>
+      <w:r>
+        <w:rPr>
+          <w:rFonts w:ascii="Times New Roman" w:hAnsi="Times New Roman" w:cs="Times New Roman"/>
+          <w:bCs/>
+          <w:sz w:val="24"/>
+          <w:szCs w:val="24"/>
+        </w:rPr>
+        <w:t>[URS-</w:t>
+      </w:r>
+      <w:r>
+        <w:rPr>
+          <w:rFonts w:ascii="Times New Roman" w:hAnsi="Times New Roman" w:cs="Times New Roman"/>
+          <w:bCs/>
+          <w:sz w:val="24"/>
+          <w:szCs w:val="24"/>
+        </w:rPr>
+        <w:t>8</w:t>
+      </w:r>
+      <w:r>
+        <w:rPr>
+          <w:rFonts w:ascii="Times New Roman" w:hAnsi="Times New Roman" w:cs="Times New Roman"/>
+          <w:bCs/>
+          <w:sz w:val="24"/>
+          <w:szCs w:val="24"/>
+        </w:rPr>
+        <w:t>]: The user can view the online map with their current location.</w:t>
       </w:r>
     </w:p>
     <w:p>
@@ -5661,7 +5675,25 @@
           <w:sz w:val="24"/>
           <w:szCs w:val="24"/>
         </w:rPr>
-        <w:t>[URS-8]: The user can view the offline map with their current location.</w:t>
+        <w:t>[URS-</w:t>
+      </w:r>
+      <w:r>
+        <w:rPr>
+          <w:rFonts w:ascii="Times New Roman" w:hAnsi="Times New Roman" w:cs="Times New Roman"/>
+          <w:bCs/>
+          <w:sz w:val="24"/>
+          <w:szCs w:val="24"/>
+        </w:rPr>
+        <w:t>9</w:t>
+      </w:r>
+      <w:r>
+        <w:rPr>
+          <w:rFonts w:ascii="Times New Roman" w:hAnsi="Times New Roman" w:cs="Times New Roman"/>
+          <w:bCs/>
+          <w:sz w:val="24"/>
+          <w:szCs w:val="24"/>
+        </w:rPr>
+        <w:t>]: The user can view the offline map with their current location.</w:t>
       </w:r>
     </w:p>
     <w:p>
@@ -5681,7 +5713,34 @@
           <w:sz w:val="24"/>
           <w:szCs w:val="24"/>
         </w:rPr>
-        <w:t>[URS-9]: The user can view the help place around user’s current location in online map.</w:t>
+        <w:t>[URS-</w:t>
+      </w:r>
+      <w:r>
+        <w:rPr>
+          <w:rFonts w:ascii="Times New Roman" w:hAnsi="Times New Roman" w:cs="Times New Roman"/>
+          <w:bCs/>
+          <w:sz w:val="24"/>
+          <w:szCs w:val="24"/>
+        </w:rPr>
+        <w:t>10</w:t>
+      </w:r>
+      <w:r>
+        <w:rPr>
+          <w:rFonts w:ascii="Times New Roman" w:hAnsi="Times New Roman" w:cs="Times New Roman"/>
+          <w:bCs/>
+          <w:sz w:val="24"/>
+          <w:szCs w:val="24"/>
+        </w:rPr>
+        <w:t>]: The user can view the help places in online map</w:t>
+      </w:r>
+      <w:r>
+        <w:rPr>
+          <w:rFonts w:ascii="Times New Roman" w:hAnsi="Times New Roman" w:cs="Times New Roman"/>
+          <w:bCs/>
+          <w:sz w:val="24"/>
+          <w:szCs w:val="24"/>
+        </w:rPr>
+        <w:t>.</w:t>
       </w:r>
     </w:p>
     <w:p>
@@ -5701,7 +5760,43 @@
           <w:sz w:val="24"/>
           <w:szCs w:val="24"/>
         </w:rPr>
-        <w:t>[URS-10]: The user can view the location of help place in offline map.</w:t>
+        <w:t>[URS-1</w:t>
+      </w:r>
+      <w:r>
+        <w:rPr>
+          <w:rFonts w:ascii="Times New Roman" w:hAnsi="Times New Roman" w:cs="Times New Roman"/>
+          <w:bCs/>
+          <w:sz w:val="24"/>
+          <w:szCs w:val="24"/>
+        </w:rPr>
+        <w:t>1</w:t>
+      </w:r>
+      <w:r>
+        <w:rPr>
+          <w:rFonts w:ascii="Times New Roman" w:hAnsi="Times New Roman" w:cs="Times New Roman"/>
+          <w:bCs/>
+          <w:sz w:val="24"/>
+          <w:szCs w:val="24"/>
+        </w:rPr>
+        <w:t xml:space="preserve">]: The user can view the </w:t>
+      </w:r>
+      <w:r>
+        <w:rPr>
+          <w:rFonts w:ascii="Times New Roman" w:hAnsi="Times New Roman" w:cs="Times New Roman"/>
+          <w:bCs/>
+          <w:sz w:val="24"/>
+          <w:szCs w:val="24"/>
+        </w:rPr>
+        <w:t xml:space="preserve">help places </w:t>
+      </w:r>
+      <w:r>
+        <w:rPr>
+          <w:rFonts w:ascii="Times New Roman" w:hAnsi="Times New Roman" w:cs="Times New Roman"/>
+          <w:bCs/>
+          <w:sz w:val="24"/>
+          <w:szCs w:val="24"/>
+        </w:rPr>
+        <w:t>in offline map.</w:t>
       </w:r>
     </w:p>
     <w:p>
@@ -5721,7 +5816,25 @@
           <w:sz w:val="24"/>
           <w:szCs w:val="24"/>
         </w:rPr>
-        <w:t>[URS-11]: The user can view help information of each help place in online map.</w:t>
+        <w:t>[URS-1</w:t>
+      </w:r>
+      <w:r>
+        <w:rPr>
+          <w:rFonts w:ascii="Times New Roman" w:hAnsi="Times New Roman" w:cs="Times New Roman"/>
+          <w:bCs/>
+          <w:sz w:val="24"/>
+          <w:szCs w:val="24"/>
+        </w:rPr>
+        <w:t>2</w:t>
+      </w:r>
+      <w:r>
+        <w:rPr>
+          <w:rFonts w:ascii="Times New Roman" w:hAnsi="Times New Roman" w:cs="Times New Roman"/>
+          <w:bCs/>
+          <w:sz w:val="24"/>
+          <w:szCs w:val="24"/>
+        </w:rPr>
+        <w:t>]: The user can view help information of each help place in online map.</w:t>
       </w:r>
     </w:p>
     <w:p>
@@ -5741,7 +5854,25 @@
           <w:sz w:val="24"/>
           <w:szCs w:val="24"/>
         </w:rPr>
-        <w:t>[URS-12]: The user can view help information of each help place in offline map.</w:t>
+        <w:t>[URS-1</w:t>
+      </w:r>
+      <w:r>
+        <w:rPr>
+          <w:rFonts w:ascii="Times New Roman" w:hAnsi="Times New Roman" w:cs="Times New Roman"/>
+          <w:bCs/>
+          <w:sz w:val="24"/>
+          <w:szCs w:val="24"/>
+        </w:rPr>
+        <w:t>3</w:t>
+      </w:r>
+      <w:r>
+        <w:rPr>
+          <w:rFonts w:ascii="Times New Roman" w:hAnsi="Times New Roman" w:cs="Times New Roman"/>
+          <w:bCs/>
+          <w:sz w:val="24"/>
+          <w:szCs w:val="24"/>
+        </w:rPr>
+        <w:t>]: The user can view help information of each help place in offline map.</w:t>
       </w:r>
     </w:p>
     <w:p>
@@ -5761,7 +5892,25 @@
           <w:sz w:val="24"/>
           <w:szCs w:val="24"/>
         </w:rPr>
-        <w:t>[URS-13]: The user can make emergency call to each help place</w:t>
+        <w:t>[URS-1</w:t>
+      </w:r>
+      <w:r>
+        <w:rPr>
+          <w:rFonts w:ascii="Times New Roman" w:hAnsi="Times New Roman" w:cs="Times New Roman"/>
+          <w:bCs/>
+          <w:sz w:val="24"/>
+          <w:szCs w:val="24"/>
+        </w:rPr>
+        <w:t>4</w:t>
+      </w:r>
+      <w:r>
+        <w:rPr>
+          <w:rFonts w:ascii="Times New Roman" w:hAnsi="Times New Roman" w:cs="Times New Roman"/>
+          <w:bCs/>
+          <w:sz w:val="24"/>
+          <w:szCs w:val="24"/>
+        </w:rPr>
+        <w:t>]: The user can make emergency call to each help place in online map.</w:t>
       </w:r>
     </w:p>
     <w:p>
@@ -5781,19 +5930,26 @@
           <w:sz w:val="24"/>
           <w:szCs w:val="24"/>
         </w:rPr>
-        <w:t>[URS-14]: The user can make emergency call to each help place.</w:t>
-      </w:r>
-    </w:p>
-    <w:p>
-      <w:pPr>
-        <w:ind w:left="720"/>
+        <w:t>[URS-1</w:t>
+      </w:r>
+      <w:r>
         <w:rPr>
           <w:rFonts w:ascii="Times New Roman" w:hAnsi="Times New Roman" w:cs="Times New Roman"/>
           <w:bCs/>
           <w:sz w:val="24"/>
           <w:szCs w:val="24"/>
         </w:rPr>
-      </w:pPr>
+        <w:t>5</w:t>
+      </w:r>
+      <w:r>
+        <w:rPr>
+          <w:rFonts w:ascii="Times New Roman" w:hAnsi="Times New Roman" w:cs="Times New Roman"/>
+          <w:bCs/>
+          <w:sz w:val="24"/>
+          <w:szCs w:val="24"/>
+        </w:rPr>
+        <w:t>]: The user can make emergency call to each help place in offline map.</w:t>
+      </w:r>
     </w:p>
     <w:p>
       <w:pPr>
@@ -6823,6 +6979,30 @@
           <w:lang w:val="en-GB"/>
         </w:rPr>
       </w:pPr>
+    </w:p>
+    <w:p>
+      <w:pPr>
+        <w:ind w:left="720" w:firstLine="420"/>
+        <w:rPr>
+          <w:rFonts w:ascii="Times New Roman" w:hAnsi="Times New Roman" w:cs="Times New Roman"/>
+          <w:b/>
+          <w:bCs/>
+          <w:sz w:val="28"/>
+          <w:lang w:val="en-GB"/>
+        </w:rPr>
+      </w:pPr>
+    </w:p>
+    <w:p>
+      <w:pPr>
+        <w:ind w:left="720" w:firstLine="420"/>
+        <w:rPr>
+          <w:rFonts w:ascii="Times New Roman" w:hAnsi="Times New Roman" w:cs="Times New Roman"/>
+          <w:b/>
+          <w:bCs/>
+          <w:sz w:val="28"/>
+          <w:lang w:val="en-GB"/>
+        </w:rPr>
+      </w:pPr>
       <w:r>
         <w:rPr>
           <w:rFonts w:ascii="Times New Roman" w:hAnsi="Times New Roman" w:cs="Times New Roman"/>
@@ -6872,14 +7052,16 @@
                 <w:szCs w:val="24"/>
               </w:rPr>
             </w:pPr>
-            <w:r>
-              <w:rPr>
-                <w:rFonts w:ascii="Times New Roman" w:eastAsia="Times New Roman" w:hAnsi="Times New Roman" w:cs="Times New Roman"/>
-                <w:color w:val="000000"/>
-                <w:sz w:val="24"/>
-                <w:szCs w:val="24"/>
-              </w:rPr>
-              <w:t xml:space="preserve">Acceptance Test </w:t>
+            <w:bookmarkStart w:id="10" w:name="_GoBack"/>
+            <w:bookmarkEnd w:id="10"/>
+            <w:r>
+              <w:rPr>
+                <w:rFonts w:ascii="Times New Roman" w:eastAsia="Times New Roman" w:hAnsi="Times New Roman" w:cs="Times New Roman"/>
+                <w:color w:val="000000"/>
+                <w:sz w:val="24"/>
+                <w:szCs w:val="24"/>
+              </w:rPr>
+              <w:t>Acceptance Test</w:t>
             </w:r>
           </w:p>
         </w:tc>
@@ -7682,13 +7864,13 @@
           <w:lang w:val="en-US"/>
         </w:rPr>
       </w:pPr>
-      <w:bookmarkStart w:id="10" w:name="_Toc389345687"/>
+      <w:bookmarkStart w:id="11" w:name="_Toc389345687"/>
       <w:r>
         <w:lastRenderedPageBreak/>
         <w:t>Chapter Two | Infrastructure</w:t>
       </w:r>
       <w:bookmarkEnd w:id="1"/>
-      <w:bookmarkEnd w:id="10"/>
+      <w:bookmarkEnd w:id="11"/>
     </w:p>
     <w:p>
       <w:pPr>
@@ -7697,7 +7879,7 @@
           <w:color w:val="000000" w:themeColor="text1"/>
         </w:rPr>
       </w:pPr>
-      <w:bookmarkStart w:id="11" w:name="_Toc389345688"/>
+      <w:bookmarkStart w:id="12" w:name="_Toc389345688"/>
       <w:r>
         <w:rPr>
           <w:color w:val="000000" w:themeColor="text1"/>
@@ -7710,7 +7892,7 @@
         </w:rPr>
         <w:t>Software Development Life Cycle</w:t>
       </w:r>
-      <w:bookmarkEnd w:id="11"/>
+      <w:bookmarkEnd w:id="12"/>
     </w:p>
     <w:p>
       <w:pPr>
@@ -7980,7 +8162,7 @@
           <w:color w:val="000000" w:themeColor="text1"/>
         </w:rPr>
       </w:pPr>
-      <w:bookmarkStart w:id="12" w:name="_Toc389345689"/>
+      <w:bookmarkStart w:id="13" w:name="_Toc389345689"/>
       <w:r>
         <w:rPr>
           <w:color w:val="000000" w:themeColor="text1"/>
@@ -8007,7 +8189,7 @@
         <w:t>Software Acquisition Plans</w:t>
       </w:r>
       <w:bookmarkEnd w:id="2"/>
-      <w:bookmarkEnd w:id="12"/>
+      <w:bookmarkEnd w:id="13"/>
     </w:p>
     <w:p>
       <w:pPr>
@@ -8379,14 +8561,14 @@
           <w:color w:val="000000" w:themeColor="text1"/>
         </w:rPr>
       </w:pPr>
-      <w:bookmarkStart w:id="13" w:name="_Toc389345690"/>
+      <w:bookmarkStart w:id="14" w:name="_Toc389345690"/>
       <w:r>
         <w:rPr>
           <w:color w:val="000000" w:themeColor="text1"/>
         </w:rPr>
         <w:t>Hardware and Material Resources</w:t>
       </w:r>
-      <w:bookmarkEnd w:id="13"/>
+      <w:bookmarkEnd w:id="14"/>
     </w:p>
     <w:p>
       <w:pPr>
@@ -9011,16 +9193,14 @@
       <w:pPr>
         <w:pStyle w:val="1"/>
       </w:pPr>
-      <w:bookmarkStart w:id="14" w:name="_Toc384672294"/>
-      <w:bookmarkStart w:id="15" w:name="_Toc389345691"/>
-      <w:bookmarkStart w:id="16" w:name="_GoBack"/>
-      <w:bookmarkEnd w:id="16"/>
+      <w:bookmarkStart w:id="15" w:name="_Toc384672294"/>
+      <w:bookmarkStart w:id="16" w:name="_Toc389345691"/>
       <w:r>
         <w:lastRenderedPageBreak/>
         <w:t>Chapter Three | Management Procedures</w:t>
       </w:r>
-      <w:bookmarkEnd w:id="14"/>
       <w:bookmarkEnd w:id="15"/>
+      <w:bookmarkEnd w:id="16"/>
     </w:p>
     <w:p>
       <w:pPr>
@@ -24896,7 +25076,7 @@
 </file>
 
 <file path=customXml/itemProps1.xml><?xml version="1.0" encoding="utf-8"?>
-<ds:datastoreItem xmlns:ds="http://schemas.openxmlformats.org/officeDocument/2006/customXml" ds:itemID="{3887A523-CB76-485C-A2C8-D97C14224261}">
+<ds:datastoreItem xmlns:ds="http://schemas.openxmlformats.org/officeDocument/2006/customXml" ds:itemID="{55ABD8CF-754D-4A9B-9930-6EBD98274D5F}">
   <ds:schemaRefs>
     <ds:schemaRef ds:uri="http://schemas.openxmlformats.org/officeDocument/2006/bibliography"/>
   </ds:schemaRefs>

</xml_diff>

<commit_message>
Update mobile part, server part Project plan
</commit_message>
<xml_diff>
--- a/Project Plan/EIOM-ProjectPlan-V.1.0.docx
+++ b/Project Plan/EIOM-ProjectPlan-V.1.0.docx
@@ -14,9 +14,9 @@
           <w:szCs w:val="72"/>
         </w:rPr>
       </w:pPr>
-      <w:bookmarkStart w:id="0" w:name="_Toc384672293"/>
+      <w:bookmarkStart w:id="0" w:name="_Toc384672289"/>
       <w:bookmarkStart w:id="1" w:name="_Toc384672292"/>
-      <w:bookmarkStart w:id="2" w:name="_Toc384672289"/>
+      <w:bookmarkStart w:id="2" w:name="_Toc384672293"/>
     </w:p>
     <w:p>
       <w:pPr>
@@ -4473,9 +4473,13 @@
     <w:sdt>
       <w:sdtPr>
         <w:rPr>
-          <w:rFonts w:ascii="Times New Roman" w:hAnsi="Times New Roman" w:cs="Times New Roman"/>
+          <w:rFonts w:ascii="Times New Roman" w:eastAsiaTheme="minorHAnsi" w:hAnsi="Times New Roman" w:cs="Times New Roman"/>
+          <w:b w:val="0"/>
+          <w:bCs w:val="0"/>
+          <w:color w:val="auto"/>
           <w:sz w:val="24"/>
           <w:szCs w:val="24"/>
+          <w:cs w:val="0"/>
           <w:lang w:val="th-TH"/>
         </w:rPr>
         <w:id w:val="518823025"/>
@@ -4486,11 +4490,9 @@
       </w:sdtPr>
       <w:sdtEndPr>
         <w:rPr>
-          <w:rFonts w:asciiTheme="minorHAnsi" w:eastAsiaTheme="minorHAnsi" w:hAnsiTheme="minorHAnsi" w:cstheme="minorBidi"/>
-          <w:color w:val="auto"/>
+          <w:rFonts w:asciiTheme="minorHAnsi" w:hAnsiTheme="minorHAnsi" w:cstheme="minorBidi"/>
           <w:sz w:val="22"/>
           <w:szCs w:val="28"/>
-          <w:cs w:val="0"/>
         </w:rPr>
       </w:sdtEndPr>
       <w:sdtContent>
@@ -4629,6 +4631,8 @@
               <w:fldChar w:fldCharType="end"/>
             </w:r>
           </w:hyperlink>
+          <w:bookmarkStart w:id="3" w:name="_GoBack"/>
+          <w:bookmarkEnd w:id="3"/>
         </w:p>
         <w:p>
           <w:pPr>
@@ -7363,8 +7367,6 @@
             <w:fldChar w:fldCharType="end"/>
           </w:r>
         </w:p>
-        <w:bookmarkStart w:id="3" w:name="_GoBack" w:displacedByCustomXml="next"/>
-        <w:bookmarkEnd w:id="3" w:displacedByCustomXml="next"/>
       </w:sdtContent>
     </w:sdt>
     <w:p>
@@ -7395,7 +7397,7 @@
         <w:lastRenderedPageBreak/>
         <w:t>Chapter One | Introduction</w:t>
       </w:r>
-      <w:bookmarkEnd w:id="2"/>
+      <w:bookmarkEnd w:id="0"/>
       <w:bookmarkEnd w:id="4"/>
     </w:p>
     <w:p>
@@ -8231,7 +8233,7 @@
           <w:sz w:val="24"/>
           <w:szCs w:val="24"/>
         </w:rPr>
-        <w:t>[URS-10]: The user can view the help places in online map.</w:t>
+        <w:t>[URS-10]: The user can view help places in online map.</w:t>
       </w:r>
     </w:p>
     <w:p>
@@ -8251,7 +8253,7 @@
           <w:sz w:val="24"/>
           <w:szCs w:val="24"/>
         </w:rPr>
-        <w:t>[URS-11]: The user can view the help places in offline map.</w:t>
+        <w:t>[URS-11]: The user can view help places in offline map.</w:t>
       </w:r>
     </w:p>
     <w:p>
@@ -15725,7 +15727,7 @@
         </w:rPr>
         <w:t>Software Acquisition Plans</w:t>
       </w:r>
-      <w:bookmarkEnd w:id="0"/>
+      <w:bookmarkEnd w:id="2"/>
       <w:bookmarkEnd w:id="13"/>
     </w:p>
     <w:p>
@@ -17946,22 +17948,21 @@
       </w:tr>
       <w:tr>
         <w:trPr>
-          <w:trHeight w:val="300"/>
+          <w:trHeight w:val="910"/>
           <w:jc w:val="center"/>
         </w:trPr>
         <w:tc>
           <w:tcPr>
             <w:tcW w:w="2618" w:type="dxa"/>
             <w:tcBorders>
-              <w:top w:val="nil"/>
+              <w:top w:val="single" w:sz="4" w:space="0" w:color="auto"/>
               <w:left w:val="single" w:sz="4" w:space="0" w:color="auto"/>
-              <w:bottom w:val="nil"/>
+              <w:bottom w:val="single" w:sz="4" w:space="0" w:color="auto"/>
               <w:right w:val="single" w:sz="4" w:space="0" w:color="auto"/>
             </w:tcBorders>
             <w:shd w:val="clear" w:color="auto" w:fill="auto"/>
             <w:noWrap/>
             <w:vAlign w:val="center"/>
-            <w:hideMark/>
           </w:tcPr>
           <w:p>
             <w:pPr>
@@ -17980,7 +17981,7 @@
                 <w:color w:val="000000"/>
                 <w:szCs w:val="22"/>
               </w:rPr>
-              <w:t>Putchakarn</w:t>
+              <w:t>Sawatdiporn</w:t>
             </w:r>
             <w:proofErr w:type="spellEnd"/>
             <w:r>
@@ -17998,7 +17999,7 @@
                 <w:color w:val="000000"/>
                 <w:szCs w:val="22"/>
               </w:rPr>
-              <w:t>Jaikon</w:t>
+              <w:t>Kitirot</w:t>
             </w:r>
             <w:proofErr w:type="spellEnd"/>
           </w:p>
@@ -18006,11 +18007,10 @@
         <w:tc>
           <w:tcPr>
             <w:tcW w:w="5122" w:type="dxa"/>
-            <w:vMerge w:val="restart"/>
-            <w:tcBorders>
-              <w:top w:val="nil"/>
+            <w:tcBorders>
+              <w:top w:val="single" w:sz="4" w:space="0" w:color="auto"/>
               <w:left w:val="single" w:sz="4" w:space="0" w:color="auto"/>
-              <w:bottom w:val="single" w:sz="4" w:space="0" w:color="000000"/>
+              <w:bottom w:val="single" w:sz="4" w:space="0" w:color="auto"/>
               <w:right w:val="single" w:sz="4" w:space="0" w:color="auto"/>
             </w:tcBorders>
             <w:shd w:val="clear" w:color="auto" w:fill="auto"/>
@@ -18031,88 +18031,50 @@
             <w:r>
               <w:rPr>
                 <w:rFonts w:ascii="Times New Roman" w:eastAsia="Times New Roman" w:hAnsi="Times New Roman" w:cs="Times New Roman"/>
+                <w:b/>
+                <w:bCs/>
                 <w:color w:val="000000"/>
                 <w:szCs w:val="22"/>
               </w:rPr>
+              <w:t>Server Part</w:t>
+            </w:r>
+            <w:r>
+              <w:rPr>
+                <w:rFonts w:ascii="Times New Roman" w:eastAsia="Times New Roman" w:hAnsi="Times New Roman" w:cs="Times New Roman"/>
+                <w:color w:val="000000"/>
+                <w:szCs w:val="22"/>
+              </w:rPr>
+              <w:t xml:space="preserve">: </w:t>
+            </w:r>
+            <w:r>
+              <w:rPr>
+                <w:rFonts w:ascii="Times New Roman" w:eastAsia="Times New Roman" w:hAnsi="Times New Roman" w:cs="Times New Roman"/>
+                <w:color w:val="000000"/>
+                <w:szCs w:val="22"/>
+              </w:rPr>
               <w:t>Developer, Tester and Reviewer</w:t>
+            </w:r>
+            <w:r>
+              <w:rPr>
+                <w:rFonts w:ascii="Times New Roman" w:eastAsia="Times New Roman" w:hAnsi="Times New Roman" w:cs="Times New Roman"/>
+                <w:color w:val="000000"/>
+                <w:szCs w:val="22"/>
+              </w:rPr>
+              <w:t xml:space="preserve"> </w:t>
             </w:r>
           </w:p>
         </w:tc>
       </w:tr>
       <w:tr>
         <w:trPr>
-          <w:trHeight w:val="300"/>
+          <w:trHeight w:val="910"/>
           <w:jc w:val="center"/>
         </w:trPr>
         <w:tc>
           <w:tcPr>
             <w:tcW w:w="2618" w:type="dxa"/>
             <w:tcBorders>
-              <w:top w:val="nil"/>
-              <w:left w:val="single" w:sz="4" w:space="0" w:color="auto"/>
-              <w:bottom w:val="nil"/>
-              <w:right w:val="single" w:sz="4" w:space="0" w:color="auto"/>
-            </w:tcBorders>
-            <w:shd w:val="clear" w:color="auto" w:fill="auto"/>
-            <w:noWrap/>
-            <w:vAlign w:val="center"/>
-            <w:hideMark/>
-          </w:tcPr>
-          <w:p>
-            <w:pPr>
-              <w:spacing w:after="0" w:line="240" w:lineRule="auto"/>
-              <w:jc w:val="center"/>
-              <w:rPr>
-                <w:rFonts w:ascii="Times New Roman" w:eastAsia="Times New Roman" w:hAnsi="Times New Roman" w:cs="Times New Roman"/>
-                <w:color w:val="000000"/>
-                <w:szCs w:val="22"/>
-              </w:rPr>
-            </w:pPr>
-            <w:r>
-              <w:rPr>
-                <w:rFonts w:ascii="Times New Roman" w:eastAsia="Times New Roman" w:hAnsi="Times New Roman" w:cs="Times New Roman"/>
-                <w:color w:val="000000"/>
-                <w:szCs w:val="22"/>
-              </w:rPr>
-              <w:t>and</w:t>
-            </w:r>
-          </w:p>
-        </w:tc>
-        <w:tc>
-          <w:tcPr>
-            <w:tcW w:w="5122" w:type="dxa"/>
-            <w:vMerge/>
-            <w:tcBorders>
-              <w:top w:val="nil"/>
-              <w:left w:val="single" w:sz="4" w:space="0" w:color="auto"/>
-              <w:bottom w:val="single" w:sz="4" w:space="0" w:color="000000"/>
-              <w:right w:val="single" w:sz="4" w:space="0" w:color="auto"/>
-            </w:tcBorders>
-            <w:vAlign w:val="center"/>
-            <w:hideMark/>
-          </w:tcPr>
-          <w:p>
-            <w:pPr>
-              <w:spacing w:after="0" w:line="240" w:lineRule="auto"/>
-              <w:rPr>
-                <w:rFonts w:ascii="Times New Roman" w:eastAsia="Times New Roman" w:hAnsi="Times New Roman" w:cs="Times New Roman"/>
-                <w:color w:val="000000"/>
-                <w:szCs w:val="22"/>
-              </w:rPr>
-            </w:pPr>
-          </w:p>
-        </w:tc>
-      </w:tr>
-      <w:tr>
-        <w:trPr>
-          <w:trHeight w:val="300"/>
-          <w:jc w:val="center"/>
-        </w:trPr>
-        <w:tc>
-          <w:tcPr>
-            <w:tcW w:w="2618" w:type="dxa"/>
-            <w:tcBorders>
-              <w:top w:val="nil"/>
+              <w:top w:val="single" w:sz="4" w:space="0" w:color="auto"/>
               <w:left w:val="single" w:sz="4" w:space="0" w:color="auto"/>
               <w:bottom w:val="single" w:sz="4" w:space="0" w:color="auto"/>
               <w:right w:val="single" w:sz="4" w:space="0" w:color="auto"/>
@@ -18120,7 +18082,6 @@
             <w:shd w:val="clear" w:color="auto" w:fill="auto"/>
             <w:noWrap/>
             <w:vAlign w:val="center"/>
-            <w:hideMark/>
           </w:tcPr>
           <w:p>
             <w:pPr>
@@ -18139,7 +18100,7 @@
                 <w:color w:val="000000"/>
                 <w:szCs w:val="22"/>
               </w:rPr>
-              <w:t>Sawatdiporn</w:t>
+              <w:t>Putchakarn</w:t>
             </w:r>
             <w:proofErr w:type="spellEnd"/>
             <w:r>
@@ -18157,7 +18118,7 @@
                 <w:color w:val="000000"/>
                 <w:szCs w:val="22"/>
               </w:rPr>
-              <w:t>Kitirot</w:t>
+              <w:t>Jaikon</w:t>
             </w:r>
             <w:proofErr w:type="spellEnd"/>
           </w:p>
@@ -18165,25 +18126,64 @@
         <w:tc>
           <w:tcPr>
             <w:tcW w:w="5122" w:type="dxa"/>
-            <w:vMerge/>
-            <w:tcBorders>
-              <w:top w:val="nil"/>
+            <w:tcBorders>
+              <w:top w:val="single" w:sz="4" w:space="0" w:color="auto"/>
               <w:left w:val="single" w:sz="4" w:space="0" w:color="auto"/>
-              <w:bottom w:val="single" w:sz="4" w:space="0" w:color="000000"/>
+              <w:bottom w:val="single" w:sz="4" w:space="0" w:color="auto"/>
               <w:right w:val="single" w:sz="4" w:space="0" w:color="auto"/>
             </w:tcBorders>
-            <w:vAlign w:val="center"/>
-            <w:hideMark/>
+            <w:shd w:val="clear" w:color="auto" w:fill="auto"/>
+            <w:noWrap/>
+            <w:vAlign w:val="center"/>
           </w:tcPr>
           <w:p>
             <w:pPr>
               <w:spacing w:after="0" w:line="240" w:lineRule="auto"/>
-              <w:rPr>
-                <w:rFonts w:ascii="Times New Roman" w:eastAsia="Times New Roman" w:hAnsi="Times New Roman" w:cs="Times New Roman"/>
+              <w:jc w:val="center"/>
+              <w:rPr>
+                <w:rFonts w:ascii="Times New Roman" w:eastAsia="Times New Roman" w:hAnsi="Times New Roman" w:cs="Times New Roman"/>
+                <w:b/>
+                <w:bCs/>
                 <w:color w:val="000000"/>
                 <w:szCs w:val="22"/>
               </w:rPr>
             </w:pPr>
+            <w:r>
+              <w:rPr>
+                <w:rFonts w:ascii="Times New Roman" w:eastAsia="Times New Roman" w:hAnsi="Times New Roman" w:cs="Times New Roman"/>
+                <w:b/>
+                <w:bCs/>
+                <w:color w:val="000000"/>
+                <w:szCs w:val="22"/>
+              </w:rPr>
+              <w:t>Mobile</w:t>
+            </w:r>
+            <w:r>
+              <w:rPr>
+                <w:rFonts w:ascii="Times New Roman" w:eastAsia="Times New Roman" w:hAnsi="Times New Roman" w:cs="Times New Roman"/>
+                <w:b/>
+                <w:bCs/>
+                <w:color w:val="000000"/>
+                <w:szCs w:val="22"/>
+              </w:rPr>
+              <w:t xml:space="preserve"> Part</w:t>
+            </w:r>
+            <w:r>
+              <w:rPr>
+                <w:rFonts w:ascii="Times New Roman" w:eastAsia="Times New Roman" w:hAnsi="Times New Roman" w:cs="Times New Roman"/>
+                <w:color w:val="000000"/>
+                <w:szCs w:val="22"/>
+              </w:rPr>
+              <w:t xml:space="preserve">: </w:t>
+            </w:r>
+            <w:r>
+              <w:rPr>
+                <w:rFonts w:ascii="Times New Roman" w:eastAsia="Times New Roman" w:hAnsi="Times New Roman" w:cs="Times New Roman"/>
+                <w:color w:val="000000"/>
+                <w:szCs w:val="22"/>
+              </w:rPr>
+              <w:t>Developer, Tester and Reviewer</w:t>
+            </w:r>
           </w:p>
         </w:tc>
       </w:tr>
@@ -20443,17 +20443,73 @@
               <w:spacing w:line="276" w:lineRule="auto"/>
               <w:rPr>
                 <w:rFonts w:ascii="Times New Roman" w:hAnsi="Times New Roman" w:cs="Times New Roman"/>
-                <w:sz w:val="24"/>
-                <w:szCs w:val="24"/>
-              </w:rPr>
-            </w:pPr>
-            <w:r>
-              <w:rPr>
-                <w:rFonts w:ascii="Times New Roman" w:hAnsi="Times New Roman" w:cs="Times New Roman"/>
+                <w:b/>
+                <w:bCs/>
+                <w:sz w:val="24"/>
+                <w:szCs w:val="24"/>
+              </w:rPr>
+            </w:pPr>
+            <w:r>
+              <w:rPr>
+                <w:rFonts w:ascii="Times New Roman" w:hAnsi="Times New Roman" w:cs="Times New Roman"/>
+                <w:b/>
+                <w:bCs/>
                 <w:sz w:val="24"/>
                 <w:szCs w:val="24"/>
               </w:rPr>
               <w:t>Unit Testing</w:t>
+            </w:r>
+          </w:p>
+          <w:p>
+            <w:pPr>
+              <w:pStyle w:val="a4"/>
+              <w:numPr>
+                <w:ilvl w:val="0"/>
+                <w:numId w:val="16"/>
+              </w:numPr>
+              <w:rPr>
+                <w:rFonts w:ascii="Times New Roman" w:hAnsi="Times New Roman" w:cs="Times New Roman"/>
+                <w:sz w:val="24"/>
+                <w:szCs w:val="24"/>
+              </w:rPr>
+            </w:pPr>
+            <w:r>
+              <w:rPr>
+                <w:rFonts w:ascii="Times New Roman" w:hAnsi="Times New Roman" w:cs="Times New Roman"/>
+                <w:sz w:val="24"/>
+                <w:szCs w:val="24"/>
+              </w:rPr>
+              <w:t>Server Part</w:t>
+            </w:r>
+          </w:p>
+          <w:p>
+            <w:pPr>
+              <w:pStyle w:val="a4"/>
+              <w:numPr>
+                <w:ilvl w:val="0"/>
+                <w:numId w:val="16"/>
+              </w:numPr>
+              <w:rPr>
+                <w:rFonts w:ascii="Times New Roman" w:hAnsi="Times New Roman" w:cs="Times New Roman"/>
+                <w:sz w:val="24"/>
+                <w:szCs w:val="24"/>
+              </w:rPr>
+            </w:pPr>
+            <w:r>
+              <w:rPr>
+                <w:rFonts w:ascii="Times New Roman" w:hAnsi="Times New Roman" w:cs="Times New Roman"/>
+                <w:sz w:val="24"/>
+                <w:szCs w:val="24"/>
+              </w:rPr>
+              <w:t>Mobile</w:t>
+            </w:r>
+            <w:r>
+              <w:rPr>
+                <w:rFonts w:ascii="Times New Roman" w:hAnsi="Times New Roman" w:cs="Times New Roman"/>
+                <w:sz w:val="24"/>
+                <w:szCs w:val="24"/>
+              </w:rPr>
+              <w:t xml:space="preserve"> Part</w:t>
             </w:r>
           </w:p>
         </w:tc>
@@ -20478,6 +20534,17 @@
                 <w:szCs w:val="24"/>
               </w:rPr>
             </w:pPr>
+          </w:p>
+          <w:p>
+            <w:pPr>
+              <w:spacing w:line="276" w:lineRule="auto"/>
+              <w:jc w:val="center"/>
+              <w:rPr>
+                <w:rFonts w:ascii="Times New Roman" w:hAnsi="Times New Roman" w:cs="Times New Roman"/>
+                <w:sz w:val="24"/>
+                <w:szCs w:val="24"/>
+              </w:rPr>
+            </w:pPr>
             <w:proofErr w:type="spellStart"/>
             <w:r>
               <w:rPr>
@@ -20485,25 +20552,28 @@
                 <w:sz w:val="24"/>
                 <w:szCs w:val="24"/>
               </w:rPr>
+              <w:t>Sawatdiporn</w:t>
+            </w:r>
+            <w:proofErr w:type="spellEnd"/>
+          </w:p>
+          <w:p>
+            <w:pPr>
+              <w:spacing w:line="276" w:lineRule="auto"/>
+              <w:jc w:val="center"/>
+              <w:rPr>
+                <w:rFonts w:ascii="Times New Roman" w:hAnsi="Times New Roman" w:cs="Times New Roman"/>
+                <w:sz w:val="24"/>
+                <w:szCs w:val="24"/>
+              </w:rPr>
+            </w:pPr>
+            <w:proofErr w:type="spellStart"/>
+            <w:r>
+              <w:rPr>
+                <w:rFonts w:ascii="Times New Roman" w:hAnsi="Times New Roman" w:cs="Times New Roman"/>
+                <w:sz w:val="24"/>
+                <w:szCs w:val="24"/>
+              </w:rPr>
               <w:t>Putchakarn</w:t>
-            </w:r>
-            <w:proofErr w:type="spellEnd"/>
-            <w:r>
-              <w:rPr>
-                <w:rFonts w:ascii="Times New Roman" w:hAnsi="Times New Roman" w:cs="Times New Roman"/>
-                <w:sz w:val="24"/>
-                <w:szCs w:val="24"/>
-              </w:rPr>
-              <w:t xml:space="preserve">, </w:t>
-            </w:r>
-            <w:proofErr w:type="spellStart"/>
-            <w:r>
-              <w:rPr>
-                <w:rFonts w:ascii="Times New Roman" w:hAnsi="Times New Roman" w:cs="Times New Roman"/>
-                <w:sz w:val="24"/>
-                <w:szCs w:val="24"/>
-              </w:rPr>
-              <w:t>Sawatdiporn</w:t>
             </w:r>
             <w:proofErr w:type="spellEnd"/>
           </w:p>
@@ -20561,17 +20631,65 @@
               <w:spacing w:line="276" w:lineRule="auto"/>
               <w:rPr>
                 <w:rFonts w:ascii="Times New Roman" w:hAnsi="Times New Roman" w:cs="Times New Roman"/>
-                <w:sz w:val="24"/>
-                <w:szCs w:val="24"/>
-              </w:rPr>
-            </w:pPr>
-            <w:r>
-              <w:rPr>
-                <w:rFonts w:ascii="Times New Roman" w:hAnsi="Times New Roman" w:cs="Times New Roman"/>
+                <w:b/>
+                <w:bCs/>
+                <w:sz w:val="24"/>
+                <w:szCs w:val="24"/>
+              </w:rPr>
+            </w:pPr>
+            <w:r>
+              <w:rPr>
+                <w:rFonts w:ascii="Times New Roman" w:hAnsi="Times New Roman" w:cs="Times New Roman"/>
+                <w:b/>
+                <w:bCs/>
                 <w:sz w:val="24"/>
                 <w:szCs w:val="24"/>
               </w:rPr>
               <w:t>System Testing</w:t>
+            </w:r>
+          </w:p>
+          <w:p>
+            <w:pPr>
+              <w:pStyle w:val="a4"/>
+              <w:numPr>
+                <w:ilvl w:val="0"/>
+                <w:numId w:val="16"/>
+              </w:numPr>
+              <w:rPr>
+                <w:rFonts w:ascii="Times New Roman" w:hAnsi="Times New Roman" w:cs="Times New Roman"/>
+                <w:sz w:val="24"/>
+                <w:szCs w:val="24"/>
+              </w:rPr>
+            </w:pPr>
+            <w:r>
+              <w:rPr>
+                <w:rFonts w:ascii="Times New Roman" w:hAnsi="Times New Roman" w:cs="Times New Roman"/>
+                <w:sz w:val="24"/>
+                <w:szCs w:val="24"/>
+              </w:rPr>
+              <w:t>Server Part</w:t>
+            </w:r>
+          </w:p>
+          <w:p>
+            <w:pPr>
+              <w:pStyle w:val="a4"/>
+              <w:numPr>
+                <w:ilvl w:val="0"/>
+                <w:numId w:val="16"/>
+              </w:numPr>
+              <w:rPr>
+                <w:rFonts w:ascii="Times New Roman" w:hAnsi="Times New Roman" w:cs="Times New Roman"/>
+                <w:sz w:val="24"/>
+                <w:szCs w:val="24"/>
+              </w:rPr>
+            </w:pPr>
+            <w:r>
+              <w:rPr>
+                <w:rFonts w:ascii="Times New Roman" w:hAnsi="Times New Roman" w:cs="Times New Roman"/>
+                <w:sz w:val="24"/>
+                <w:szCs w:val="24"/>
+              </w:rPr>
+              <w:t>Mobile Part</w:t>
             </w:r>
           </w:p>
         </w:tc>
@@ -20596,6 +20714,17 @@
                 <w:szCs w:val="24"/>
               </w:rPr>
             </w:pPr>
+          </w:p>
+          <w:p>
+            <w:pPr>
+              <w:spacing w:line="276" w:lineRule="auto"/>
+              <w:jc w:val="center"/>
+              <w:rPr>
+                <w:rFonts w:ascii="Times New Roman" w:hAnsi="Times New Roman" w:cs="Times New Roman"/>
+                <w:sz w:val="24"/>
+                <w:szCs w:val="24"/>
+              </w:rPr>
+            </w:pPr>
             <w:proofErr w:type="spellStart"/>
             <w:r>
               <w:rPr>
@@ -20603,25 +20732,28 @@
                 <w:sz w:val="24"/>
                 <w:szCs w:val="24"/>
               </w:rPr>
+              <w:t>Sawatdiporn</w:t>
+            </w:r>
+            <w:proofErr w:type="spellEnd"/>
+          </w:p>
+          <w:p>
+            <w:pPr>
+              <w:spacing w:line="276" w:lineRule="auto"/>
+              <w:jc w:val="center"/>
+              <w:rPr>
+                <w:rFonts w:ascii="Times New Roman" w:hAnsi="Times New Roman" w:cs="Times New Roman"/>
+                <w:sz w:val="24"/>
+                <w:szCs w:val="24"/>
+              </w:rPr>
+            </w:pPr>
+            <w:proofErr w:type="spellStart"/>
+            <w:r>
+              <w:rPr>
+                <w:rFonts w:ascii="Times New Roman" w:hAnsi="Times New Roman" w:cs="Times New Roman"/>
+                <w:sz w:val="24"/>
+                <w:szCs w:val="24"/>
+              </w:rPr>
               <w:t>Putchakarn</w:t>
-            </w:r>
-            <w:proofErr w:type="spellEnd"/>
-            <w:r>
-              <w:rPr>
-                <w:rFonts w:ascii="Times New Roman" w:hAnsi="Times New Roman" w:cs="Times New Roman"/>
-                <w:sz w:val="24"/>
-                <w:szCs w:val="24"/>
-              </w:rPr>
-              <w:t xml:space="preserve">, </w:t>
-            </w:r>
-            <w:proofErr w:type="spellStart"/>
-            <w:r>
-              <w:rPr>
-                <w:rFonts w:ascii="Times New Roman" w:hAnsi="Times New Roman" w:cs="Times New Roman"/>
-                <w:sz w:val="24"/>
-                <w:szCs w:val="24"/>
-              </w:rPr>
-              <w:t>Sawatdiporn</w:t>
             </w:r>
             <w:proofErr w:type="spellEnd"/>
           </w:p>
@@ -20679,17 +20811,65 @@
               <w:spacing w:line="276" w:lineRule="auto"/>
               <w:rPr>
                 <w:rFonts w:ascii="Times New Roman" w:hAnsi="Times New Roman" w:cs="Times New Roman"/>
-                <w:sz w:val="24"/>
-                <w:szCs w:val="24"/>
-              </w:rPr>
-            </w:pPr>
-            <w:r>
-              <w:rPr>
-                <w:rFonts w:ascii="Times New Roman" w:hAnsi="Times New Roman" w:cs="Times New Roman"/>
+                <w:b/>
+                <w:bCs/>
+                <w:sz w:val="24"/>
+                <w:szCs w:val="24"/>
+              </w:rPr>
+            </w:pPr>
+            <w:r>
+              <w:rPr>
+                <w:rFonts w:ascii="Times New Roman" w:hAnsi="Times New Roman" w:cs="Times New Roman"/>
+                <w:b/>
+                <w:bCs/>
                 <w:sz w:val="24"/>
                 <w:szCs w:val="24"/>
               </w:rPr>
               <w:t>Acceptance Testing</w:t>
+            </w:r>
+          </w:p>
+          <w:p>
+            <w:pPr>
+              <w:pStyle w:val="a4"/>
+              <w:numPr>
+                <w:ilvl w:val="0"/>
+                <w:numId w:val="16"/>
+              </w:numPr>
+              <w:rPr>
+                <w:rFonts w:ascii="Times New Roman" w:hAnsi="Times New Roman" w:cs="Times New Roman"/>
+                <w:sz w:val="24"/>
+                <w:szCs w:val="24"/>
+              </w:rPr>
+            </w:pPr>
+            <w:r>
+              <w:rPr>
+                <w:rFonts w:ascii="Times New Roman" w:hAnsi="Times New Roman" w:cs="Times New Roman"/>
+                <w:sz w:val="24"/>
+                <w:szCs w:val="24"/>
+              </w:rPr>
+              <w:t>Server Part</w:t>
+            </w:r>
+          </w:p>
+          <w:p>
+            <w:pPr>
+              <w:pStyle w:val="a4"/>
+              <w:numPr>
+                <w:ilvl w:val="0"/>
+                <w:numId w:val="16"/>
+              </w:numPr>
+              <w:rPr>
+                <w:rFonts w:ascii="Times New Roman" w:hAnsi="Times New Roman" w:cs="Times New Roman"/>
+                <w:sz w:val="24"/>
+                <w:szCs w:val="24"/>
+              </w:rPr>
+            </w:pPr>
+            <w:r>
+              <w:rPr>
+                <w:rFonts w:ascii="Times New Roman" w:hAnsi="Times New Roman" w:cs="Times New Roman"/>
+                <w:sz w:val="24"/>
+                <w:szCs w:val="24"/>
+              </w:rPr>
+              <w:t>Mobile Part</w:t>
             </w:r>
           </w:p>
         </w:tc>
@@ -20714,6 +20894,17 @@
                 <w:szCs w:val="24"/>
               </w:rPr>
             </w:pPr>
+          </w:p>
+          <w:p>
+            <w:pPr>
+              <w:spacing w:line="276" w:lineRule="auto"/>
+              <w:jc w:val="center"/>
+              <w:rPr>
+                <w:rFonts w:ascii="Times New Roman" w:hAnsi="Times New Roman" w:cs="Times New Roman"/>
+                <w:sz w:val="24"/>
+                <w:szCs w:val="24"/>
+              </w:rPr>
+            </w:pPr>
             <w:proofErr w:type="spellStart"/>
             <w:r>
               <w:rPr>
@@ -20721,25 +20912,28 @@
                 <w:sz w:val="24"/>
                 <w:szCs w:val="24"/>
               </w:rPr>
+              <w:t>Sawatdiporn</w:t>
+            </w:r>
+            <w:proofErr w:type="spellEnd"/>
+          </w:p>
+          <w:p>
+            <w:pPr>
+              <w:spacing w:line="276" w:lineRule="auto"/>
+              <w:jc w:val="center"/>
+              <w:rPr>
+                <w:rFonts w:ascii="Times New Roman" w:hAnsi="Times New Roman" w:cs="Times New Roman"/>
+                <w:sz w:val="24"/>
+                <w:szCs w:val="24"/>
+              </w:rPr>
+            </w:pPr>
+            <w:proofErr w:type="spellStart"/>
+            <w:r>
+              <w:rPr>
+                <w:rFonts w:ascii="Times New Roman" w:hAnsi="Times New Roman" w:cs="Times New Roman"/>
+                <w:sz w:val="24"/>
+                <w:szCs w:val="24"/>
+              </w:rPr>
               <w:t>Putchakarn</w:t>
-            </w:r>
-            <w:proofErr w:type="spellEnd"/>
-            <w:r>
-              <w:rPr>
-                <w:rFonts w:ascii="Times New Roman" w:hAnsi="Times New Roman" w:cs="Times New Roman"/>
-                <w:sz w:val="24"/>
-                <w:szCs w:val="24"/>
-              </w:rPr>
-              <w:t xml:space="preserve">, </w:t>
-            </w:r>
-            <w:proofErr w:type="spellStart"/>
-            <w:r>
-              <w:rPr>
-                <w:rFonts w:ascii="Times New Roman" w:hAnsi="Times New Roman" w:cs="Times New Roman"/>
-                <w:sz w:val="24"/>
-                <w:szCs w:val="24"/>
-              </w:rPr>
-              <w:t>Sawatdiporn</w:t>
             </w:r>
             <w:proofErr w:type="spellEnd"/>
           </w:p>
@@ -20932,6 +21126,7 @@
           <w:b/>
           <w:bCs/>
         </w:rPr>
+        <w:lastRenderedPageBreak/>
         <w:t xml:space="preserve">PM.O1: </w:t>
       </w:r>
       <w:r>
@@ -21028,14 +21223,7 @@
         <w:rPr>
           <w:rFonts w:ascii="Times New Roman" w:hAnsi="Times New Roman" w:cs="Times New Roman"/>
         </w:rPr>
-        <w:t xml:space="preserve">Corrections to remediate problems and </w:t>
-      </w:r>
-      <w:r>
-        <w:rPr>
-          <w:rFonts w:ascii="Times New Roman" w:hAnsi="Times New Roman" w:cs="Times New Roman"/>
-        </w:rPr>
-        <w:lastRenderedPageBreak/>
-        <w:t xml:space="preserve">deviations from the plan are taken when project targets are not achieved. Appropriate treatment is taken to correct or avoid the impact of risk. Closure of the project is performed to get the Customer acceptance documented in the </w:t>
+        <w:t xml:space="preserve">Corrections to remediate problems and deviations from the plan are taken when project targets are not achieved. Appropriate treatment is taken to correct or avoid the impact of risk. Closure of the project is performed to get the Customer acceptance documented in the </w:t>
       </w:r>
       <w:r>
         <w:rPr>
@@ -21619,6 +21807,7 @@
           <w:b/>
           <w:bCs/>
         </w:rPr>
+        <w:lastRenderedPageBreak/>
         <w:t xml:space="preserve">SI.O2: </w:t>
       </w:r>
       <w:r>
@@ -21691,7 +21880,6 @@
           <w:b/>
           <w:bCs/>
         </w:rPr>
-        <w:lastRenderedPageBreak/>
         <w:t xml:space="preserve">SI.O4: </w:t>
       </w:r>
       <w:r>
@@ -22107,16 +22295,6 @@
         </w:rPr>
         <w:t>SI.6 Product Delivery</w:t>
       </w:r>
-    </w:p>
-    <w:p>
-      <w:pPr>
-        <w:rPr>
-          <w:rFonts w:ascii="Times New Roman" w:eastAsia="Times New Roman" w:hAnsi="Times New Roman" w:cs="Times New Roman"/>
-          <w:color w:val="000000"/>
-          <w:sz w:val="24"/>
-          <w:szCs w:val="24"/>
-        </w:rPr>
-      </w:pPr>
     </w:p>
     <w:p>
       <w:pPr>
@@ -22869,7 +23047,7 @@
                 <w:sz w:val="24"/>
                 <w:szCs w:val="24"/>
               </w:rPr>
-              <w:t>The user can view the help places in online map.</w:t>
+              <w:t>The user can view help places in online map.</w:t>
             </w:r>
           </w:p>
           <w:p>
@@ -22997,7 +23175,7 @@
                 <w:sz w:val="24"/>
                 <w:szCs w:val="24"/>
               </w:rPr>
-              <w:t>The user can view the help places in offline map.</w:t>
+              <w:t>The user can view help places in offline map.</w:t>
             </w:r>
           </w:p>
           <w:p>
@@ -25951,6 +26129,8 @@
         <w:spacing w:after="160" w:line="300" w:lineRule="auto"/>
         <w:rPr>
           <w:rFonts w:ascii="Times New Roman" w:eastAsia="Times New Roman" w:hAnsi="Times New Roman" w:cs="Times New Roman"/>
+          <w:b/>
+          <w:bCs/>
           <w:sz w:val="24"/>
           <w:szCs w:val="24"/>
         </w:rPr>
@@ -25958,6 +26138,8 @@
       <w:r>
         <w:rPr>
           <w:rFonts w:ascii="Times New Roman" w:eastAsia="Times New Roman" w:hAnsi="Times New Roman" w:cs="Times New Roman"/>
+          <w:b/>
+          <w:bCs/>
           <w:sz w:val="24"/>
           <w:szCs w:val="24"/>
         </w:rPr>
@@ -25966,6 +26148,8 @@
       <w:r>
         <w:rPr>
           <w:rFonts w:ascii="Times New Roman" w:eastAsia="Times New Roman" w:hAnsi="Times New Roman" w:cs="Times New Roman"/>
+          <w:b/>
+          <w:bCs/>
           <w:sz w:val="24"/>
           <w:szCs w:val="24"/>
         </w:rPr>
@@ -25974,6 +26158,8 @@
       <w:r>
         <w:rPr>
           <w:rFonts w:ascii="Times New Roman" w:eastAsia="Times New Roman" w:hAnsi="Times New Roman" w:cs="Times New Roman"/>
+          <w:b/>
+          <w:bCs/>
           <w:sz w:val="24"/>
           <w:szCs w:val="24"/>
         </w:rPr>
@@ -25985,6 +26171,8 @@
         <w:spacing w:after="160" w:line="300" w:lineRule="auto"/>
         <w:rPr>
           <w:rFonts w:ascii="Times New Roman" w:eastAsia="Times New Roman" w:hAnsi="Times New Roman" w:cs="Times New Roman"/>
+          <w:b/>
+          <w:bCs/>
           <w:sz w:val="24"/>
           <w:szCs w:val="24"/>
         </w:rPr>
@@ -25999,6 +26187,8 @@
       <w:r>
         <w:rPr>
           <w:rFonts w:ascii="Times New Roman" w:eastAsia="Times New Roman" w:hAnsi="Times New Roman" w:cs="Times New Roman"/>
+          <w:b/>
+          <w:bCs/>
           <w:sz w:val="24"/>
           <w:szCs w:val="24"/>
         </w:rPr>
@@ -36093,7 +36283,7 @@
               <w:szCs w:val="20"/>
               <w:lang w:eastAsia="th-TH"/>
             </w:rPr>
-            <w:t>23</w:t>
+            <w:t>22</w:t>
           </w:r>
           <w:r>
             <w:rPr>
@@ -41598,559 +41788,6 @@
 </w:styles>
 </file>
 
-<file path=word/glossary/document.xml><?xml version="1.0" encoding="utf-8"?>
-<w:glossaryDocument xmlns:wpc="http://schemas.microsoft.com/office/word/2010/wordprocessingCanvas" xmlns:mc="http://schemas.openxmlformats.org/markup-compatibility/2006" xmlns:o="urn:schemas-microsoft-com:office:office" xmlns:r="http://schemas.openxmlformats.org/officeDocument/2006/relationships" xmlns:m="http://schemas.openxmlformats.org/officeDocument/2006/math" xmlns:v="urn:schemas-microsoft-com:vml" xmlns:wp14="http://schemas.microsoft.com/office/word/2010/wordprocessingDrawing" xmlns:wp="http://schemas.openxmlformats.org/drawingml/2006/wordprocessingDrawing" xmlns:w10="urn:schemas-microsoft-com:office:word" xmlns:w="http://schemas.openxmlformats.org/wordprocessingml/2006/main" xmlns:w14="http://schemas.microsoft.com/office/word/2010/wordml" xmlns:wpg="http://schemas.microsoft.com/office/word/2010/wordprocessingGroup" xmlns:wpi="http://schemas.microsoft.com/office/word/2010/wordprocessingInk" xmlns:wne="http://schemas.microsoft.com/office/word/2006/wordml" xmlns:wps="http://schemas.microsoft.com/office/word/2010/wordprocessingShape" mc:Ignorable="w14 wp14"/>
-</file>
-
-<file path=word/glossary/fontTable.xml><?xml version="1.0" encoding="utf-8"?>
-<w:fonts xmlns:mc="http://schemas.openxmlformats.org/markup-compatibility/2006" xmlns:r="http://schemas.openxmlformats.org/officeDocument/2006/relationships" xmlns:w="http://schemas.openxmlformats.org/wordprocessingml/2006/main" xmlns:w14="http://schemas.microsoft.com/office/word/2010/wordml" mc:Ignorable="w14">
-  <w:font w:name="Symbol">
-    <w:panose1 w:val="05050102010706020507"/>
-    <w:charset w:val="02"/>
-    <w:family w:val="roman"/>
-    <w:pitch w:val="variable"/>
-    <w:sig w:usb0="00000000" w:usb1="10000000" w:usb2="00000000" w:usb3="00000000" w:csb0="80000000" w:csb1="00000000"/>
-  </w:font>
-  <w:font w:name="Times New Roman">
-    <w:panose1 w:val="02020603050405020304"/>
-    <w:charset w:val="00"/>
-    <w:family w:val="roman"/>
-    <w:pitch w:val="variable"/>
-    <w:sig w:usb0="E0002AFF" w:usb1="C0007841" w:usb2="00000009" w:usb3="00000000" w:csb0="000001FF" w:csb1="00000000"/>
-  </w:font>
-  <w:font w:name="Courier New">
-    <w:panose1 w:val="02070309020205020404"/>
-    <w:charset w:val="00"/>
-    <w:family w:val="modern"/>
-    <w:pitch w:val="fixed"/>
-    <w:sig w:usb0="E0002AFF" w:usb1="C0007843" w:usb2="00000009" w:usb3="00000000" w:csb0="000001FF" w:csb1="00000000"/>
-  </w:font>
-  <w:font w:name="Wingdings">
-    <w:panose1 w:val="05000000000000000000"/>
-    <w:charset w:val="02"/>
-    <w:family w:val="auto"/>
-    <w:pitch w:val="variable"/>
-    <w:sig w:usb0="00000000" w:usb1="10000000" w:usb2="00000000" w:usb3="00000000" w:csb0="80000000" w:csb1="00000000"/>
-  </w:font>
-  <w:font w:name="Calibri">
-    <w:panose1 w:val="020F0502020204030204"/>
-    <w:charset w:val="00"/>
-    <w:family w:val="swiss"/>
-    <w:pitch w:val="variable"/>
-    <w:sig w:usb0="E00002FF" w:usb1="4000ACFF" w:usb2="00000001" w:usb3="00000000" w:csb0="0000019F" w:csb1="00000000"/>
-  </w:font>
-  <w:font w:name="Cordia New">
-    <w:panose1 w:val="020B0304020202020204"/>
-    <w:charset w:val="00"/>
-    <w:family w:val="swiss"/>
-    <w:pitch w:val="variable"/>
-    <w:sig w:usb0="81000003" w:usb1="00000000" w:usb2="00000000" w:usb3="00000000" w:csb0="00010001" w:csb1="00000000"/>
-  </w:font>
-  <w:font w:name="Cambria">
-    <w:panose1 w:val="02040503050406030204"/>
-    <w:charset w:val="00"/>
-    <w:family w:val="roman"/>
-    <w:pitch w:val="variable"/>
-    <w:sig w:usb0="E00002FF" w:usb1="400004FF" w:usb2="00000000" w:usb3="00000000" w:csb0="0000019F" w:csb1="00000000"/>
-  </w:font>
-  <w:font w:name="Angsana New">
-    <w:panose1 w:val="02020603050405020304"/>
-    <w:charset w:val="00"/>
-    <w:family w:val="roman"/>
-    <w:pitch w:val="variable"/>
-    <w:sig w:usb0="81000003" w:usb1="00000000" w:usb2="00000000" w:usb3="00000000" w:csb0="00010001" w:csb1="00000000"/>
-  </w:font>
-  <w:font w:name="Tahoma">
-    <w:panose1 w:val="020B0604030504040204"/>
-    <w:charset w:val="00"/>
-    <w:family w:val="swiss"/>
-    <w:pitch w:val="variable"/>
-    <w:sig w:usb0="E1002EFF" w:usb1="C000605B" w:usb2="00000029" w:usb3="00000000" w:csb0="000101FF" w:csb1="00000000"/>
-  </w:font>
-  <w:font w:name="SimSun">
-    <w:altName w:val="宋体"/>
-    <w:panose1 w:val="02010600030101010101"/>
-    <w:charset w:val="86"/>
-    <w:family w:val="auto"/>
-    <w:pitch w:val="variable"/>
-    <w:sig w:usb0="00000003" w:usb1="288F0000" w:usb2="00000016" w:usb3="00000000" w:csb0="00040001" w:csb1="00000000"/>
-  </w:font>
-  <w:font w:name="Times-Roman">
-    <w:altName w:val="Times New Roman"/>
-    <w:charset w:val="00"/>
-    <w:family w:val="roman"/>
-    <w:pitch w:val="default"/>
-  </w:font>
-  <w:font w:name="ヒラギノ角ゴ Pro W3">
-    <w:altName w:val="Times New Roman"/>
-    <w:charset w:val="00"/>
-    <w:family w:val="roman"/>
-    <w:pitch w:val="default"/>
-  </w:font>
-  <w:font w:name="ArialMT">
-    <w:charset w:val="00"/>
-    <w:family w:val="swiss"/>
-    <w:pitch w:val="default"/>
-  </w:font>
-  <w:font w:name="Verdana">
-    <w:panose1 w:val="020B0604030504040204"/>
-    <w:charset w:val="00"/>
-    <w:family w:val="swiss"/>
-    <w:pitch w:val="variable"/>
-    <w:sig w:usb0="A10006FF" w:usb1="4000205B" w:usb2="00000010" w:usb3="00000000" w:csb0="0000019F" w:csb1="00000000"/>
-  </w:font>
-</w:fonts>
-</file>
-
-<file path=word/glossary/settings.xml><?xml version="1.0" encoding="utf-8"?>
-<w:settings xmlns:mc="http://schemas.openxmlformats.org/markup-compatibility/2006" xmlns:o="urn:schemas-microsoft-com:office:office" xmlns:r="http://schemas.openxmlformats.org/officeDocument/2006/relationships" xmlns:m="http://schemas.openxmlformats.org/officeDocument/2006/math" xmlns:v="urn:schemas-microsoft-com:vml" xmlns:w10="urn:schemas-microsoft-com:office:word" xmlns:w="http://schemas.openxmlformats.org/wordprocessingml/2006/main" xmlns:w14="http://schemas.microsoft.com/office/word/2010/wordml" xmlns:sl="http://schemas.openxmlformats.org/schemaLibrary/2006/main" mc:Ignorable="w14">
-  <w:view w:val="normal"/>
-  <w:defaultTabStop w:val="720"/>
-  <w:characterSpacingControl w:val="doNotCompress"/>
-  <w:compat>
-    <w:applyBreakingRules/>
-    <w:useFELayout/>
-    <w:compatSetting w:name="compatibilityMode" w:uri="http://schemas.microsoft.com/office/word" w:val="14"/>
-    <w:compatSetting w:name="overrideTableStyleFontSizeAndJustification" w:uri="http://schemas.microsoft.com/office/word" w:val="1"/>
-    <w:compatSetting w:name="enableOpenTypeFeatures" w:uri="http://schemas.microsoft.com/office/word" w:val="1"/>
-    <w:compatSetting w:name="doNotFlipMirrorIndents" w:uri="http://schemas.microsoft.com/office/word" w:val="1"/>
-  </w:compat>
-  <w:rsids>
-    <w:rsidRoot w:val="00722BDC"/>
-    <w:rsid w:val="00722BDC"/>
-    <w:rsid w:val="0086423A"/>
-  </w:rsids>
-  <m:mathPr>
-    <m:mathFont m:val="Cambria Math"/>
-    <m:brkBin m:val="before"/>
-    <m:brkBinSub m:val="--"/>
-    <m:smallFrac m:val="0"/>
-    <m:dispDef/>
-    <m:lMargin m:val="0"/>
-    <m:rMargin m:val="0"/>
-    <m:defJc m:val="centerGroup"/>
-    <m:wrapIndent m:val="1440"/>
-    <m:intLim m:val="subSup"/>
-    <m:naryLim m:val="undOvr"/>
-  </m:mathPr>
-  <w:themeFontLang w:val="en-US" w:bidi="th-TH"/>
-  <w:clrSchemeMapping w:bg1="light1" w:t1="dark1" w:bg2="light2" w:t2="dark2" w:accent1="accent1" w:accent2="accent2" w:accent3="accent3" w:accent4="accent4" w:accent5="accent5" w:accent6="accent6" w:hyperlink="hyperlink" w:followedHyperlink="followedHyperlink"/>
-  <w:decimalSymbol w:val="."/>
-  <w:listSeparator w:val=","/>
-</w:settings>
-</file>
-
-<file path=word/glossary/styles.xml><?xml version="1.0" encoding="utf-8"?>
-<w:styles xmlns:mc="http://schemas.openxmlformats.org/markup-compatibility/2006" xmlns:r="http://schemas.openxmlformats.org/officeDocument/2006/relationships" xmlns:w="http://schemas.openxmlformats.org/wordprocessingml/2006/main" xmlns:w14="http://schemas.microsoft.com/office/word/2010/wordml" mc:Ignorable="w14">
-  <w:docDefaults>
-    <w:rPrDefault>
-      <w:rPr>
-        <w:rFonts w:asciiTheme="minorHAnsi" w:eastAsiaTheme="minorEastAsia" w:hAnsiTheme="minorHAnsi" w:cstheme="minorBidi"/>
-        <w:sz w:val="22"/>
-        <w:szCs w:val="28"/>
-        <w:lang w:val="en-US" w:eastAsia="en-US" w:bidi="th-TH"/>
-      </w:rPr>
-    </w:rPrDefault>
-    <w:pPrDefault>
-      <w:pPr>
-        <w:spacing w:after="200" w:line="276" w:lineRule="auto"/>
-      </w:pPr>
-    </w:pPrDefault>
-  </w:docDefaults>
-  <w:latentStyles w:defLockedState="0" w:defUIPriority="99" w:defSemiHidden="1" w:defUnhideWhenUsed="1" w:defQFormat="0" w:count="267">
-    <w:lsdException w:name="Normal" w:semiHidden="0" w:uiPriority="0" w:unhideWhenUsed="0" w:qFormat="1"/>
-    <w:lsdException w:name="heading 1" w:semiHidden="0" w:uiPriority="9" w:unhideWhenUsed="0" w:qFormat="1"/>
-    <w:lsdException w:name="heading 2" w:uiPriority="9" w:qFormat="1"/>
-    <w:lsdException w:name="heading 3" w:uiPriority="9" w:qFormat="1"/>
-    <w:lsdException w:name="heading 4" w:uiPriority="9" w:qFormat="1"/>
-    <w:lsdException w:name="heading 5" w:uiPriority="9" w:qFormat="1"/>
-    <w:lsdException w:name="heading 6" w:uiPriority="9" w:qFormat="1"/>
-    <w:lsdException w:name="heading 7" w:uiPriority="9" w:qFormat="1"/>
-    <w:lsdException w:name="heading 8" w:uiPriority="9" w:qFormat="1"/>
-    <w:lsdException w:name="heading 9" w:uiPriority="9" w:qFormat="1"/>
-    <w:lsdException w:name="toc 1" w:uiPriority="39"/>
-    <w:lsdException w:name="toc 2" w:uiPriority="39"/>
-    <w:lsdException w:name="toc 3" w:uiPriority="39"/>
-    <w:lsdException w:name="toc 4" w:uiPriority="39"/>
-    <w:lsdException w:name="toc 5" w:uiPriority="39"/>
-    <w:lsdException w:name="toc 6" w:uiPriority="39"/>
-    <w:lsdException w:name="toc 7" w:uiPriority="39"/>
-    <w:lsdException w:name="toc 8" w:uiPriority="39"/>
-    <w:lsdException w:name="toc 9" w:uiPriority="39"/>
-    <w:lsdException w:name="caption" w:uiPriority="35" w:qFormat="1"/>
-    <w:lsdException w:name="Title" w:semiHidden="0" w:uiPriority="10" w:unhideWhenUsed="0" w:qFormat="1"/>
-    <w:lsdException w:name="Default Paragraph Font" w:uiPriority="1"/>
-    <w:lsdException w:name="Subtitle" w:semiHidden="0" w:uiPriority="11" w:unhideWhenUsed="0" w:qFormat="1"/>
-    <w:lsdException w:name="Strong" w:semiHidden="0" w:uiPriority="22" w:unhideWhenUsed="0" w:qFormat="1"/>
-    <w:lsdException w:name="Emphasis" w:semiHidden="0" w:uiPriority="20" w:unhideWhenUsed="0" w:qFormat="1"/>
-    <w:lsdException w:name="Table Grid" w:semiHidden="0" w:uiPriority="59" w:unhideWhenUsed="0"/>
-    <w:lsdException w:name="Placeholder Text" w:unhideWhenUsed="0"/>
-    <w:lsdException w:name="No Spacing" w:semiHidden="0" w:uiPriority="1" w:unhideWhenUsed="0" w:qFormat="1"/>
-    <w:lsdException w:name="Light Shading" w:semiHidden="0" w:uiPriority="60" w:unhideWhenUsed="0"/>
-    <w:lsdException w:name="Light List" w:semiHidden="0" w:uiPriority="61" w:unhideWhenUsed="0"/>
-    <w:lsdException w:name="Light Grid" w:semiHidden="0" w:uiPriority="62" w:unhideWhenUsed="0"/>
-    <w:lsdException w:name="Medium Shading 1" w:semiHidden="0" w:uiPriority="63" w:unhideWhenUsed="0"/>
-    <w:lsdException w:name="Medium Shading 2" w:semiHidden="0" w:uiPriority="64" w:unhideWhenUsed="0"/>
-    <w:lsdException w:name="Medium List 1" w:semiHidden="0" w:uiPriority="65" w:unhideWhenUsed="0"/>
-    <w:lsdException w:name="Medium List 2" w:semiHidden="0" w:uiPriority="66" w:unhideWhenUsed="0"/>
-    <w:lsdException w:name="Medium Grid 1" w:semiHidden="0" w:uiPriority="67" w:unhideWhenUsed="0"/>
-    <w:lsdException w:name="Medium Grid 2" w:semiHidden="0" w:uiPriority="68" w:unhideWhenUsed="0"/>
-    <w:lsdException w:name="Medium Grid 3" w:semiHidden="0" w:uiPriority="69" w:unhideWhenUsed="0"/>
-    <w:lsdException w:name="Dark List" w:semiHidden="0" w:uiPriority="70" w:unhideWhenUsed="0"/>
-    <w:lsdException w:name="Colorful Shading" w:semiHidden="0" w:uiPriority="71" w:unhideWhenUsed="0"/>
-    <w:lsdException w:name="Colorful List" w:semiHidden="0" w:uiPriority="72" w:unhideWhenUsed="0"/>
-    <w:lsdException w:name="Colorful Grid" w:semiHidden="0" w:uiPriority="73" w:unhideWhenUsed="0"/>
-    <w:lsdException w:name="Light Shading Accent 1" w:semiHidden="0" w:uiPriority="60" w:unhideWhenUsed="0"/>
-    <w:lsdException w:name="Light List Accent 1" w:semiHidden="0" w:uiPriority="61" w:unhideWhenUsed="0"/>
-    <w:lsdException w:name="Light Grid Accent 1" w:semiHidden="0" w:uiPriority="62" w:unhideWhenUsed="0"/>
-    <w:lsdException w:name="Medium Shading 1 Accent 1" w:semiHidden="0" w:uiPriority="63" w:unhideWhenUsed="0"/>
-    <w:lsdException w:name="Medium Shading 2 Accent 1" w:semiHidden="0" w:uiPriority="64" w:unhideWhenUsed="0"/>
-    <w:lsdException w:name="Medium List 1 Accent 1" w:semiHidden="0" w:uiPriority="65" w:unhideWhenUsed="0"/>
-    <w:lsdException w:name="Revision" w:unhideWhenUsed="0"/>
-    <w:lsdException w:name="List Paragraph" w:semiHidden="0" w:uiPriority="34" w:unhideWhenUsed="0" w:qFormat="1"/>
-    <w:lsdException w:name="Quote" w:semiHidden="0" w:uiPriority="29" w:unhideWhenUsed="0" w:qFormat="1"/>
-    <w:lsdException w:name="Intense Quote" w:semiHidden="0" w:uiPriority="30" w:unhideWhenUsed="0" w:qFormat="1"/>
-    <w:lsdException w:name="Medium List 2 Accent 1" w:semiHidden="0" w:uiPriority="66" w:unhideWhenUsed="0"/>
-    <w:lsdException w:name="Medium Grid 1 Accent 1" w:semiHidden="0" w:uiPriority="67" w:unhideWhenUsed="0"/>
-    <w:lsdException w:name="Medium Grid 2 Accent 1" w:semiHidden="0" w:uiPriority="68" w:unhideWhenUsed="0"/>
-    <w:lsdException w:name="Medium Grid 3 Accent 1" w:semiHidden="0" w:uiPriority="69" w:unhideWhenUsed="0"/>
-    <w:lsdException w:name="Dark List Accent 1" w:semiHidden="0" w:uiPriority="70" w:unhideWhenUsed="0"/>
-    <w:lsdException w:name="Colorful Shading Accent 1" w:semiHidden="0" w:uiPriority="71" w:unhideWhenUsed="0"/>
-    <w:lsdException w:name="Colorful List Accent 1" w:semiHidden="0" w:uiPriority="72" w:unhideWhenUsed="0"/>
-    <w:lsdException w:name="Colorful Grid Accent 1" w:semiHidden="0" w:uiPriority="73" w:unhideWhenUsed="0"/>
-    <w:lsdException w:name="Light Shading Accent 2" w:semiHidden="0" w:uiPriority="60" w:unhideWhenUsed="0"/>
-    <w:lsdException w:name="Light List Accent 2" w:semiHidden="0" w:uiPriority="61" w:unhideWhenUsed="0"/>
-    <w:lsdException w:name="Light Grid Accent 2" w:semiHidden="0" w:uiPriority="62" w:unhideWhenUsed="0"/>
-    <w:lsdException w:name="Medium Shading 1 Accent 2" w:semiHidden="0" w:uiPriority="63" w:unhideWhenUsed="0"/>
-    <w:lsdException w:name="Medium Shading 2 Accent 2" w:semiHidden="0" w:uiPriority="64" w:unhideWhenUsed="0"/>
-    <w:lsdException w:name="Medium List 1 Accent 2" w:semiHidden="0" w:uiPriority="65" w:unhideWhenUsed="0"/>
-    <w:lsdException w:name="Medium List 2 Accent 2" w:semiHidden="0" w:uiPriority="66" w:unhideWhenUsed="0"/>
-    <w:lsdException w:name="Medium Grid 1 Accent 2" w:semiHidden="0" w:uiPriority="67" w:unhideWhenUsed="0"/>
-    <w:lsdException w:name="Medium Grid 2 Accent 2" w:semiHidden="0" w:uiPriority="68" w:unhideWhenUsed="0"/>
-    <w:lsdException w:name="Medium Grid 3 Accent 2" w:semiHidden="0" w:uiPriority="69" w:unhideWhenUsed="0"/>
-    <w:lsdException w:name="Dark List Accent 2" w:semiHidden="0" w:uiPriority="70" w:unhideWhenUsed="0"/>
-    <w:lsdException w:name="Colorful Shading Accent 2" w:semiHidden="0" w:uiPriority="71" w:unhideWhenUsed="0"/>
-    <w:lsdException w:name="Colorful List Accent 2" w:semiHidden="0" w:uiPriority="72" w:unhideWhenUsed="0"/>
-    <w:lsdException w:name="Colorful Grid Accent 2" w:semiHidden="0" w:uiPriority="73" w:unhideWhenUsed="0"/>
-    <w:lsdException w:name="Light Shading Accent 3" w:semiHidden="0" w:uiPriority="60" w:unhideWhenUsed="0"/>
-    <w:lsdException w:name="Light List Accent 3" w:semiHidden="0" w:uiPriority="61" w:unhideWhenUsed="0"/>
-    <w:lsdException w:name="Light Grid Accent 3" w:semiHidden="0" w:uiPriority="62" w:unhideWhenUsed="0"/>
-    <w:lsdException w:name="Medium Shading 1 Accent 3" w:semiHidden="0" w:uiPriority="63" w:unhideWhenUsed="0"/>
-    <w:lsdException w:name="Medium Shading 2 Accent 3" w:semiHidden="0" w:uiPriority="64" w:unhideWhenUsed="0"/>
-    <w:lsdException w:name="Medium List 1 Accent 3" w:semiHidden="0" w:uiPriority="65" w:unhideWhenUsed="0"/>
-    <w:lsdException w:name="Medium List 2 Accent 3" w:semiHidden="0" w:uiPriority="66" w:unhideWhenUsed="0"/>
-    <w:lsdException w:name="Medium Grid 1 Accent 3" w:semiHidden="0" w:uiPriority="67" w:unhideWhenUsed="0"/>
-    <w:lsdException w:name="Medium Grid 2 Accent 3" w:semiHidden="0" w:uiPriority="68" w:unhideWhenUsed="0"/>
-    <w:lsdException w:name="Medium Grid 3 Accent 3" w:semiHidden="0" w:uiPriority="69" w:unhideWhenUsed="0"/>
-    <w:lsdException w:name="Dark List Accent 3" w:semiHidden="0" w:uiPriority="70" w:unhideWhenUsed="0"/>
-    <w:lsdException w:name="Colorful Shading Accent 3" w:semiHidden="0" w:uiPriority="71" w:unhideWhenUsed="0"/>
-    <w:lsdException w:name="Colorful List Accent 3" w:semiHidden="0" w:uiPriority="72" w:unhideWhenUsed="0"/>
-    <w:lsdException w:name="Colorful Grid Accent 3" w:semiHidden="0" w:uiPriority="73" w:unhideWhenUsed="0"/>
-    <w:lsdException w:name="Light Shading Accent 4" w:semiHidden="0" w:uiPriority="60" w:unhideWhenUsed="0"/>
-    <w:lsdException w:name="Light List Accent 4" w:semiHidden="0" w:uiPriority="61" w:unhideWhenUsed="0"/>
-    <w:lsdException w:name="Light Grid Accent 4" w:semiHidden="0" w:uiPriority="62" w:unhideWhenUsed="0"/>
-    <w:lsdException w:name="Medium Shading 1 Accent 4" w:semiHidden="0" w:uiPriority="63" w:unhideWhenUsed="0"/>
-    <w:lsdException w:name="Medium Shading 2 Accent 4" w:semiHidden="0" w:uiPriority="64" w:unhideWhenUsed="0"/>
-    <w:lsdException w:name="Medium List 1 Accent 4" w:semiHidden="0" w:uiPriority="65" w:unhideWhenUsed="0"/>
-    <w:lsdException w:name="Medium List 2 Accent 4" w:semiHidden="0" w:uiPriority="66" w:unhideWhenUsed="0"/>
-    <w:lsdException w:name="Medium Grid 1 Accent 4" w:semiHidden="0" w:uiPriority="67" w:unhideWhenUsed="0"/>
-    <w:lsdException w:name="Medium Grid 2 Accent 4" w:semiHidden="0" w:uiPriority="68" w:unhideWhenUsed="0"/>
-    <w:lsdException w:name="Medium Grid 3 Accent 4" w:semiHidden="0" w:uiPriority="69" w:unhideWhenUsed="0"/>
-    <w:lsdException w:name="Dark List Accent 4" w:semiHidden="0" w:uiPriority="70" w:unhideWhenUsed="0"/>
-    <w:lsdException w:name="Colorful Shading Accent 4" w:semiHidden="0" w:uiPriority="71" w:unhideWhenUsed="0"/>
-    <w:lsdException w:name="Colorful List Accent 4" w:semiHidden="0" w:uiPriority="72" w:unhideWhenUsed="0"/>
-    <w:lsdException w:name="Colorful Grid Accent 4" w:semiHidden="0" w:uiPriority="73" w:unhideWhenUsed="0"/>
-    <w:lsdException w:name="Light Shading Accent 5" w:semiHidden="0" w:uiPriority="60" w:unhideWhenUsed="0"/>
-    <w:lsdException w:name="Light List Accent 5" w:semiHidden="0" w:uiPriority="61" w:unhideWhenUsed="0"/>
-    <w:lsdException w:name="Light Grid Accent 5" w:semiHidden="0" w:uiPriority="62" w:unhideWhenUsed="0"/>
-    <w:lsdException w:name="Medium Shading 1 Accent 5" w:semiHidden="0" w:uiPriority="63" w:unhideWhenUsed="0"/>
-    <w:lsdException w:name="Medium Shading 2 Accent 5" w:semiHidden="0" w:uiPriority="64" w:unhideWhenUsed="0"/>
-    <w:lsdException w:name="Medium List 1 Accent 5" w:semiHidden="0" w:uiPriority="65" w:unhideWhenUsed="0"/>
-    <w:lsdException w:name="Medium List 2 Accent 5" w:semiHidden="0" w:uiPriority="66" w:unhideWhenUsed="0"/>
-    <w:lsdException w:name="Medium Grid 1 Accent 5" w:semiHidden="0" w:uiPriority="67" w:unhideWhenUsed="0"/>
-    <w:lsdException w:name="Medium Grid 2 Accent 5" w:semiHidden="0" w:uiPriority="68" w:unhideWhenUsed="0"/>
-    <w:lsdException w:name="Medium Grid 3 Accent 5" w:semiHidden="0" w:uiPriority="69" w:unhideWhenUsed="0"/>
-    <w:lsdException w:name="Dark List Accent 5" w:semiHidden="0" w:uiPriority="70" w:unhideWhenUsed="0"/>
-    <w:lsdException w:name="Colorful Shading Accent 5" w:semiHidden="0" w:uiPriority="71" w:unhideWhenUsed="0"/>
-    <w:lsdException w:name="Colorful List Accent 5" w:semiHidden="0" w:uiPriority="72" w:unhideWhenUsed="0"/>
-    <w:lsdException w:name="Colorful Grid Accent 5" w:semiHidden="0" w:uiPriority="73" w:unhideWhenUsed="0"/>
-    <w:lsdException w:name="Light Shading Accent 6" w:semiHidden="0" w:uiPriority="60" w:unhideWhenUsed="0"/>
-    <w:lsdException w:name="Light List Accent 6" w:semiHidden="0" w:uiPriority="61" w:unhideWhenUsed="0"/>
-    <w:lsdException w:name="Light Grid Accent 6" w:semiHidden="0" w:uiPriority="62" w:unhideWhenUsed="0"/>
-    <w:lsdException w:name="Medium Shading 1 Accent 6" w:semiHidden="0" w:uiPriority="63" w:unhideWhenUsed="0"/>
-    <w:lsdException w:name="Medium Shading 2 Accent 6" w:semiHidden="0" w:uiPriority="64" w:unhideWhenUsed="0"/>
-    <w:lsdException w:name="Medium List 1 Accent 6" w:semiHidden="0" w:uiPriority="65" w:unhideWhenUsed="0"/>
-    <w:lsdException w:name="Medium List 2 Accent 6" w:semiHidden="0" w:uiPriority="66" w:unhideWhenUsed="0"/>
-    <w:lsdException w:name="Medium Grid 1 Accent 6" w:semiHidden="0" w:uiPriority="67" w:unhideWhenUsed="0"/>
-    <w:lsdException w:name="Medium Grid 2 Accent 6" w:semiHidden="0" w:uiPriority="68" w:unhideWhenUsed="0"/>
-    <w:lsdException w:name="Medium Grid 3 Accent 6" w:semiHidden="0" w:uiPriority="69" w:unhideWhenUsed="0"/>
-    <w:lsdException w:name="Dark List Accent 6" w:semiHidden="0" w:uiPriority="70" w:unhideWhenUsed="0"/>
-    <w:lsdException w:name="Colorful Shading Accent 6" w:semiHidden="0" w:uiPriority="71" w:unhideWhenUsed="0"/>
-    <w:lsdException w:name="Colorful List Accent 6" w:semiHidden="0" w:uiPriority="72" w:unhideWhenUsed="0"/>
-    <w:lsdException w:name="Colorful Grid Accent 6" w:semiHidden="0" w:uiPriority="73" w:unhideWhenUsed="0"/>
-    <w:lsdException w:name="Subtle Emphasis" w:semiHidden="0" w:uiPriority="19" w:unhideWhenUsed="0" w:qFormat="1"/>
-    <w:lsdException w:name="Intense Emphasis" w:semiHidden="0" w:uiPriority="21" w:unhideWhenUsed="0" w:qFormat="1"/>
-    <w:lsdException w:name="Subtle Reference" w:semiHidden="0" w:uiPriority="31" w:unhideWhenUsed="0" w:qFormat="1"/>
-    <w:lsdException w:name="Intense Reference" w:semiHidden="0" w:uiPriority="32" w:unhideWhenUsed="0" w:qFormat="1"/>
-    <w:lsdException w:name="Book Title" w:semiHidden="0" w:uiPriority="33" w:unhideWhenUsed="0" w:qFormat="1"/>
-    <w:lsdException w:name="Bibliography" w:uiPriority="37"/>
-    <w:lsdException w:name="TOC Heading" w:uiPriority="39" w:qFormat="1"/>
-  </w:latentStyles>
-  <w:style w:type="paragraph" w:default="1" w:styleId="a">
-    <w:name w:val="Normal"/>
-    <w:qFormat/>
-  </w:style>
-  <w:style w:type="character" w:default="1" w:styleId="a0">
-    <w:name w:val="Default Paragraph Font"/>
-    <w:uiPriority w:val="1"/>
-    <w:semiHidden/>
-    <w:unhideWhenUsed/>
-  </w:style>
-  <w:style w:type="table" w:default="1" w:styleId="a1">
-    <w:name w:val="Normal Table"/>
-    <w:uiPriority w:val="99"/>
-    <w:semiHidden/>
-    <w:unhideWhenUsed/>
-    <w:tblPr>
-      <w:tblInd w:w="0" w:type="dxa"/>
-      <w:tblCellMar>
-        <w:top w:w="0" w:type="dxa"/>
-        <w:left w:w="108" w:type="dxa"/>
-        <w:bottom w:w="0" w:type="dxa"/>
-        <w:right w:w="108" w:type="dxa"/>
-      </w:tblCellMar>
-    </w:tblPr>
-  </w:style>
-  <w:style w:type="numbering" w:default="1" w:styleId="a2">
-    <w:name w:val="No List"/>
-    <w:uiPriority w:val="99"/>
-    <w:semiHidden/>
-    <w:unhideWhenUsed/>
-  </w:style>
-  <w:style w:type="paragraph" w:customStyle="1" w:styleId="AAD3034C2183464B9B5A953540AEEF47">
-    <w:name w:val="AAD3034C2183464B9B5A953540AEEF47"/>
-    <w:rsid w:val="00722BDC"/>
-  </w:style>
-  <w:style w:type="paragraph" w:customStyle="1" w:styleId="B1455D54776043C8BDC98E37519E3EA7">
-    <w:name w:val="B1455D54776043C8BDC98E37519E3EA7"/>
-    <w:rsid w:val="00722BDC"/>
-  </w:style>
-  <w:style w:type="paragraph" w:customStyle="1" w:styleId="E0272CF9FB5E4CA09B3ED6AC3DDD88A6">
-    <w:name w:val="E0272CF9FB5E4CA09B3ED6AC3DDD88A6"/>
-    <w:rsid w:val="00722BDC"/>
-  </w:style>
-</w:styles>
-</file>
-
-<file path=word/glossary/stylesWithEffects.xml><?xml version="1.0" encoding="utf-8"?>
-<w:styles xmlns:wpc="http://schemas.microsoft.com/office/word/2010/wordprocessingCanvas" xmlns:mc="http://schemas.openxmlformats.org/markup-compatibility/2006" xmlns:o="urn:schemas-microsoft-com:office:office" xmlns:r="http://schemas.openxmlformats.org/officeDocument/2006/relationships" xmlns:m="http://schemas.openxmlformats.org/officeDocument/2006/math" xmlns:v="urn:schemas-microsoft-com:vml" xmlns:wp14="http://schemas.microsoft.com/office/word/2010/wordprocessingDrawing" xmlns:wp="http://schemas.openxmlformats.org/drawingml/2006/wordprocessingDrawing" xmlns:w10="urn:schemas-microsoft-com:office:word" xmlns:w="http://schemas.openxmlformats.org/wordprocessingml/2006/main" xmlns:w14="http://schemas.microsoft.com/office/word/2010/wordml" xmlns:wpg="http://schemas.microsoft.com/office/word/2010/wordprocessingGroup" xmlns:wpi="http://schemas.microsoft.com/office/word/2010/wordprocessingInk" xmlns:wne="http://schemas.microsoft.com/office/word/2006/wordml" xmlns:wps="http://schemas.microsoft.com/office/word/2010/wordprocessingShape" mc:Ignorable="w14 wp14">
-  <w:docDefaults>
-    <w:rPrDefault>
-      <w:rPr>
-        <w:rFonts w:asciiTheme="minorHAnsi" w:eastAsiaTheme="minorEastAsia" w:hAnsiTheme="minorHAnsi" w:cstheme="minorBidi"/>
-        <w:sz w:val="22"/>
-        <w:szCs w:val="28"/>
-        <w:lang w:val="en-US" w:eastAsia="en-US" w:bidi="th-TH"/>
-      </w:rPr>
-    </w:rPrDefault>
-    <w:pPrDefault>
-      <w:pPr>
-        <w:spacing w:after="200" w:line="276" w:lineRule="auto"/>
-      </w:pPr>
-    </w:pPrDefault>
-  </w:docDefaults>
-  <w:latentStyles w:defLockedState="0" w:defUIPriority="99" w:defSemiHidden="1" w:defUnhideWhenUsed="1" w:defQFormat="0" w:count="267">
-    <w:lsdException w:name="Normal" w:semiHidden="0" w:uiPriority="0" w:unhideWhenUsed="0" w:qFormat="1"/>
-    <w:lsdException w:name="heading 1" w:semiHidden="0" w:uiPriority="9" w:unhideWhenUsed="0" w:qFormat="1"/>
-    <w:lsdException w:name="heading 2" w:uiPriority="9" w:qFormat="1"/>
-    <w:lsdException w:name="heading 3" w:uiPriority="9" w:qFormat="1"/>
-    <w:lsdException w:name="heading 4" w:uiPriority="9" w:qFormat="1"/>
-    <w:lsdException w:name="heading 5" w:uiPriority="9" w:qFormat="1"/>
-    <w:lsdException w:name="heading 6" w:uiPriority="9" w:qFormat="1"/>
-    <w:lsdException w:name="heading 7" w:uiPriority="9" w:qFormat="1"/>
-    <w:lsdException w:name="heading 8" w:uiPriority="9" w:qFormat="1"/>
-    <w:lsdException w:name="heading 9" w:uiPriority="9" w:qFormat="1"/>
-    <w:lsdException w:name="toc 1" w:uiPriority="39"/>
-    <w:lsdException w:name="toc 2" w:uiPriority="39"/>
-    <w:lsdException w:name="toc 3" w:uiPriority="39"/>
-    <w:lsdException w:name="toc 4" w:uiPriority="39"/>
-    <w:lsdException w:name="toc 5" w:uiPriority="39"/>
-    <w:lsdException w:name="toc 6" w:uiPriority="39"/>
-    <w:lsdException w:name="toc 7" w:uiPriority="39"/>
-    <w:lsdException w:name="toc 8" w:uiPriority="39"/>
-    <w:lsdException w:name="toc 9" w:uiPriority="39"/>
-    <w:lsdException w:name="caption" w:uiPriority="35" w:qFormat="1"/>
-    <w:lsdException w:name="Title" w:semiHidden="0" w:uiPriority="10" w:unhideWhenUsed="0" w:qFormat="1"/>
-    <w:lsdException w:name="Default Paragraph Font" w:uiPriority="1"/>
-    <w:lsdException w:name="Subtitle" w:semiHidden="0" w:uiPriority="11" w:unhideWhenUsed="0" w:qFormat="1"/>
-    <w:lsdException w:name="Strong" w:semiHidden="0" w:uiPriority="22" w:unhideWhenUsed="0" w:qFormat="1"/>
-    <w:lsdException w:name="Emphasis" w:semiHidden="0" w:uiPriority="20" w:unhideWhenUsed="0" w:qFormat="1"/>
-    <w:lsdException w:name="Table Grid" w:semiHidden="0" w:uiPriority="59" w:unhideWhenUsed="0"/>
-    <w:lsdException w:name="Placeholder Text" w:unhideWhenUsed="0"/>
-    <w:lsdException w:name="No Spacing" w:semiHidden="0" w:uiPriority="1" w:unhideWhenUsed="0" w:qFormat="1"/>
-    <w:lsdException w:name="Light Shading" w:semiHidden="0" w:uiPriority="60" w:unhideWhenUsed="0"/>
-    <w:lsdException w:name="Light List" w:semiHidden="0" w:uiPriority="61" w:unhideWhenUsed="0"/>
-    <w:lsdException w:name="Light Grid" w:semiHidden="0" w:uiPriority="62" w:unhideWhenUsed="0"/>
-    <w:lsdException w:name="Medium Shading 1" w:semiHidden="0" w:uiPriority="63" w:unhideWhenUsed="0"/>
-    <w:lsdException w:name="Medium Shading 2" w:semiHidden="0" w:uiPriority="64" w:unhideWhenUsed="0"/>
-    <w:lsdException w:name="Medium List 1" w:semiHidden="0" w:uiPriority="65" w:unhideWhenUsed="0"/>
-    <w:lsdException w:name="Medium List 2" w:semiHidden="0" w:uiPriority="66" w:unhideWhenUsed="0"/>
-    <w:lsdException w:name="Medium Grid 1" w:semiHidden="0" w:uiPriority="67" w:unhideWhenUsed="0"/>
-    <w:lsdException w:name="Medium Grid 2" w:semiHidden="0" w:uiPriority="68" w:unhideWhenUsed="0"/>
-    <w:lsdException w:name="Medium Grid 3" w:semiHidden="0" w:uiPriority="69" w:unhideWhenUsed="0"/>
-    <w:lsdException w:name="Dark List" w:semiHidden="0" w:uiPriority="70" w:unhideWhenUsed="0"/>
-    <w:lsdException w:name="Colorful Shading" w:semiHidden="0" w:uiPriority="71" w:unhideWhenUsed="0"/>
-    <w:lsdException w:name="Colorful List" w:semiHidden="0" w:uiPriority="72" w:unhideWhenUsed="0"/>
-    <w:lsdException w:name="Colorful Grid" w:semiHidden="0" w:uiPriority="73" w:unhideWhenUsed="0"/>
-    <w:lsdException w:name="Light Shading Accent 1" w:semiHidden="0" w:uiPriority="60" w:unhideWhenUsed="0"/>
-    <w:lsdException w:name="Light List Accent 1" w:semiHidden="0" w:uiPriority="61" w:unhideWhenUsed="0"/>
-    <w:lsdException w:name="Light Grid Accent 1" w:semiHidden="0" w:uiPriority="62" w:unhideWhenUsed="0"/>
-    <w:lsdException w:name="Medium Shading 1 Accent 1" w:semiHidden="0" w:uiPriority="63" w:unhideWhenUsed="0"/>
-    <w:lsdException w:name="Medium Shading 2 Accent 1" w:semiHidden="0" w:uiPriority="64" w:unhideWhenUsed="0"/>
-    <w:lsdException w:name="Medium List 1 Accent 1" w:semiHidden="0" w:uiPriority="65" w:unhideWhenUsed="0"/>
-    <w:lsdException w:name="Revision" w:unhideWhenUsed="0"/>
-    <w:lsdException w:name="List Paragraph" w:semiHidden="0" w:uiPriority="34" w:unhideWhenUsed="0" w:qFormat="1"/>
-    <w:lsdException w:name="Quote" w:semiHidden="0" w:uiPriority="29" w:unhideWhenUsed="0" w:qFormat="1"/>
-    <w:lsdException w:name="Intense Quote" w:semiHidden="0" w:uiPriority="30" w:unhideWhenUsed="0" w:qFormat="1"/>
-    <w:lsdException w:name="Medium List 2 Accent 1" w:semiHidden="0" w:uiPriority="66" w:unhideWhenUsed="0"/>
-    <w:lsdException w:name="Medium Grid 1 Accent 1" w:semiHidden="0" w:uiPriority="67" w:unhideWhenUsed="0"/>
-    <w:lsdException w:name="Medium Grid 2 Accent 1" w:semiHidden="0" w:uiPriority="68" w:unhideWhenUsed="0"/>
-    <w:lsdException w:name="Medium Grid 3 Accent 1" w:semiHidden="0" w:uiPriority="69" w:unhideWhenUsed="0"/>
-    <w:lsdException w:name="Dark List Accent 1" w:semiHidden="0" w:uiPriority="70" w:unhideWhenUsed="0"/>
-    <w:lsdException w:name="Colorful Shading Accent 1" w:semiHidden="0" w:uiPriority="71" w:unhideWhenUsed="0"/>
-    <w:lsdException w:name="Colorful List Accent 1" w:semiHidden="0" w:uiPriority="72" w:unhideWhenUsed="0"/>
-    <w:lsdException w:name="Colorful Grid Accent 1" w:semiHidden="0" w:uiPriority="73" w:unhideWhenUsed="0"/>
-    <w:lsdException w:name="Light Shading Accent 2" w:semiHidden="0" w:uiPriority="60" w:unhideWhenUsed="0"/>
-    <w:lsdException w:name="Light List Accent 2" w:semiHidden="0" w:uiPriority="61" w:unhideWhenUsed="0"/>
-    <w:lsdException w:name="Light Grid Accent 2" w:semiHidden="0" w:uiPriority="62" w:unhideWhenUsed="0"/>
-    <w:lsdException w:name="Medium Shading 1 Accent 2" w:semiHidden="0" w:uiPriority="63" w:unhideWhenUsed="0"/>
-    <w:lsdException w:name="Medium Shading 2 Accent 2" w:semiHidden="0" w:uiPriority="64" w:unhideWhenUsed="0"/>
-    <w:lsdException w:name="Medium List 1 Accent 2" w:semiHidden="0" w:uiPriority="65" w:unhideWhenUsed="0"/>
-    <w:lsdException w:name="Medium List 2 Accent 2" w:semiHidden="0" w:uiPriority="66" w:unhideWhenUsed="0"/>
-    <w:lsdException w:name="Medium Grid 1 Accent 2" w:semiHidden="0" w:uiPriority="67" w:unhideWhenUsed="0"/>
-    <w:lsdException w:name="Medium Grid 2 Accent 2" w:semiHidden="0" w:uiPriority="68" w:unhideWhenUsed="0"/>
-    <w:lsdException w:name="Medium Grid 3 Accent 2" w:semiHidden="0" w:uiPriority="69" w:unhideWhenUsed="0"/>
-    <w:lsdException w:name="Dark List Accent 2" w:semiHidden="0" w:uiPriority="70" w:unhideWhenUsed="0"/>
-    <w:lsdException w:name="Colorful Shading Accent 2" w:semiHidden="0" w:uiPriority="71" w:unhideWhenUsed="0"/>
-    <w:lsdException w:name="Colorful List Accent 2" w:semiHidden="0" w:uiPriority="72" w:unhideWhenUsed="0"/>
-    <w:lsdException w:name="Colorful Grid Accent 2" w:semiHidden="0" w:uiPriority="73" w:unhideWhenUsed="0"/>
-    <w:lsdException w:name="Light Shading Accent 3" w:semiHidden="0" w:uiPriority="60" w:unhideWhenUsed="0"/>
-    <w:lsdException w:name="Light List Accent 3" w:semiHidden="0" w:uiPriority="61" w:unhideWhenUsed="0"/>
-    <w:lsdException w:name="Light Grid Accent 3" w:semiHidden="0" w:uiPriority="62" w:unhideWhenUsed="0"/>
-    <w:lsdException w:name="Medium Shading 1 Accent 3" w:semiHidden="0" w:uiPriority="63" w:unhideWhenUsed="0"/>
-    <w:lsdException w:name="Medium Shading 2 Accent 3" w:semiHidden="0" w:uiPriority="64" w:unhideWhenUsed="0"/>
-    <w:lsdException w:name="Medium List 1 Accent 3" w:semiHidden="0" w:uiPriority="65" w:unhideWhenUsed="0"/>
-    <w:lsdException w:name="Medium List 2 Accent 3" w:semiHidden="0" w:uiPriority="66" w:unhideWhenUsed="0"/>
-    <w:lsdException w:name="Medium Grid 1 Accent 3" w:semiHidden="0" w:uiPriority="67" w:unhideWhenUsed="0"/>
-    <w:lsdException w:name="Medium Grid 2 Accent 3" w:semiHidden="0" w:uiPriority="68" w:unhideWhenUsed="0"/>
-    <w:lsdException w:name="Medium Grid 3 Accent 3" w:semiHidden="0" w:uiPriority="69" w:unhideWhenUsed="0"/>
-    <w:lsdException w:name="Dark List Accent 3" w:semiHidden="0" w:uiPriority="70" w:unhideWhenUsed="0"/>
-    <w:lsdException w:name="Colorful Shading Accent 3" w:semiHidden="0" w:uiPriority="71" w:unhideWhenUsed="0"/>
-    <w:lsdException w:name="Colorful List Accent 3" w:semiHidden="0" w:uiPriority="72" w:unhideWhenUsed="0"/>
-    <w:lsdException w:name="Colorful Grid Accent 3" w:semiHidden="0" w:uiPriority="73" w:unhideWhenUsed="0"/>
-    <w:lsdException w:name="Light Shading Accent 4" w:semiHidden="0" w:uiPriority="60" w:unhideWhenUsed="0"/>
-    <w:lsdException w:name="Light List Accent 4" w:semiHidden="0" w:uiPriority="61" w:unhideWhenUsed="0"/>
-    <w:lsdException w:name="Light Grid Accent 4" w:semiHidden="0" w:uiPriority="62" w:unhideWhenUsed="0"/>
-    <w:lsdException w:name="Medium Shading 1 Accent 4" w:semiHidden="0" w:uiPriority="63" w:unhideWhenUsed="0"/>
-    <w:lsdException w:name="Medium Shading 2 Accent 4" w:semiHidden="0" w:uiPriority="64" w:unhideWhenUsed="0"/>
-    <w:lsdException w:name="Medium List 1 Accent 4" w:semiHidden="0" w:uiPriority="65" w:unhideWhenUsed="0"/>
-    <w:lsdException w:name="Medium List 2 Accent 4" w:semiHidden="0" w:uiPriority="66" w:unhideWhenUsed="0"/>
-    <w:lsdException w:name="Medium Grid 1 Accent 4" w:semiHidden="0" w:uiPriority="67" w:unhideWhenUsed="0"/>
-    <w:lsdException w:name="Medium Grid 2 Accent 4" w:semiHidden="0" w:uiPriority="68" w:unhideWhenUsed="0"/>
-    <w:lsdException w:name="Medium Grid 3 Accent 4" w:semiHidden="0" w:uiPriority="69" w:unhideWhenUsed="0"/>
-    <w:lsdException w:name="Dark List Accent 4" w:semiHidden="0" w:uiPriority="70" w:unhideWhenUsed="0"/>
-    <w:lsdException w:name="Colorful Shading Accent 4" w:semiHidden="0" w:uiPriority="71" w:unhideWhenUsed="0"/>
-    <w:lsdException w:name="Colorful List Accent 4" w:semiHidden="0" w:uiPriority="72" w:unhideWhenUsed="0"/>
-    <w:lsdException w:name="Colorful Grid Accent 4" w:semiHidden="0" w:uiPriority="73" w:unhideWhenUsed="0"/>
-    <w:lsdException w:name="Light Shading Accent 5" w:semiHidden="0" w:uiPriority="60" w:unhideWhenUsed="0"/>
-    <w:lsdException w:name="Light List Accent 5" w:semiHidden="0" w:uiPriority="61" w:unhideWhenUsed="0"/>
-    <w:lsdException w:name="Light Grid Accent 5" w:semiHidden="0" w:uiPriority="62" w:unhideWhenUsed="0"/>
-    <w:lsdException w:name="Medium Shading 1 Accent 5" w:semiHidden="0" w:uiPriority="63" w:unhideWhenUsed="0"/>
-    <w:lsdException w:name="Medium Shading 2 Accent 5" w:semiHidden="0" w:uiPriority="64" w:unhideWhenUsed="0"/>
-    <w:lsdException w:name="Medium List 1 Accent 5" w:semiHidden="0" w:uiPriority="65" w:unhideWhenUsed="0"/>
-    <w:lsdException w:name="Medium List 2 Accent 5" w:semiHidden="0" w:uiPriority="66" w:unhideWhenUsed="0"/>
-    <w:lsdException w:name="Medium Grid 1 Accent 5" w:semiHidden="0" w:uiPriority="67" w:unhideWhenUsed="0"/>
-    <w:lsdException w:name="Medium Grid 2 Accent 5" w:semiHidden="0" w:uiPriority="68" w:unhideWhenUsed="0"/>
-    <w:lsdException w:name="Medium Grid 3 Accent 5" w:semiHidden="0" w:uiPriority="69" w:unhideWhenUsed="0"/>
-    <w:lsdException w:name="Dark List Accent 5" w:semiHidden="0" w:uiPriority="70" w:unhideWhenUsed="0"/>
-    <w:lsdException w:name="Colorful Shading Accent 5" w:semiHidden="0" w:uiPriority="71" w:unhideWhenUsed="0"/>
-    <w:lsdException w:name="Colorful List Accent 5" w:semiHidden="0" w:uiPriority="72" w:unhideWhenUsed="0"/>
-    <w:lsdException w:name="Colorful Grid Accent 5" w:semiHidden="0" w:uiPriority="73" w:unhideWhenUsed="0"/>
-    <w:lsdException w:name="Light Shading Accent 6" w:semiHidden="0" w:uiPriority="60" w:unhideWhenUsed="0"/>
-    <w:lsdException w:name="Light List Accent 6" w:semiHidden="0" w:uiPriority="61" w:unhideWhenUsed="0"/>
-    <w:lsdException w:name="Light Grid Accent 6" w:semiHidden="0" w:uiPriority="62" w:unhideWhenUsed="0"/>
-    <w:lsdException w:name="Medium Shading 1 Accent 6" w:semiHidden="0" w:uiPriority="63" w:unhideWhenUsed="0"/>
-    <w:lsdException w:name="Medium Shading 2 Accent 6" w:semiHidden="0" w:uiPriority="64" w:unhideWhenUsed="0"/>
-    <w:lsdException w:name="Medium List 1 Accent 6" w:semiHidden="0" w:uiPriority="65" w:unhideWhenUsed="0"/>
-    <w:lsdException w:name="Medium List 2 Accent 6" w:semiHidden="0" w:uiPriority="66" w:unhideWhenUsed="0"/>
-    <w:lsdException w:name="Medium Grid 1 Accent 6" w:semiHidden="0" w:uiPriority="67" w:unhideWhenUsed="0"/>
-    <w:lsdException w:name="Medium Grid 2 Accent 6" w:semiHidden="0" w:uiPriority="68" w:unhideWhenUsed="0"/>
-    <w:lsdException w:name="Medium Grid 3 Accent 6" w:semiHidden="0" w:uiPriority="69" w:unhideWhenUsed="0"/>
-    <w:lsdException w:name="Dark List Accent 6" w:semiHidden="0" w:uiPriority="70" w:unhideWhenUsed="0"/>
-    <w:lsdException w:name="Colorful Shading Accent 6" w:semiHidden="0" w:uiPriority="71" w:unhideWhenUsed="0"/>
-    <w:lsdException w:name="Colorful List Accent 6" w:semiHidden="0" w:uiPriority="72" w:unhideWhenUsed="0"/>
-    <w:lsdException w:name="Colorful Grid Accent 6" w:semiHidden="0" w:uiPriority="73" w:unhideWhenUsed="0"/>
-    <w:lsdException w:name="Subtle Emphasis" w:semiHidden="0" w:uiPriority="19" w:unhideWhenUsed="0" w:qFormat="1"/>
-    <w:lsdException w:name="Intense Emphasis" w:semiHidden="0" w:uiPriority="21" w:unhideWhenUsed="0" w:qFormat="1"/>
-    <w:lsdException w:name="Subtle Reference" w:semiHidden="0" w:uiPriority="31" w:unhideWhenUsed="0" w:qFormat="1"/>
-    <w:lsdException w:name="Intense Reference" w:semiHidden="0" w:uiPriority="32" w:unhideWhenUsed="0" w:qFormat="1"/>
-    <w:lsdException w:name="Book Title" w:semiHidden="0" w:uiPriority="33" w:unhideWhenUsed="0" w:qFormat="1"/>
-    <w:lsdException w:name="Bibliography" w:uiPriority="37"/>
-    <w:lsdException w:name="TOC Heading" w:uiPriority="39" w:qFormat="1"/>
-  </w:latentStyles>
-  <w:style w:type="paragraph" w:default="1" w:styleId="a">
-    <w:name w:val="Normal"/>
-    <w:qFormat/>
-  </w:style>
-  <w:style w:type="character" w:default="1" w:styleId="a0">
-    <w:name w:val="Default Paragraph Font"/>
-    <w:uiPriority w:val="1"/>
-    <w:semiHidden/>
-    <w:unhideWhenUsed/>
-  </w:style>
-  <w:style w:type="table" w:default="1" w:styleId="a1">
-    <w:name w:val="Normal Table"/>
-    <w:uiPriority w:val="99"/>
-    <w:semiHidden/>
-    <w:unhideWhenUsed/>
-    <w:tblPr>
-      <w:tblInd w:w="0" w:type="dxa"/>
-      <w:tblCellMar>
-        <w:top w:w="0" w:type="dxa"/>
-        <w:left w:w="108" w:type="dxa"/>
-        <w:bottom w:w="0" w:type="dxa"/>
-        <w:right w:w="108" w:type="dxa"/>
-      </w:tblCellMar>
-    </w:tblPr>
-  </w:style>
-  <w:style w:type="numbering" w:default="1" w:styleId="a2">
-    <w:name w:val="No List"/>
-    <w:uiPriority w:val="99"/>
-    <w:semiHidden/>
-    <w:unhideWhenUsed/>
-  </w:style>
-  <w:style w:type="paragraph" w:customStyle="1" w:styleId="AAD3034C2183464B9B5A953540AEEF47">
-    <w:name w:val="AAD3034C2183464B9B5A953540AEEF47"/>
-    <w:rsid w:val="00722BDC"/>
-  </w:style>
-  <w:style w:type="paragraph" w:customStyle="1" w:styleId="B1455D54776043C8BDC98E37519E3EA7">
-    <w:name w:val="B1455D54776043C8BDC98E37519E3EA7"/>
-    <w:rsid w:val="00722BDC"/>
-  </w:style>
-  <w:style w:type="paragraph" w:customStyle="1" w:styleId="E0272CF9FB5E4CA09B3ED6AC3DDD88A6">
-    <w:name w:val="E0272CF9FB5E4CA09B3ED6AC3DDD88A6"/>
-    <w:rsid w:val="00722BDC"/>
-  </w:style>
-</w:styles>
-</file>
-
-<file path=word/glossary/webSettings.xml><?xml version="1.0" encoding="utf-8"?>
-<w:webSettings xmlns:mc="http://schemas.openxmlformats.org/markup-compatibility/2006" xmlns:r="http://schemas.openxmlformats.org/officeDocument/2006/relationships" xmlns:w="http://schemas.openxmlformats.org/wordprocessingml/2006/main" xmlns:w14="http://schemas.microsoft.com/office/word/2010/wordml" mc:Ignorable="w14">
-  <w:optimizeForBrowser/>
-  <w:allowPNG/>
-</w:webSettings>
-</file>
-
 <file path=word/theme/theme1.xml><?xml version="1.0" encoding="utf-8"?>
 <a:theme xmlns:a="http://schemas.openxmlformats.org/drawingml/2006/main" name="ชุดรูปแบบของ Office">
   <a:themeElements>
@@ -42441,7 +42078,7 @@
 </file>
 
 <file path=customXml/itemProps1.xml><?xml version="1.0" encoding="utf-8"?>
-<ds:datastoreItem xmlns:ds="http://schemas.openxmlformats.org/officeDocument/2006/customXml" ds:itemID="{B1AF3F9E-C304-431E-B7CF-320ECCFFB5D2}">
+<ds:datastoreItem xmlns:ds="http://schemas.openxmlformats.org/officeDocument/2006/customXml" ds:itemID="{5D5AF2EB-6F25-4C2F-82A7-2AEA6A2545E2}">
   <ds:schemaRefs>
     <ds:schemaRef ds:uri="http://schemas.openxmlformats.org/officeDocument/2006/bibliography"/>
   </ds:schemaRefs>

</xml_diff>

<commit_message>
Project Plan update role
</commit_message>
<xml_diff>
--- a/Project Plan/EIOM-ProjectPlan-V.1.0.docx
+++ b/Project Plan/EIOM-ProjectPlan-V.1.0.docx
@@ -4631,8 +4631,6 @@
               <w:fldChar w:fldCharType="end"/>
             </w:r>
           </w:hyperlink>
-          <w:bookmarkStart w:id="3" w:name="_GoBack"/>
-          <w:bookmarkEnd w:id="3"/>
         </w:p>
         <w:p>
           <w:pPr>
@@ -7392,13 +7390,13 @@
       <w:pPr>
         <w:pStyle w:val="1"/>
       </w:pPr>
-      <w:bookmarkStart w:id="4" w:name="_Toc392492802"/>
+      <w:bookmarkStart w:id="3" w:name="_Toc392492802"/>
       <w:r>
         <w:lastRenderedPageBreak/>
         <w:t>Chapter One | Introduction</w:t>
       </w:r>
       <w:bookmarkEnd w:id="0"/>
-      <w:bookmarkEnd w:id="4"/>
+      <w:bookmarkEnd w:id="3"/>
     </w:p>
     <w:p>
       <w:pPr>
@@ -7411,11 +7409,11 @@
       <w:r>
         <w:t xml:space="preserve"> </w:t>
       </w:r>
-      <w:bookmarkStart w:id="5" w:name="_Toc392492803"/>
+      <w:bookmarkStart w:id="4" w:name="_Toc392492803"/>
       <w:r>
         <w:t>Identification</w:t>
       </w:r>
-      <w:bookmarkEnd w:id="5"/>
+      <w:bookmarkEnd w:id="4"/>
     </w:p>
     <w:p>
       <w:pPr>
@@ -7497,16 +7495,16 @@
           <w:numId w:val="5"/>
         </w:numPr>
       </w:pPr>
-      <w:bookmarkStart w:id="6" w:name="_Toc384672290"/>
+      <w:bookmarkStart w:id="5" w:name="_Toc384672290"/>
       <w:r>
         <w:t xml:space="preserve"> </w:t>
       </w:r>
-      <w:bookmarkStart w:id="7" w:name="_Toc392492804"/>
+      <w:bookmarkStart w:id="6" w:name="_Toc392492804"/>
       <w:r>
         <w:t>Project Overview</w:t>
       </w:r>
+      <w:bookmarkEnd w:id="5"/>
       <w:bookmarkEnd w:id="6"/>
-      <w:bookmarkEnd w:id="7"/>
     </w:p>
     <w:p>
       <w:pPr>
@@ -7754,11 +7752,11 @@
       <w:r>
         <w:t xml:space="preserve"> </w:t>
       </w:r>
-      <w:bookmarkStart w:id="8" w:name="_Toc392492805"/>
+      <w:bookmarkStart w:id="7" w:name="_Toc392492805"/>
       <w:r>
         <w:t>Document Overview</w:t>
       </w:r>
-      <w:bookmarkEnd w:id="8"/>
+      <w:bookmarkEnd w:id="7"/>
     </w:p>
     <w:p>
       <w:pPr>
@@ -8398,11 +8396,11 @@
         </w:rPr>
         <w:t xml:space="preserve"> </w:t>
       </w:r>
-      <w:bookmarkStart w:id="9" w:name="_Toc392492806"/>
+      <w:bookmarkStart w:id="8" w:name="_Toc392492806"/>
       <w:r>
         <w:t>Work Products to be Develop</w:t>
       </w:r>
-      <w:bookmarkEnd w:id="9"/>
+      <w:bookmarkEnd w:id="8"/>
     </w:p>
     <w:p>
       <w:pPr>
@@ -14195,11 +14193,11 @@
       <w:r>
         <w:t xml:space="preserve"> </w:t>
       </w:r>
-      <w:bookmarkStart w:id="10" w:name="_Toc392492807"/>
+      <w:bookmarkStart w:id="9" w:name="_Toc392492807"/>
       <w:r>
         <w:t>Acronyms and Definitions</w:t>
       </w:r>
-      <w:bookmarkEnd w:id="10"/>
+      <w:bookmarkEnd w:id="9"/>
     </w:p>
     <w:p>
       <w:pPr>
@@ -15399,13 +15397,13 @@
           <w:lang w:val="en-US"/>
         </w:rPr>
       </w:pPr>
-      <w:bookmarkStart w:id="11" w:name="_Toc392492808"/>
+      <w:bookmarkStart w:id="10" w:name="_Toc392492808"/>
       <w:r>
         <w:lastRenderedPageBreak/>
         <w:t>Chapter Two | Infrastructure</w:t>
       </w:r>
       <w:bookmarkEnd w:id="1"/>
-      <w:bookmarkEnd w:id="11"/>
+      <w:bookmarkEnd w:id="10"/>
     </w:p>
     <w:p>
       <w:pPr>
@@ -15414,7 +15412,7 @@
           <w:color w:val="000000" w:themeColor="text1"/>
         </w:rPr>
       </w:pPr>
-      <w:bookmarkStart w:id="12" w:name="_Toc392492809"/>
+      <w:bookmarkStart w:id="11" w:name="_Toc392492809"/>
       <w:r>
         <w:rPr>
           <w:color w:val="000000" w:themeColor="text1"/>
@@ -15427,7 +15425,7 @@
         </w:rPr>
         <w:t>Software Development Life Cycle</w:t>
       </w:r>
-      <w:bookmarkEnd w:id="12"/>
+      <w:bookmarkEnd w:id="11"/>
     </w:p>
     <w:p>
       <w:pPr>
@@ -15701,7 +15699,7 @@
           <w:color w:val="000000" w:themeColor="text1"/>
         </w:rPr>
       </w:pPr>
-      <w:bookmarkStart w:id="13" w:name="_Toc392492810"/>
+      <w:bookmarkStart w:id="12" w:name="_Toc392492810"/>
       <w:r>
         <w:rPr>
           <w:color w:val="000000" w:themeColor="text1"/>
@@ -15728,7 +15726,7 @@
         <w:t>Software Acquisition Plans</w:t>
       </w:r>
       <w:bookmarkEnd w:id="2"/>
-      <w:bookmarkEnd w:id="13"/>
+      <w:bookmarkEnd w:id="12"/>
     </w:p>
     <w:p>
       <w:pPr>
@@ -16100,14 +16098,14 @@
           <w:color w:val="000000" w:themeColor="text1"/>
         </w:rPr>
       </w:pPr>
-      <w:bookmarkStart w:id="14" w:name="_Toc392492811"/>
+      <w:bookmarkStart w:id="13" w:name="_Toc392492811"/>
       <w:r>
         <w:rPr>
           <w:color w:val="000000" w:themeColor="text1"/>
         </w:rPr>
         <w:t>Hardware and Material Resources</w:t>
       </w:r>
-      <w:bookmarkEnd w:id="14"/>
+      <w:bookmarkEnd w:id="13"/>
     </w:p>
     <w:p>
       <w:pPr>
@@ -16732,14 +16730,14 @@
       <w:pPr>
         <w:pStyle w:val="1"/>
       </w:pPr>
-      <w:bookmarkStart w:id="15" w:name="_Toc384672294"/>
-      <w:bookmarkStart w:id="16" w:name="_Toc392492812"/>
+      <w:bookmarkStart w:id="14" w:name="_Toc384672294"/>
+      <w:bookmarkStart w:id="15" w:name="_Toc392492812"/>
       <w:r>
         <w:lastRenderedPageBreak/>
         <w:t>Chapter Three | Management Procedures</w:t>
       </w:r>
+      <w:bookmarkEnd w:id="14"/>
       <w:bookmarkEnd w:id="15"/>
-      <w:bookmarkEnd w:id="16"/>
     </w:p>
     <w:p>
       <w:pPr>
@@ -16749,16 +16747,16 @@
           <w:color w:val="000000" w:themeColor="text1"/>
         </w:rPr>
       </w:pPr>
-      <w:bookmarkStart w:id="17" w:name="_Toc384672295"/>
-      <w:bookmarkStart w:id="18" w:name="_Toc392492813"/>
+      <w:bookmarkStart w:id="16" w:name="_Toc384672295"/>
+      <w:bookmarkStart w:id="17" w:name="_Toc392492813"/>
       <w:r>
         <w:rPr>
           <w:color w:val="000000" w:themeColor="text1"/>
         </w:rPr>
         <w:t>3.1 Project Team Structure</w:t>
       </w:r>
+      <w:bookmarkEnd w:id="16"/>
       <w:bookmarkEnd w:id="17"/>
-      <w:bookmarkEnd w:id="18"/>
     </w:p>
     <w:p>
       <w:pPr>
@@ -18202,13 +18200,13 @@
       <w:pPr>
         <w:pStyle w:val="2"/>
       </w:pPr>
-      <w:bookmarkStart w:id="19" w:name="_Toc384672296"/>
-      <w:bookmarkStart w:id="20" w:name="_Toc392492814"/>
+      <w:bookmarkStart w:id="18" w:name="_Toc384672296"/>
+      <w:bookmarkStart w:id="19" w:name="_Toc392492814"/>
       <w:r>
         <w:t>3.2 Monitoring and Controlling Mechanism</w:t>
       </w:r>
+      <w:bookmarkEnd w:id="18"/>
       <w:bookmarkEnd w:id="19"/>
-      <w:bookmarkEnd w:id="20"/>
     </w:p>
     <w:p>
       <w:pPr>
@@ -18221,8 +18219,8 @@
           <w:sz w:val="28"/>
         </w:rPr>
       </w:pPr>
-      <w:bookmarkStart w:id="21" w:name="_Toc384672297"/>
-      <w:bookmarkStart w:id="22" w:name="_Toc392492815"/>
+      <w:bookmarkStart w:id="20" w:name="_Toc384672297"/>
+      <w:bookmarkStart w:id="21" w:name="_Toc392492815"/>
       <w:r>
         <w:rPr>
           <w:rFonts w:ascii="Times New Roman" w:hAnsi="Times New Roman" w:cs="Times New Roman"/>
@@ -18231,7 +18229,7 @@
         </w:rPr>
         <w:t xml:space="preserve">3.2.1 </w:t>
       </w:r>
-      <w:bookmarkEnd w:id="21"/>
+      <w:bookmarkEnd w:id="20"/>
       <w:r>
         <w:rPr>
           <w:rFonts w:ascii="Times New Roman" w:hAnsi="Times New Roman" w:cs="Times New Roman"/>
@@ -18240,7 +18238,7 @@
         </w:rPr>
         <w:t>Project Meeting</w:t>
       </w:r>
-      <w:bookmarkEnd w:id="22"/>
+      <w:bookmarkEnd w:id="21"/>
     </w:p>
     <w:tbl>
       <w:tblPr>
@@ -18685,27 +18683,27 @@
       <w:pPr>
         <w:pStyle w:val="1"/>
       </w:pPr>
-      <w:bookmarkStart w:id="23" w:name="_Toc384672301"/>
-      <w:bookmarkStart w:id="24" w:name="_Toc392492816"/>
+      <w:bookmarkStart w:id="22" w:name="_Toc384672301"/>
+      <w:bookmarkStart w:id="23" w:name="_Toc392492816"/>
       <w:r>
         <w:lastRenderedPageBreak/>
         <w:t>Chapter Four | Quality Plan</w:t>
       </w:r>
+      <w:bookmarkEnd w:id="22"/>
       <w:bookmarkEnd w:id="23"/>
-      <w:bookmarkEnd w:id="24"/>
     </w:p>
     <w:p>
       <w:pPr>
         <w:pStyle w:val="2"/>
         <w:jc w:val="both"/>
       </w:pPr>
-      <w:bookmarkStart w:id="25" w:name="_Toc384672302"/>
-      <w:bookmarkStart w:id="26" w:name="_Toc392492817"/>
+      <w:bookmarkStart w:id="24" w:name="_Toc384672302"/>
+      <w:bookmarkStart w:id="25" w:name="_Toc392492817"/>
       <w:r>
         <w:t>4.1 Quality Factors</w:t>
       </w:r>
+      <w:bookmarkEnd w:id="24"/>
       <w:bookmarkEnd w:id="25"/>
-      <w:bookmarkEnd w:id="26"/>
     </w:p>
     <w:p>
       <w:pPr>
@@ -18768,7 +18766,7 @@
         <w:rPr>
           <w:rFonts w:ascii="Times New Roman" w:hAnsi="Times New Roman" w:cs="Times New Roman"/>
         </w:rPr>
-        <w:t xml:space="preserve">The software product should able to provide more than 80% correctness of data from user traditional request. </w:t>
+        <w:t>A software product should be able to provide correctness information of help places more than 80% of data.</w:t>
       </w:r>
     </w:p>
     <w:p>
@@ -19011,7 +19009,19 @@
         <w:rPr>
           <w:rFonts w:ascii="Times New Roman" w:hAnsi="Times New Roman" w:cs="Times New Roman"/>
         </w:rPr>
-        <w:t xml:space="preserve">The software should able to be tested 100% of it defined routine and functionality. </w:t>
+        <w:t xml:space="preserve">The software should </w:t>
+      </w:r>
+      <w:r>
+        <w:rPr>
+          <w:rFonts w:ascii="Times New Roman" w:hAnsi="Times New Roman" w:cs="Times New Roman"/>
+        </w:rPr>
+        <w:t xml:space="preserve">be </w:t>
+      </w:r>
+      <w:r>
+        <w:rPr>
+          <w:rFonts w:ascii="Times New Roman" w:hAnsi="Times New Roman" w:cs="Times New Roman"/>
+        </w:rPr>
+        <w:t xml:space="preserve">able to be tested 100% of it defined routine and functionality. </w:t>
       </w:r>
     </w:p>
     <w:p>
@@ -19097,7 +19107,19 @@
         <w:rPr>
           <w:rFonts w:ascii="Times New Roman" w:hAnsi="Times New Roman" w:cs="Times New Roman"/>
         </w:rPr>
-        <w:t xml:space="preserve">More than 20% part of finished software product should able to be reused in future development. </w:t>
+        <w:t xml:space="preserve">More than 20% part of finished software product should </w:t>
+      </w:r>
+      <w:r>
+        <w:rPr>
+          <w:rFonts w:ascii="Times New Roman" w:hAnsi="Times New Roman" w:cs="Times New Roman"/>
+        </w:rPr>
+        <w:t xml:space="preserve">be </w:t>
+      </w:r>
+      <w:r>
+        <w:rPr>
+          <w:rFonts w:ascii="Times New Roman" w:hAnsi="Times New Roman" w:cs="Times New Roman"/>
+        </w:rPr>
+        <w:t xml:space="preserve">able to be reused in future development. </w:t>
       </w:r>
     </w:p>
     <w:p>
@@ -19216,14 +19238,14 @@
           <w:szCs w:val="28"/>
         </w:rPr>
       </w:pPr>
-      <w:bookmarkStart w:id="27" w:name="_Toc384672303"/>
-      <w:bookmarkStart w:id="28" w:name="_Toc392492818"/>
+      <w:bookmarkStart w:id="26" w:name="_Toc384672303"/>
+      <w:bookmarkStart w:id="27" w:name="_Toc392492818"/>
       <w:r>
         <w:lastRenderedPageBreak/>
         <w:t>4.2 Reviews/Responsibility</w:t>
       </w:r>
+      <w:bookmarkEnd w:id="26"/>
       <w:bookmarkEnd w:id="27"/>
-      <w:bookmarkEnd w:id="28"/>
     </w:p>
     <w:p>
       <w:pPr>
@@ -19244,8 +19266,8 @@
       </w:tblPr>
       <w:tblGrid>
         <w:gridCol w:w="599"/>
-        <w:gridCol w:w="2225"/>
-        <w:gridCol w:w="4527"/>
+        <w:gridCol w:w="2224"/>
+        <w:gridCol w:w="4528"/>
         <w:gridCol w:w="2680"/>
       </w:tblGrid>
       <w:tr>
@@ -19682,6 +19704,54 @@
               <w:t xml:space="preserve"> </w:t>
             </w:r>
           </w:p>
+          <w:p>
+            <w:pPr>
+              <w:pStyle w:val="a4"/>
+              <w:numPr>
+                <w:ilvl w:val="0"/>
+                <w:numId w:val="16"/>
+              </w:numPr>
+              <w:rPr>
+                <w:rFonts w:ascii="Times New Roman" w:hAnsi="Times New Roman" w:cs="Times New Roman"/>
+              </w:rPr>
+            </w:pPr>
+            <w:r>
+              <w:rPr>
+                <w:rFonts w:ascii="Times New Roman" w:hAnsi="Times New Roman" w:cs="Times New Roman"/>
+              </w:rPr>
+              <w:t>Feature 5</w:t>
+            </w:r>
+            <w:r>
+              <w:rPr>
+                <w:rFonts w:ascii="Times New Roman" w:hAnsi="Times New Roman" w:cs="Times New Roman"/>
+              </w:rPr>
+              <w:t xml:space="preserve"> (Server Part)</w:t>
+            </w:r>
+          </w:p>
+          <w:p>
+            <w:pPr>
+              <w:pStyle w:val="a4"/>
+              <w:numPr>
+                <w:ilvl w:val="0"/>
+                <w:numId w:val="16"/>
+              </w:numPr>
+              <w:rPr>
+                <w:rFonts w:ascii="Times New Roman" w:hAnsi="Times New Roman" w:cs="Times New Roman"/>
+              </w:rPr>
+            </w:pPr>
+            <w:r>
+              <w:rPr>
+                <w:rFonts w:ascii="Times New Roman" w:hAnsi="Times New Roman" w:cs="Times New Roman"/>
+              </w:rPr>
+              <w:t>Feature 1</w:t>
+            </w:r>
+            <w:r>
+              <w:rPr>
+                <w:rFonts w:ascii="Times New Roman" w:hAnsi="Times New Roman" w:cs="Times New Roman"/>
+              </w:rPr>
+              <w:t xml:space="preserve"> (Mobile Part)</w:t>
+            </w:r>
+          </w:p>
         </w:tc>
         <w:tc>
           <w:tcPr>
@@ -19703,6 +19773,17 @@
                 <w:szCs w:val="24"/>
               </w:rPr>
             </w:pPr>
+          </w:p>
+          <w:p>
+            <w:pPr>
+              <w:spacing w:line="276" w:lineRule="auto"/>
+              <w:jc w:val="center"/>
+              <w:rPr>
+                <w:rFonts w:ascii="Times New Roman" w:hAnsi="Times New Roman" w:cs="Times New Roman"/>
+                <w:sz w:val="24"/>
+                <w:szCs w:val="24"/>
+              </w:rPr>
+            </w:pPr>
             <w:proofErr w:type="spellStart"/>
             <w:r>
               <w:rPr>
@@ -19710,25 +19791,28 @@
                 <w:sz w:val="24"/>
                 <w:szCs w:val="24"/>
               </w:rPr>
+              <w:t>Sawatdiporn</w:t>
+            </w:r>
+            <w:proofErr w:type="spellEnd"/>
+          </w:p>
+          <w:p>
+            <w:pPr>
+              <w:spacing w:line="276" w:lineRule="auto"/>
+              <w:jc w:val="center"/>
+              <w:rPr>
+                <w:rFonts w:ascii="Times New Roman" w:hAnsi="Times New Roman" w:cs="Times New Roman"/>
+                <w:sz w:val="24"/>
+                <w:szCs w:val="24"/>
+              </w:rPr>
+            </w:pPr>
+            <w:proofErr w:type="spellStart"/>
+            <w:r>
+              <w:rPr>
+                <w:rFonts w:ascii="Times New Roman" w:hAnsi="Times New Roman" w:cs="Times New Roman"/>
+                <w:sz w:val="24"/>
+                <w:szCs w:val="24"/>
+              </w:rPr>
               <w:t>Putchakarn</w:t>
-            </w:r>
-            <w:proofErr w:type="spellEnd"/>
-            <w:r>
-              <w:rPr>
-                <w:rFonts w:ascii="Times New Roman" w:hAnsi="Times New Roman" w:cs="Times New Roman"/>
-                <w:sz w:val="24"/>
-                <w:szCs w:val="24"/>
-              </w:rPr>
-              <w:t xml:space="preserve">, </w:t>
-            </w:r>
-            <w:proofErr w:type="spellStart"/>
-            <w:r>
-              <w:rPr>
-                <w:rFonts w:ascii="Times New Roman" w:hAnsi="Times New Roman" w:cs="Times New Roman"/>
-                <w:sz w:val="24"/>
-                <w:szCs w:val="24"/>
-              </w:rPr>
-              <w:t>Sawatdiporn</w:t>
             </w:r>
             <w:proofErr w:type="spellEnd"/>
           </w:p>
@@ -19812,8 +19896,6 @@
               <w:spacing w:line="276" w:lineRule="auto"/>
               <w:rPr>
                 <w:rFonts w:ascii="Times New Roman" w:hAnsi="Times New Roman" w:cs="Times New Roman"/>
-                <w:sz w:val="24"/>
-                <w:szCs w:val="24"/>
               </w:rPr>
             </w:pPr>
             <w:r>
@@ -19828,7 +19910,43 @@
               <w:rPr>
                 <w:rFonts w:ascii="Times New Roman" w:hAnsi="Times New Roman" w:cs="Times New Roman"/>
               </w:rPr>
-              <w:t xml:space="preserve"> Document </w:t>
+              <w:t xml:space="preserve"> Document</w:t>
+            </w:r>
+          </w:p>
+          <w:p>
+            <w:pPr>
+              <w:pStyle w:val="a4"/>
+              <w:numPr>
+                <w:ilvl w:val="0"/>
+                <w:numId w:val="16"/>
+              </w:numPr>
+              <w:rPr>
+                <w:rFonts w:ascii="Times New Roman" w:hAnsi="Times New Roman" w:cs="Times New Roman"/>
+              </w:rPr>
+            </w:pPr>
+            <w:r>
+              <w:rPr>
+                <w:rFonts w:ascii="Times New Roman" w:hAnsi="Times New Roman" w:cs="Times New Roman"/>
+              </w:rPr>
+              <w:t>Feature 5 (Server Part)</w:t>
+            </w:r>
+          </w:p>
+          <w:p>
+            <w:pPr>
+              <w:pStyle w:val="a4"/>
+              <w:numPr>
+                <w:ilvl w:val="0"/>
+                <w:numId w:val="16"/>
+              </w:numPr>
+              <w:rPr>
+                <w:rFonts w:ascii="Times New Roman" w:hAnsi="Times New Roman" w:cs="Times New Roman"/>
+              </w:rPr>
+            </w:pPr>
+            <w:r>
+              <w:rPr>
+                <w:rFonts w:ascii="Times New Roman" w:hAnsi="Times New Roman" w:cs="Times New Roman"/>
+              </w:rPr>
+              <w:t>Feature 1 (Mobile Part)</w:t>
             </w:r>
           </w:p>
         </w:tc>
@@ -19852,6 +19970,17 @@
                 <w:szCs w:val="24"/>
               </w:rPr>
             </w:pPr>
+          </w:p>
+          <w:p>
+            <w:pPr>
+              <w:spacing w:line="276" w:lineRule="auto"/>
+              <w:jc w:val="center"/>
+              <w:rPr>
+                <w:rFonts w:ascii="Times New Roman" w:hAnsi="Times New Roman" w:cs="Times New Roman"/>
+                <w:sz w:val="24"/>
+                <w:szCs w:val="24"/>
+              </w:rPr>
+            </w:pPr>
             <w:proofErr w:type="spellStart"/>
             <w:r>
               <w:rPr>
@@ -19859,25 +19988,28 @@
                 <w:sz w:val="24"/>
                 <w:szCs w:val="24"/>
               </w:rPr>
+              <w:t>Sawatdiporn</w:t>
+            </w:r>
+            <w:proofErr w:type="spellEnd"/>
+          </w:p>
+          <w:p>
+            <w:pPr>
+              <w:spacing w:line="276" w:lineRule="auto"/>
+              <w:jc w:val="center"/>
+              <w:rPr>
+                <w:rFonts w:ascii="Times New Roman" w:hAnsi="Times New Roman" w:cs="Times New Roman"/>
+                <w:sz w:val="24"/>
+                <w:szCs w:val="24"/>
+              </w:rPr>
+            </w:pPr>
+            <w:proofErr w:type="spellStart"/>
+            <w:r>
+              <w:rPr>
+                <w:rFonts w:ascii="Times New Roman" w:hAnsi="Times New Roman" w:cs="Times New Roman"/>
+                <w:sz w:val="24"/>
+                <w:szCs w:val="24"/>
+              </w:rPr>
               <w:t>Putchakarn</w:t>
-            </w:r>
-            <w:proofErr w:type="spellEnd"/>
-            <w:r>
-              <w:rPr>
-                <w:rFonts w:ascii="Times New Roman" w:hAnsi="Times New Roman" w:cs="Times New Roman"/>
-                <w:sz w:val="24"/>
-                <w:szCs w:val="24"/>
-              </w:rPr>
-              <w:t xml:space="preserve">, </w:t>
-            </w:r>
-            <w:proofErr w:type="spellStart"/>
-            <w:r>
-              <w:rPr>
-                <w:rFonts w:ascii="Times New Roman" w:hAnsi="Times New Roman" w:cs="Times New Roman"/>
-                <w:sz w:val="24"/>
-                <w:szCs w:val="24"/>
-              </w:rPr>
-              <w:t>Sawatdiporn</w:t>
             </w:r>
             <w:proofErr w:type="spellEnd"/>
           </w:p>
@@ -19974,6 +20106,42 @@
               <w:t>Software Testing</w:t>
             </w:r>
           </w:p>
+          <w:p>
+            <w:pPr>
+              <w:pStyle w:val="a4"/>
+              <w:numPr>
+                <w:ilvl w:val="0"/>
+                <w:numId w:val="16"/>
+              </w:numPr>
+              <w:rPr>
+                <w:rFonts w:ascii="Times New Roman" w:hAnsi="Times New Roman" w:cs="Times New Roman"/>
+              </w:rPr>
+            </w:pPr>
+            <w:r>
+              <w:rPr>
+                <w:rFonts w:ascii="Times New Roman" w:hAnsi="Times New Roman" w:cs="Times New Roman"/>
+              </w:rPr>
+              <w:t>Feature 5 (Server Part)</w:t>
+            </w:r>
+          </w:p>
+          <w:p>
+            <w:pPr>
+              <w:pStyle w:val="a4"/>
+              <w:numPr>
+                <w:ilvl w:val="0"/>
+                <w:numId w:val="16"/>
+              </w:numPr>
+              <w:rPr>
+                <w:rFonts w:ascii="Times New Roman" w:hAnsi="Times New Roman" w:cs="Times New Roman"/>
+              </w:rPr>
+            </w:pPr>
+            <w:r>
+              <w:rPr>
+                <w:rFonts w:ascii="Times New Roman" w:hAnsi="Times New Roman" w:cs="Times New Roman"/>
+              </w:rPr>
+              <w:t>Feature 1 (Mobile Part)</w:t>
+            </w:r>
+          </w:p>
         </w:tc>
         <w:tc>
           <w:tcPr>
@@ -19995,6 +20163,17 @@
                 <w:szCs w:val="24"/>
               </w:rPr>
             </w:pPr>
+          </w:p>
+          <w:p>
+            <w:pPr>
+              <w:spacing w:line="276" w:lineRule="auto"/>
+              <w:jc w:val="center"/>
+              <w:rPr>
+                <w:rFonts w:ascii="Times New Roman" w:hAnsi="Times New Roman" w:cs="Times New Roman"/>
+                <w:sz w:val="24"/>
+                <w:szCs w:val="24"/>
+              </w:rPr>
+            </w:pPr>
             <w:proofErr w:type="spellStart"/>
             <w:r>
               <w:rPr>
@@ -20002,25 +20181,28 @@
                 <w:sz w:val="24"/>
                 <w:szCs w:val="24"/>
               </w:rPr>
+              <w:t>Sawatdiporn</w:t>
+            </w:r>
+            <w:proofErr w:type="spellEnd"/>
+          </w:p>
+          <w:p>
+            <w:pPr>
+              <w:spacing w:line="276" w:lineRule="auto"/>
+              <w:jc w:val="center"/>
+              <w:rPr>
+                <w:rFonts w:ascii="Times New Roman" w:hAnsi="Times New Roman" w:cs="Times New Roman"/>
+                <w:sz w:val="24"/>
+                <w:szCs w:val="24"/>
+              </w:rPr>
+            </w:pPr>
+            <w:proofErr w:type="spellStart"/>
+            <w:r>
+              <w:rPr>
+                <w:rFonts w:ascii="Times New Roman" w:hAnsi="Times New Roman" w:cs="Times New Roman"/>
+                <w:sz w:val="24"/>
+                <w:szCs w:val="24"/>
+              </w:rPr>
               <w:t>Putchakarn</w:t>
-            </w:r>
-            <w:proofErr w:type="spellEnd"/>
-            <w:r>
-              <w:rPr>
-                <w:rFonts w:ascii="Times New Roman" w:hAnsi="Times New Roman" w:cs="Times New Roman"/>
-                <w:sz w:val="24"/>
-                <w:szCs w:val="24"/>
-              </w:rPr>
-              <w:t xml:space="preserve">, </w:t>
-            </w:r>
-            <w:proofErr w:type="spellStart"/>
-            <w:r>
-              <w:rPr>
-                <w:rFonts w:ascii="Times New Roman" w:hAnsi="Times New Roman" w:cs="Times New Roman"/>
-                <w:sz w:val="24"/>
-                <w:szCs w:val="24"/>
-              </w:rPr>
-              <w:t>Sawatdiporn</w:t>
             </w:r>
             <w:proofErr w:type="spellEnd"/>
           </w:p>
@@ -20186,18 +20368,18 @@
         <w:pStyle w:val="2"/>
         <w:jc w:val="both"/>
       </w:pPr>
-      <w:bookmarkStart w:id="29" w:name="_Toc348955813"/>
-      <w:bookmarkStart w:id="30" w:name="_Toc384672304"/>
-      <w:bookmarkStart w:id="31" w:name="_Toc392492819"/>
+      <w:bookmarkStart w:id="28" w:name="_Toc348955813"/>
+      <w:bookmarkStart w:id="29" w:name="_Toc384672304"/>
+      <w:bookmarkStart w:id="30" w:name="_Toc392492819"/>
       <w:r>
         <w:t xml:space="preserve">4.3 </w:t>
       </w:r>
+      <w:bookmarkEnd w:id="28"/>
+      <w:r>
+        <w:t>Testing</w:t>
+      </w:r>
       <w:bookmarkEnd w:id="29"/>
-      <w:r>
-        <w:t>Testing</w:t>
-      </w:r>
       <w:bookmarkEnd w:id="30"/>
-      <w:bookmarkEnd w:id="31"/>
       <w:r>
         <w:rPr>
           <w:sz w:val="36"/>
@@ -20469,17 +20651,13 @@
               </w:numPr>
               <w:rPr>
                 <w:rFonts w:ascii="Times New Roman" w:hAnsi="Times New Roman" w:cs="Times New Roman"/>
-                <w:sz w:val="24"/>
-                <w:szCs w:val="24"/>
-              </w:rPr>
-            </w:pPr>
-            <w:r>
-              <w:rPr>
-                <w:rFonts w:ascii="Times New Roman" w:hAnsi="Times New Roman" w:cs="Times New Roman"/>
-                <w:sz w:val="24"/>
-                <w:szCs w:val="24"/>
-              </w:rPr>
-              <w:t>Server Part</w:t>
+              </w:rPr>
+            </w:pPr>
+            <w:r>
+              <w:rPr>
+                <w:rFonts w:ascii="Times New Roman" w:hAnsi="Times New Roman" w:cs="Times New Roman"/>
+              </w:rPr>
+              <w:t>Feature 5 (Server Part)</w:t>
             </w:r>
           </w:p>
           <w:p>
@@ -20498,18 +20676,8 @@
             <w:r>
               <w:rPr>
                 <w:rFonts w:ascii="Times New Roman" w:hAnsi="Times New Roman" w:cs="Times New Roman"/>
-                <w:sz w:val="24"/>
-                <w:szCs w:val="24"/>
-              </w:rPr>
-              <w:t>Mobile</w:t>
-            </w:r>
-            <w:r>
-              <w:rPr>
-                <w:rFonts w:ascii="Times New Roman" w:hAnsi="Times New Roman" w:cs="Times New Roman"/>
-                <w:sz w:val="24"/>
-                <w:szCs w:val="24"/>
-              </w:rPr>
-              <w:t xml:space="preserve"> Part</w:t>
+              </w:rPr>
+              <w:t>Feature 1 (Mobile Part)</w:t>
             </w:r>
           </w:p>
         </w:tc>
@@ -20628,7 +20796,13 @@
           </w:tcPr>
           <w:p>
             <w:pPr>
-              <w:spacing w:line="276" w:lineRule="auto"/>
+              <w:rPr>
+                <w:rFonts w:ascii="Times New Roman" w:hAnsi="Times New Roman" w:cs="Times New Roman"/>
+                <w:sz w:val="24"/>
+                <w:szCs w:val="24"/>
+              </w:rPr>
+            </w:pPr>
+            <w:r>
               <w:rPr>
                 <w:rFonts w:ascii="Times New Roman" w:hAnsi="Times New Roman" w:cs="Times New Roman"/>
                 <w:b/>
@@ -20636,60 +20810,7 @@
                 <w:sz w:val="24"/>
                 <w:szCs w:val="24"/>
               </w:rPr>
-            </w:pPr>
-            <w:r>
-              <w:rPr>
-                <w:rFonts w:ascii="Times New Roman" w:hAnsi="Times New Roman" w:cs="Times New Roman"/>
-                <w:b/>
-                <w:bCs/>
-                <w:sz w:val="24"/>
-                <w:szCs w:val="24"/>
-              </w:rPr>
               <w:t>System Testing</w:t>
-            </w:r>
-          </w:p>
-          <w:p>
-            <w:pPr>
-              <w:pStyle w:val="a4"/>
-              <w:numPr>
-                <w:ilvl w:val="0"/>
-                <w:numId w:val="16"/>
-              </w:numPr>
-              <w:rPr>
-                <w:rFonts w:ascii="Times New Roman" w:hAnsi="Times New Roman" w:cs="Times New Roman"/>
-                <w:sz w:val="24"/>
-                <w:szCs w:val="24"/>
-              </w:rPr>
-            </w:pPr>
-            <w:r>
-              <w:rPr>
-                <w:rFonts w:ascii="Times New Roman" w:hAnsi="Times New Roman" w:cs="Times New Roman"/>
-                <w:sz w:val="24"/>
-                <w:szCs w:val="24"/>
-              </w:rPr>
-              <w:t>Server Part</w:t>
-            </w:r>
-          </w:p>
-          <w:p>
-            <w:pPr>
-              <w:pStyle w:val="a4"/>
-              <w:numPr>
-                <w:ilvl w:val="0"/>
-                <w:numId w:val="16"/>
-              </w:numPr>
-              <w:rPr>
-                <w:rFonts w:ascii="Times New Roman" w:hAnsi="Times New Roman" w:cs="Times New Roman"/>
-                <w:sz w:val="24"/>
-                <w:szCs w:val="24"/>
-              </w:rPr>
-            </w:pPr>
-            <w:r>
-              <w:rPr>
-                <w:rFonts w:ascii="Times New Roman" w:hAnsi="Times New Roman" w:cs="Times New Roman"/>
-                <w:sz w:val="24"/>
-                <w:szCs w:val="24"/>
-              </w:rPr>
-              <w:t>Mobile Part</w:t>
             </w:r>
           </w:p>
         </w:tc>
@@ -20714,17 +20835,6 @@
                 <w:szCs w:val="24"/>
               </w:rPr>
             </w:pPr>
-          </w:p>
-          <w:p>
-            <w:pPr>
-              <w:spacing w:line="276" w:lineRule="auto"/>
-              <w:jc w:val="center"/>
-              <w:rPr>
-                <w:rFonts w:ascii="Times New Roman" w:hAnsi="Times New Roman" w:cs="Times New Roman"/>
-                <w:sz w:val="24"/>
-                <w:szCs w:val="24"/>
-              </w:rPr>
-            </w:pPr>
             <w:proofErr w:type="spellStart"/>
             <w:r>
               <w:rPr>
@@ -20732,28 +20842,25 @@
                 <w:sz w:val="24"/>
                 <w:szCs w:val="24"/>
               </w:rPr>
+              <w:t>Putchakarn</w:t>
+            </w:r>
+            <w:proofErr w:type="spellEnd"/>
+            <w:r>
+              <w:rPr>
+                <w:rFonts w:ascii="Times New Roman" w:hAnsi="Times New Roman" w:cs="Times New Roman"/>
+                <w:sz w:val="24"/>
+                <w:szCs w:val="24"/>
+              </w:rPr>
+              <w:t xml:space="preserve">, </w:t>
+            </w:r>
+            <w:proofErr w:type="spellStart"/>
+            <w:r>
+              <w:rPr>
+                <w:rFonts w:ascii="Times New Roman" w:hAnsi="Times New Roman" w:cs="Times New Roman"/>
+                <w:sz w:val="24"/>
+                <w:szCs w:val="24"/>
+              </w:rPr>
               <w:t>Sawatdiporn</w:t>
-            </w:r>
-            <w:proofErr w:type="spellEnd"/>
-          </w:p>
-          <w:p>
-            <w:pPr>
-              <w:spacing w:line="276" w:lineRule="auto"/>
-              <w:jc w:val="center"/>
-              <w:rPr>
-                <w:rFonts w:ascii="Times New Roman" w:hAnsi="Times New Roman" w:cs="Times New Roman"/>
-                <w:sz w:val="24"/>
-                <w:szCs w:val="24"/>
-              </w:rPr>
-            </w:pPr>
-            <w:proofErr w:type="spellStart"/>
-            <w:r>
-              <w:rPr>
-                <w:rFonts w:ascii="Times New Roman" w:hAnsi="Times New Roman" w:cs="Times New Roman"/>
-                <w:sz w:val="24"/>
-                <w:szCs w:val="24"/>
-              </w:rPr>
-              <w:t>Putchakarn</w:t>
             </w:r>
             <w:proofErr w:type="spellEnd"/>
           </w:p>
@@ -20808,7 +20915,13 @@
           </w:tcPr>
           <w:p>
             <w:pPr>
-              <w:spacing w:line="276" w:lineRule="auto"/>
+              <w:rPr>
+                <w:rFonts w:ascii="Times New Roman" w:hAnsi="Times New Roman" w:cs="Times New Roman"/>
+                <w:sz w:val="24"/>
+                <w:szCs w:val="24"/>
+              </w:rPr>
+            </w:pPr>
+            <w:r>
               <w:rPr>
                 <w:rFonts w:ascii="Times New Roman" w:hAnsi="Times New Roman" w:cs="Times New Roman"/>
                 <w:b/>
@@ -20816,60 +20929,7 @@
                 <w:sz w:val="24"/>
                 <w:szCs w:val="24"/>
               </w:rPr>
-            </w:pPr>
-            <w:r>
-              <w:rPr>
-                <w:rFonts w:ascii="Times New Roman" w:hAnsi="Times New Roman" w:cs="Times New Roman"/>
-                <w:b/>
-                <w:bCs/>
-                <w:sz w:val="24"/>
-                <w:szCs w:val="24"/>
-              </w:rPr>
               <w:t>Acceptance Testing</w:t>
-            </w:r>
-          </w:p>
-          <w:p>
-            <w:pPr>
-              <w:pStyle w:val="a4"/>
-              <w:numPr>
-                <w:ilvl w:val="0"/>
-                <w:numId w:val="16"/>
-              </w:numPr>
-              <w:rPr>
-                <w:rFonts w:ascii="Times New Roman" w:hAnsi="Times New Roman" w:cs="Times New Roman"/>
-                <w:sz w:val="24"/>
-                <w:szCs w:val="24"/>
-              </w:rPr>
-            </w:pPr>
-            <w:r>
-              <w:rPr>
-                <w:rFonts w:ascii="Times New Roman" w:hAnsi="Times New Roman" w:cs="Times New Roman"/>
-                <w:sz w:val="24"/>
-                <w:szCs w:val="24"/>
-              </w:rPr>
-              <w:t>Server Part</w:t>
-            </w:r>
-          </w:p>
-          <w:p>
-            <w:pPr>
-              <w:pStyle w:val="a4"/>
-              <w:numPr>
-                <w:ilvl w:val="0"/>
-                <w:numId w:val="16"/>
-              </w:numPr>
-              <w:rPr>
-                <w:rFonts w:ascii="Times New Roman" w:hAnsi="Times New Roman" w:cs="Times New Roman"/>
-                <w:sz w:val="24"/>
-                <w:szCs w:val="24"/>
-              </w:rPr>
-            </w:pPr>
-            <w:r>
-              <w:rPr>
-                <w:rFonts w:ascii="Times New Roman" w:hAnsi="Times New Roman" w:cs="Times New Roman"/>
-                <w:sz w:val="24"/>
-                <w:szCs w:val="24"/>
-              </w:rPr>
-              <w:t>Mobile Part</w:t>
             </w:r>
           </w:p>
         </w:tc>
@@ -20894,17 +20954,6 @@
                 <w:szCs w:val="24"/>
               </w:rPr>
             </w:pPr>
-          </w:p>
-          <w:p>
-            <w:pPr>
-              <w:spacing w:line="276" w:lineRule="auto"/>
-              <w:jc w:val="center"/>
-              <w:rPr>
-                <w:rFonts w:ascii="Times New Roman" w:hAnsi="Times New Roman" w:cs="Times New Roman"/>
-                <w:sz w:val="24"/>
-                <w:szCs w:val="24"/>
-              </w:rPr>
-            </w:pPr>
             <w:proofErr w:type="spellStart"/>
             <w:r>
               <w:rPr>
@@ -20912,28 +20961,25 @@
                 <w:sz w:val="24"/>
                 <w:szCs w:val="24"/>
               </w:rPr>
+              <w:t>Putchakarn</w:t>
+            </w:r>
+            <w:proofErr w:type="spellEnd"/>
+            <w:r>
+              <w:rPr>
+                <w:rFonts w:ascii="Times New Roman" w:hAnsi="Times New Roman" w:cs="Times New Roman"/>
+                <w:sz w:val="24"/>
+                <w:szCs w:val="24"/>
+              </w:rPr>
+              <w:t xml:space="preserve">, </w:t>
+            </w:r>
+            <w:proofErr w:type="spellStart"/>
+            <w:r>
+              <w:rPr>
+                <w:rFonts w:ascii="Times New Roman" w:hAnsi="Times New Roman" w:cs="Times New Roman"/>
+                <w:sz w:val="24"/>
+                <w:szCs w:val="24"/>
+              </w:rPr>
               <w:t>Sawatdiporn</w:t>
-            </w:r>
-            <w:proofErr w:type="spellEnd"/>
-          </w:p>
-          <w:p>
-            <w:pPr>
-              <w:spacing w:line="276" w:lineRule="auto"/>
-              <w:jc w:val="center"/>
-              <w:rPr>
-                <w:rFonts w:ascii="Times New Roman" w:hAnsi="Times New Roman" w:cs="Times New Roman"/>
-                <w:sz w:val="24"/>
-                <w:szCs w:val="24"/>
-              </w:rPr>
-            </w:pPr>
-            <w:proofErr w:type="spellStart"/>
-            <w:r>
-              <w:rPr>
-                <w:rFonts w:ascii="Times New Roman" w:hAnsi="Times New Roman" w:cs="Times New Roman"/>
-                <w:sz w:val="24"/>
-                <w:szCs w:val="24"/>
-              </w:rPr>
-              <w:t>Putchakarn</w:t>
             </w:r>
             <w:proofErr w:type="spellEnd"/>
           </w:p>
@@ -20949,24 +20995,24 @@
           <w:szCs w:val="16"/>
         </w:rPr>
       </w:pPr>
-      <w:bookmarkStart w:id="32" w:name="_Toc348955816"/>
-      <w:bookmarkStart w:id="33" w:name="_Toc384672305"/>
+      <w:bookmarkStart w:id="31" w:name="_Toc348955816"/>
+      <w:bookmarkStart w:id="32" w:name="_Toc384672305"/>
     </w:p>
     <w:p>
       <w:pPr>
         <w:pStyle w:val="2"/>
         <w:jc w:val="both"/>
       </w:pPr>
-      <w:bookmarkStart w:id="34" w:name="_Toc392492820"/>
+      <w:bookmarkStart w:id="33" w:name="_Toc392492820"/>
       <w:r>
         <w:t xml:space="preserve">4.4 </w:t>
       </w:r>
+      <w:bookmarkEnd w:id="31"/>
+      <w:r>
+        <w:t>Software Development Standard</w:t>
+      </w:r>
       <w:bookmarkEnd w:id="32"/>
-      <w:r>
-        <w:t>Software Development Standard</w:t>
-      </w:r>
       <w:bookmarkEnd w:id="33"/>
-      <w:bookmarkEnd w:id="34"/>
     </w:p>
     <w:p>
       <w:pPr>
@@ -21098,6 +21144,7 @@
           <w:b/>
           <w:bCs/>
         </w:rPr>
+        <w:lastRenderedPageBreak/>
         <w:t xml:space="preserve">PM objectives </w:t>
       </w:r>
     </w:p>
@@ -21126,7 +21173,6 @@
           <w:b/>
           <w:bCs/>
         </w:rPr>
-        <w:lastRenderedPageBreak/>
         <w:t xml:space="preserve">PM.O1: </w:t>
       </w:r>
       <w:r>
@@ -21807,7 +21853,6 @@
           <w:b/>
           <w:bCs/>
         </w:rPr>
-        <w:lastRenderedPageBreak/>
         <w:t xml:space="preserve">SI.O2: </w:t>
       </w:r>
       <w:r>
@@ -22390,24 +22435,23 @@
       <w:pPr>
         <w:pStyle w:val="1"/>
       </w:pPr>
-      <w:bookmarkStart w:id="35" w:name="_Toc384672306"/>
-      <w:bookmarkStart w:id="36" w:name="_Toc392492821"/>
-      <w:r>
-        <w:lastRenderedPageBreak/>
+      <w:bookmarkStart w:id="34" w:name="_Toc384672306"/>
+      <w:bookmarkStart w:id="35" w:name="_Toc392492821"/>
+      <w:r>
         <w:t>Chapter Five | Estimated Duration of Tasks</w:t>
       </w:r>
+      <w:bookmarkEnd w:id="34"/>
       <w:bookmarkEnd w:id="35"/>
-      <w:bookmarkEnd w:id="36"/>
     </w:p>
     <w:p>
       <w:pPr>
         <w:pStyle w:val="2"/>
       </w:pPr>
-      <w:bookmarkStart w:id="37" w:name="_Toc392492822"/>
+      <w:bookmarkStart w:id="36" w:name="_Toc392492822"/>
       <w:r>
         <w:t>5.1 Schedule Estimate Time</w:t>
       </w:r>
-      <w:bookmarkEnd w:id="37"/>
+      <w:bookmarkEnd w:id="36"/>
     </w:p>
     <w:tbl>
       <w:tblPr>
@@ -24802,6 +24846,7 @@
                 <w:sz w:val="24"/>
                 <w:szCs w:val="24"/>
               </w:rPr>
+              <w:lastRenderedPageBreak/>
               <w:t>#4.</w:t>
             </w:r>
           </w:p>
@@ -24974,7 +25019,6 @@
                 <w:sz w:val="24"/>
                 <w:szCs w:val="24"/>
               </w:rPr>
-              <w:lastRenderedPageBreak/>
               <w:t>Feature</w:t>
             </w:r>
           </w:p>
@@ -27251,12 +27295,12 @@
       <w:pPr>
         <w:pStyle w:val="1"/>
       </w:pPr>
-      <w:bookmarkStart w:id="38" w:name="_Toc392492823"/>
+      <w:bookmarkStart w:id="37" w:name="_Toc392492823"/>
       <w:r>
         <w:lastRenderedPageBreak/>
         <w:t>Chapter Six | Estimated Effort and Cost</w:t>
       </w:r>
-      <w:bookmarkEnd w:id="38"/>
+      <w:bookmarkEnd w:id="37"/>
     </w:p>
     <w:p>
       <w:pPr>
@@ -27843,12 +27887,12 @@
           <w:rStyle w:val="20"/>
         </w:rPr>
       </w:pPr>
-      <w:bookmarkStart w:id="39" w:name="_Toc392492824"/>
+      <w:bookmarkStart w:id="38" w:name="_Toc392492824"/>
       <w:r>
         <w:lastRenderedPageBreak/>
         <w:t>Chapter Seven | Identification of Project Risks</w:t>
       </w:r>
-      <w:bookmarkEnd w:id="39"/>
+      <w:bookmarkEnd w:id="38"/>
     </w:p>
     <w:p>
       <w:pPr>
@@ -27860,7 +27904,7 @@
           <w:bCs/>
         </w:rPr>
       </w:pPr>
-      <w:bookmarkStart w:id="40" w:name="_Toc392492825"/>
+      <w:bookmarkStart w:id="39" w:name="_Toc392492825"/>
       <w:r>
         <w:rPr>
           <w:rStyle w:val="20"/>
@@ -27877,7 +27921,7 @@
         </w:rPr>
         <w:t>Risk Identification and Solutions</w:t>
       </w:r>
-      <w:bookmarkEnd w:id="40"/>
+      <w:bookmarkEnd w:id="39"/>
     </w:p>
     <w:tbl>
       <w:tblPr>
@@ -28477,24 +28521,14 @@
               </w:rPr>
               <w:t xml:space="preserve">- Need to use </w:t>
             </w:r>
-            <w:proofErr w:type="gramStart"/>
-            <w:r>
-              <w:rPr>
-                <w:rFonts w:ascii="Times New Roman" w:hAnsi="Times New Roman" w:cs="Times New Roman"/>
-                <w:sz w:val="24"/>
-                <w:szCs w:val="24"/>
-              </w:rPr>
-              <w:t>a</w:t>
-            </w:r>
-            <w:r>
-              <w:rPr>
-                <w:rFonts w:ascii="Times New Roman" w:hAnsi="Times New Roman" w:cs="Times New Roman"/>
-                <w:sz w:val="24"/>
-                <w:szCs w:val="24"/>
-              </w:rPr>
-              <w:t xml:space="preserve"> version</w:t>
-            </w:r>
-            <w:proofErr w:type="gramEnd"/>
+            <w:r>
+              <w:rPr>
+                <w:rFonts w:ascii="Times New Roman" w:hAnsi="Times New Roman" w:cs="Times New Roman"/>
+                <w:sz w:val="24"/>
+                <w:szCs w:val="24"/>
+              </w:rPr>
+              <w:t>version</w:t>
+            </w:r>
             <w:r>
               <w:rPr>
                 <w:rFonts w:ascii="Times New Roman" w:hAnsi="Times New Roman" w:cs="Times New Roman"/>
@@ -28804,22 +28838,22 @@
       <w:pPr>
         <w:pStyle w:val="1"/>
       </w:pPr>
-      <w:bookmarkStart w:id="41" w:name="_Toc392492826"/>
+      <w:bookmarkStart w:id="40" w:name="_Toc392492826"/>
       <w:r>
         <w:lastRenderedPageBreak/>
         <w:t>Chapter Eight | Version Control Strategy</w:t>
       </w:r>
-      <w:bookmarkEnd w:id="41"/>
+      <w:bookmarkEnd w:id="40"/>
     </w:p>
     <w:p>
       <w:pPr>
         <w:pStyle w:val="2"/>
       </w:pPr>
-      <w:bookmarkStart w:id="42" w:name="_Toc392492827"/>
+      <w:bookmarkStart w:id="41" w:name="_Toc392492827"/>
       <w:r>
         <w:t>8.1 Naming Conversion</w:t>
       </w:r>
-      <w:bookmarkEnd w:id="42"/>
+      <w:bookmarkEnd w:id="41"/>
     </w:p>
     <w:p>
       <w:pPr>
@@ -29564,11 +29598,11 @@
         <w:lastRenderedPageBreak/>
         <w:t xml:space="preserve"> </w:t>
       </w:r>
-      <w:bookmarkStart w:id="43" w:name="_Toc392492828"/>
+      <w:bookmarkStart w:id="42" w:name="_Toc392492828"/>
       <w:r>
         <w:t>Project Repository</w:t>
       </w:r>
-      <w:bookmarkEnd w:id="43"/>
+      <w:bookmarkEnd w:id="42"/>
     </w:p>
     <w:p>
       <w:pPr>
@@ -30251,16 +30285,17 @@
         <w:lastRenderedPageBreak/>
         <w:t xml:space="preserve"> </w:t>
       </w:r>
-      <w:bookmarkStart w:id="44" w:name="_Toc392492829"/>
+      <w:bookmarkStart w:id="43" w:name="_Toc392492829"/>
       <w:r>
         <w:t>Configuration Item Table</w:t>
       </w:r>
-      <w:bookmarkEnd w:id="44"/>
+      <w:bookmarkEnd w:id="43"/>
     </w:p>
     <w:tbl>
       <w:tblPr>
-        <w:tblW w:w="14865" w:type="dxa"/>
+        <w:tblW w:w="15415" w:type="dxa"/>
         <w:jc w:val="center"/>
+        <w:tblInd w:w="-550" w:type="dxa"/>
         <w:tblBorders>
           <w:top w:val="single" w:sz="4" w:space="0" w:color="auto"/>
           <w:left w:val="single" w:sz="4" w:space="0" w:color="auto"/>
@@ -30273,12 +30308,12 @@
         <w:tblLook w:val="04A0" w:firstRow="1" w:lastRow="0" w:firstColumn="1" w:lastColumn="0" w:noHBand="0" w:noVBand="1"/>
       </w:tblPr>
       <w:tblGrid>
-        <w:gridCol w:w="626"/>
-        <w:gridCol w:w="2616"/>
-        <w:gridCol w:w="3308"/>
-        <w:gridCol w:w="944"/>
-        <w:gridCol w:w="2741"/>
-        <w:gridCol w:w="2552"/>
+        <w:gridCol w:w="587"/>
+        <w:gridCol w:w="2977"/>
+        <w:gridCol w:w="3402"/>
+        <w:gridCol w:w="851"/>
+        <w:gridCol w:w="2693"/>
+        <w:gridCol w:w="2827"/>
         <w:gridCol w:w="708"/>
         <w:gridCol w:w="709"/>
         <w:gridCol w:w="661"/>
@@ -30291,7 +30326,7 @@
         </w:trPr>
         <w:tc>
           <w:tcPr>
-            <w:tcW w:w="626" w:type="dxa"/>
+            <w:tcW w:w="587" w:type="dxa"/>
             <w:vMerge w:val="restart"/>
             <w:tcBorders>
               <w:top w:val="single" w:sz="4" w:space="0" w:color="auto"/>
@@ -30328,7 +30363,7 @@
         </w:tc>
         <w:tc>
           <w:tcPr>
-            <w:tcW w:w="2616" w:type="dxa"/>
+            <w:tcW w:w="2977" w:type="dxa"/>
             <w:vMerge w:val="restart"/>
             <w:tcBorders>
               <w:top w:val="single" w:sz="4" w:space="0" w:color="auto"/>
@@ -30367,7 +30402,7 @@
         </w:tc>
         <w:tc>
           <w:tcPr>
-            <w:tcW w:w="3308" w:type="dxa"/>
+            <w:tcW w:w="3402" w:type="dxa"/>
             <w:vMerge w:val="restart"/>
             <w:tcBorders>
               <w:top w:val="single" w:sz="4" w:space="0" w:color="auto"/>
@@ -30406,7 +30441,7 @@
         </w:tc>
         <w:tc>
           <w:tcPr>
-            <w:tcW w:w="944" w:type="dxa"/>
+            <w:tcW w:w="851" w:type="dxa"/>
             <w:vMerge w:val="restart"/>
             <w:tcBorders>
               <w:top w:val="single" w:sz="4" w:space="0" w:color="auto"/>
@@ -30445,7 +30480,7 @@
         </w:tc>
         <w:tc>
           <w:tcPr>
-            <w:tcW w:w="2741" w:type="dxa"/>
+            <w:tcW w:w="2693" w:type="dxa"/>
             <w:vMerge w:val="restart"/>
             <w:tcBorders>
               <w:top w:val="single" w:sz="4" w:space="0" w:color="auto"/>
@@ -30484,7 +30519,7 @@
         </w:tc>
         <w:tc>
           <w:tcPr>
-            <w:tcW w:w="2552" w:type="dxa"/>
+            <w:tcW w:w="2827" w:type="dxa"/>
             <w:vMerge w:val="restart"/>
             <w:tcBorders>
               <w:top w:val="single" w:sz="4" w:space="0" w:color="auto"/>
@@ -30568,7 +30603,7 @@
         </w:trPr>
         <w:tc>
           <w:tcPr>
-            <w:tcW w:w="626" w:type="dxa"/>
+            <w:tcW w:w="587" w:type="dxa"/>
             <w:vMerge/>
             <w:tcBorders>
               <w:top w:val="single" w:sz="4" w:space="0" w:color="auto"/>
@@ -30595,7 +30630,7 @@
         </w:tc>
         <w:tc>
           <w:tcPr>
-            <w:tcW w:w="2616" w:type="dxa"/>
+            <w:tcW w:w="2977" w:type="dxa"/>
             <w:vMerge/>
             <w:tcBorders>
               <w:top w:val="single" w:sz="4" w:space="0" w:color="auto"/>
@@ -30623,7 +30658,7 @@
         </w:tc>
         <w:tc>
           <w:tcPr>
-            <w:tcW w:w="3308" w:type="dxa"/>
+            <w:tcW w:w="3402" w:type="dxa"/>
             <w:vMerge/>
             <w:tcBorders>
               <w:top w:val="single" w:sz="4" w:space="0" w:color="auto"/>
@@ -30651,7 +30686,7 @@
         </w:tc>
         <w:tc>
           <w:tcPr>
-            <w:tcW w:w="944" w:type="dxa"/>
+            <w:tcW w:w="851" w:type="dxa"/>
             <w:vMerge/>
             <w:tcBorders>
               <w:top w:val="single" w:sz="4" w:space="0" w:color="auto"/>
@@ -30679,7 +30714,7 @@
         </w:tc>
         <w:tc>
           <w:tcPr>
-            <w:tcW w:w="2741" w:type="dxa"/>
+            <w:tcW w:w="2693" w:type="dxa"/>
             <w:vMerge/>
             <w:tcBorders>
               <w:top w:val="single" w:sz="4" w:space="0" w:color="auto"/>
@@ -30707,7 +30742,7 @@
         </w:tc>
         <w:tc>
           <w:tcPr>
-            <w:tcW w:w="2552" w:type="dxa"/>
+            <w:tcW w:w="2827" w:type="dxa"/>
             <w:vMerge/>
             <w:tcBorders>
               <w:top w:val="single" w:sz="4" w:space="0" w:color="auto"/>
@@ -30855,7 +30890,7 @@
         </w:trPr>
         <w:tc>
           <w:tcPr>
-            <w:tcW w:w="626" w:type="dxa"/>
+            <w:tcW w:w="587" w:type="dxa"/>
             <w:tcBorders>
               <w:top w:val="single" w:sz="4" w:space="0" w:color="auto"/>
               <w:left w:val="single" w:sz="4" w:space="0" w:color="auto"/>
@@ -30889,7 +30924,7 @@
         </w:tc>
         <w:tc>
           <w:tcPr>
-            <w:tcW w:w="2616" w:type="dxa"/>
+            <w:tcW w:w="2977" w:type="dxa"/>
             <w:tcBorders>
               <w:top w:val="single" w:sz="4" w:space="0" w:color="auto"/>
               <w:left w:val="single" w:sz="4" w:space="0" w:color="auto"/>
@@ -30922,7 +30957,7 @@
         </w:tc>
         <w:tc>
           <w:tcPr>
-            <w:tcW w:w="3308" w:type="dxa"/>
+            <w:tcW w:w="3402" w:type="dxa"/>
             <w:tcBorders>
               <w:top w:val="single" w:sz="4" w:space="0" w:color="auto"/>
               <w:left w:val="single" w:sz="4" w:space="0" w:color="auto"/>
@@ -30959,7 +30994,7 @@
         </w:tc>
         <w:tc>
           <w:tcPr>
-            <w:tcW w:w="944" w:type="dxa"/>
+            <w:tcW w:w="851" w:type="dxa"/>
             <w:tcBorders>
               <w:top w:val="single" w:sz="4" w:space="0" w:color="auto"/>
               <w:left w:val="single" w:sz="4" w:space="0" w:color="auto"/>
@@ -31003,7 +31038,7 @@
         </w:tc>
         <w:tc>
           <w:tcPr>
-            <w:tcW w:w="2741" w:type="dxa"/>
+            <w:tcW w:w="2693" w:type="dxa"/>
             <w:tcBorders>
               <w:top w:val="single" w:sz="4" w:space="0" w:color="auto"/>
               <w:left w:val="single" w:sz="4" w:space="0" w:color="auto"/>
@@ -31061,7 +31096,7 @@
         </w:tc>
         <w:tc>
           <w:tcPr>
-            <w:tcW w:w="2552" w:type="dxa"/>
+            <w:tcW w:w="2827" w:type="dxa"/>
             <w:tcBorders>
               <w:top w:val="single" w:sz="4" w:space="0" w:color="auto"/>
               <w:left w:val="single" w:sz="4" w:space="0" w:color="auto"/>
@@ -31218,7 +31253,7 @@
         </w:trPr>
         <w:tc>
           <w:tcPr>
-            <w:tcW w:w="626" w:type="dxa"/>
+            <w:tcW w:w="587" w:type="dxa"/>
             <w:tcBorders>
               <w:top w:val="single" w:sz="4" w:space="0" w:color="auto"/>
               <w:left w:val="single" w:sz="4" w:space="0" w:color="auto"/>
@@ -31252,7 +31287,7 @@
         </w:tc>
         <w:tc>
           <w:tcPr>
-            <w:tcW w:w="2616" w:type="dxa"/>
+            <w:tcW w:w="2977" w:type="dxa"/>
             <w:tcBorders>
               <w:top w:val="single" w:sz="4" w:space="0" w:color="auto"/>
               <w:left w:val="single" w:sz="4" w:space="0" w:color="auto"/>
@@ -31285,7 +31320,7 @@
         </w:tc>
         <w:tc>
           <w:tcPr>
-            <w:tcW w:w="3308" w:type="dxa"/>
+            <w:tcW w:w="3402" w:type="dxa"/>
             <w:tcBorders>
               <w:top w:val="single" w:sz="4" w:space="0" w:color="auto"/>
               <w:left w:val="single" w:sz="4" w:space="0" w:color="auto"/>
@@ -31348,7 +31383,7 @@
         </w:tc>
         <w:tc>
           <w:tcPr>
-            <w:tcW w:w="944" w:type="dxa"/>
+            <w:tcW w:w="851" w:type="dxa"/>
             <w:tcBorders>
               <w:top w:val="single" w:sz="4" w:space="0" w:color="auto"/>
               <w:left w:val="single" w:sz="4" w:space="0" w:color="auto"/>
@@ -31392,7 +31427,7 @@
         </w:tc>
         <w:tc>
           <w:tcPr>
-            <w:tcW w:w="2741" w:type="dxa"/>
+            <w:tcW w:w="2693" w:type="dxa"/>
             <w:tcBorders>
               <w:top w:val="single" w:sz="4" w:space="0" w:color="auto"/>
               <w:left w:val="single" w:sz="4" w:space="0" w:color="auto"/>
@@ -31450,7 +31485,7 @@
         </w:tc>
         <w:tc>
           <w:tcPr>
-            <w:tcW w:w="2552" w:type="dxa"/>
+            <w:tcW w:w="2827" w:type="dxa"/>
             <w:tcBorders>
               <w:top w:val="single" w:sz="4" w:space="0" w:color="auto"/>
               <w:left w:val="single" w:sz="4" w:space="0" w:color="auto"/>
@@ -31607,7 +31642,7 @@
         </w:trPr>
         <w:tc>
           <w:tcPr>
-            <w:tcW w:w="626" w:type="dxa"/>
+            <w:tcW w:w="587" w:type="dxa"/>
             <w:tcBorders>
               <w:top w:val="single" w:sz="4" w:space="0" w:color="auto"/>
               <w:left w:val="single" w:sz="4" w:space="0" w:color="auto"/>
@@ -31641,7 +31676,7 @@
         </w:tc>
         <w:tc>
           <w:tcPr>
-            <w:tcW w:w="2616" w:type="dxa"/>
+            <w:tcW w:w="2977" w:type="dxa"/>
             <w:tcBorders>
               <w:top w:val="single" w:sz="4" w:space="0" w:color="auto"/>
               <w:left w:val="single" w:sz="4" w:space="0" w:color="auto"/>
@@ -31674,7 +31709,7 @@
         </w:tc>
         <w:tc>
           <w:tcPr>
-            <w:tcW w:w="3308" w:type="dxa"/>
+            <w:tcW w:w="3402" w:type="dxa"/>
             <w:tcBorders>
               <w:top w:val="single" w:sz="4" w:space="0" w:color="auto"/>
               <w:left w:val="single" w:sz="4" w:space="0" w:color="auto"/>
@@ -31718,7 +31753,7 @@
         </w:tc>
         <w:tc>
           <w:tcPr>
-            <w:tcW w:w="944" w:type="dxa"/>
+            <w:tcW w:w="851" w:type="dxa"/>
             <w:tcBorders>
               <w:top w:val="single" w:sz="4" w:space="0" w:color="auto"/>
               <w:left w:val="single" w:sz="4" w:space="0" w:color="auto"/>
@@ -31762,7 +31797,7 @@
         </w:tc>
         <w:tc>
           <w:tcPr>
-            <w:tcW w:w="2741" w:type="dxa"/>
+            <w:tcW w:w="2693" w:type="dxa"/>
             <w:tcBorders>
               <w:top w:val="single" w:sz="4" w:space="0" w:color="auto"/>
               <w:left w:val="single" w:sz="4" w:space="0" w:color="auto"/>
@@ -31820,7 +31855,7 @@
         </w:tc>
         <w:tc>
           <w:tcPr>
-            <w:tcW w:w="2552" w:type="dxa"/>
+            <w:tcW w:w="2827" w:type="dxa"/>
             <w:tcBorders>
               <w:top w:val="single" w:sz="4" w:space="0" w:color="auto"/>
               <w:left w:val="single" w:sz="4" w:space="0" w:color="auto"/>
@@ -31987,7 +32022,7 @@
         </w:trPr>
         <w:tc>
           <w:tcPr>
-            <w:tcW w:w="626" w:type="dxa"/>
+            <w:tcW w:w="587" w:type="dxa"/>
             <w:tcBorders>
               <w:top w:val="single" w:sz="4" w:space="0" w:color="auto"/>
               <w:left w:val="single" w:sz="4" w:space="0" w:color="auto"/>
@@ -32021,7 +32056,7 @@
         </w:tc>
         <w:tc>
           <w:tcPr>
-            <w:tcW w:w="2616" w:type="dxa"/>
+            <w:tcW w:w="2977" w:type="dxa"/>
             <w:tcBorders>
               <w:top w:val="single" w:sz="4" w:space="0" w:color="auto"/>
               <w:left w:val="single" w:sz="4" w:space="0" w:color="auto"/>
@@ -32054,7 +32089,7 @@
         </w:tc>
         <w:tc>
           <w:tcPr>
-            <w:tcW w:w="3308" w:type="dxa"/>
+            <w:tcW w:w="3402" w:type="dxa"/>
             <w:tcBorders>
               <w:top w:val="single" w:sz="4" w:space="0" w:color="auto"/>
               <w:left w:val="single" w:sz="4" w:space="0" w:color="auto"/>
@@ -32098,7 +32133,7 @@
         </w:tc>
         <w:tc>
           <w:tcPr>
-            <w:tcW w:w="944" w:type="dxa"/>
+            <w:tcW w:w="851" w:type="dxa"/>
             <w:tcBorders>
               <w:top w:val="single" w:sz="4" w:space="0" w:color="auto"/>
               <w:left w:val="single" w:sz="4" w:space="0" w:color="auto"/>
@@ -32142,7 +32177,7 @@
         </w:tc>
         <w:tc>
           <w:tcPr>
-            <w:tcW w:w="2741" w:type="dxa"/>
+            <w:tcW w:w="2693" w:type="dxa"/>
             <w:tcBorders>
               <w:top w:val="single" w:sz="4" w:space="0" w:color="auto"/>
               <w:left w:val="single" w:sz="4" w:space="0" w:color="auto"/>
@@ -32200,7 +32235,7 @@
         </w:tc>
         <w:tc>
           <w:tcPr>
-            <w:tcW w:w="2552" w:type="dxa"/>
+            <w:tcW w:w="2827" w:type="dxa"/>
             <w:tcBorders>
               <w:top w:val="single" w:sz="4" w:space="0" w:color="auto"/>
               <w:left w:val="single" w:sz="4" w:space="0" w:color="auto"/>
@@ -32366,7 +32401,7 @@
         </w:trPr>
         <w:tc>
           <w:tcPr>
-            <w:tcW w:w="626" w:type="dxa"/>
+            <w:tcW w:w="587" w:type="dxa"/>
             <w:tcBorders>
               <w:top w:val="single" w:sz="4" w:space="0" w:color="auto"/>
               <w:left w:val="single" w:sz="4" w:space="0" w:color="auto"/>
@@ -32400,7 +32435,7 @@
         </w:tc>
         <w:tc>
           <w:tcPr>
-            <w:tcW w:w="2616" w:type="dxa"/>
+            <w:tcW w:w="2977" w:type="dxa"/>
             <w:tcBorders>
               <w:top w:val="single" w:sz="4" w:space="0" w:color="auto"/>
               <w:left w:val="single" w:sz="4" w:space="0" w:color="auto"/>
@@ -32433,7 +32468,7 @@
         </w:tc>
         <w:tc>
           <w:tcPr>
-            <w:tcW w:w="3308" w:type="dxa"/>
+            <w:tcW w:w="3402" w:type="dxa"/>
             <w:tcBorders>
               <w:top w:val="single" w:sz="4" w:space="0" w:color="auto"/>
               <w:left w:val="single" w:sz="4" w:space="0" w:color="auto"/>
@@ -32477,7 +32512,7 @@
         </w:tc>
         <w:tc>
           <w:tcPr>
-            <w:tcW w:w="944" w:type="dxa"/>
+            <w:tcW w:w="851" w:type="dxa"/>
             <w:tcBorders>
               <w:top w:val="single" w:sz="4" w:space="0" w:color="auto"/>
               <w:left w:val="single" w:sz="4" w:space="0" w:color="auto"/>
@@ -32521,7 +32556,7 @@
         </w:tc>
         <w:tc>
           <w:tcPr>
-            <w:tcW w:w="2741" w:type="dxa"/>
+            <w:tcW w:w="2693" w:type="dxa"/>
             <w:tcBorders>
               <w:top w:val="single" w:sz="4" w:space="0" w:color="auto"/>
               <w:left w:val="single" w:sz="4" w:space="0" w:color="auto"/>
@@ -32579,7 +32614,7 @@
         </w:tc>
         <w:tc>
           <w:tcPr>
-            <w:tcW w:w="2552" w:type="dxa"/>
+            <w:tcW w:w="2827" w:type="dxa"/>
             <w:tcBorders>
               <w:top w:val="single" w:sz="4" w:space="0" w:color="auto"/>
               <w:left w:val="single" w:sz="4" w:space="0" w:color="auto"/>
@@ -32735,7 +32770,7 @@
         </w:trPr>
         <w:tc>
           <w:tcPr>
-            <w:tcW w:w="626" w:type="dxa"/>
+            <w:tcW w:w="587" w:type="dxa"/>
             <w:tcBorders>
               <w:top w:val="single" w:sz="4" w:space="0" w:color="auto"/>
               <w:left w:val="single" w:sz="4" w:space="0" w:color="auto"/>
@@ -32769,7 +32804,7 @@
         </w:tc>
         <w:tc>
           <w:tcPr>
-            <w:tcW w:w="2616" w:type="dxa"/>
+            <w:tcW w:w="2977" w:type="dxa"/>
             <w:tcBorders>
               <w:top w:val="single" w:sz="4" w:space="0" w:color="auto"/>
               <w:left w:val="single" w:sz="4" w:space="0" w:color="auto"/>
@@ -32802,7 +32837,7 @@
         </w:tc>
         <w:tc>
           <w:tcPr>
-            <w:tcW w:w="3308" w:type="dxa"/>
+            <w:tcW w:w="3402" w:type="dxa"/>
             <w:tcBorders>
               <w:top w:val="single" w:sz="4" w:space="0" w:color="auto"/>
               <w:left w:val="single" w:sz="4" w:space="0" w:color="auto"/>
@@ -32846,7 +32881,7 @@
         </w:tc>
         <w:tc>
           <w:tcPr>
-            <w:tcW w:w="944" w:type="dxa"/>
+            <w:tcW w:w="851" w:type="dxa"/>
             <w:tcBorders>
               <w:top w:val="single" w:sz="4" w:space="0" w:color="auto"/>
               <w:left w:val="single" w:sz="4" w:space="0" w:color="auto"/>
@@ -32890,7 +32925,7 @@
         </w:tc>
         <w:tc>
           <w:tcPr>
-            <w:tcW w:w="2741" w:type="dxa"/>
+            <w:tcW w:w="2693" w:type="dxa"/>
             <w:tcBorders>
               <w:top w:val="single" w:sz="4" w:space="0" w:color="auto"/>
               <w:left w:val="single" w:sz="4" w:space="0" w:color="auto"/>
@@ -32948,7 +32983,7 @@
         </w:tc>
         <w:tc>
           <w:tcPr>
-            <w:tcW w:w="2552" w:type="dxa"/>
+            <w:tcW w:w="2827" w:type="dxa"/>
             <w:tcBorders>
               <w:top w:val="single" w:sz="4" w:space="0" w:color="auto"/>
               <w:left w:val="single" w:sz="4" w:space="0" w:color="auto"/>
@@ -33113,7 +33148,7 @@
         </w:trPr>
         <w:tc>
           <w:tcPr>
-            <w:tcW w:w="626" w:type="dxa"/>
+            <w:tcW w:w="587" w:type="dxa"/>
             <w:tcBorders>
               <w:top w:val="single" w:sz="4" w:space="0" w:color="auto"/>
               <w:left w:val="single" w:sz="4" w:space="0" w:color="auto"/>
@@ -33147,7 +33182,7 @@
         </w:tc>
         <w:tc>
           <w:tcPr>
-            <w:tcW w:w="2616" w:type="dxa"/>
+            <w:tcW w:w="2977" w:type="dxa"/>
             <w:tcBorders>
               <w:top w:val="single" w:sz="4" w:space="0" w:color="auto"/>
               <w:left w:val="single" w:sz="4" w:space="0" w:color="auto"/>
@@ -33180,7 +33215,7 @@
         </w:tc>
         <w:tc>
           <w:tcPr>
-            <w:tcW w:w="3308" w:type="dxa"/>
+            <w:tcW w:w="3402" w:type="dxa"/>
             <w:tcBorders>
               <w:top w:val="single" w:sz="4" w:space="0" w:color="auto"/>
               <w:left w:val="single" w:sz="4" w:space="0" w:color="auto"/>
@@ -33241,7 +33276,7 @@
         </w:tc>
         <w:tc>
           <w:tcPr>
-            <w:tcW w:w="944" w:type="dxa"/>
+            <w:tcW w:w="851" w:type="dxa"/>
             <w:tcBorders>
               <w:top w:val="single" w:sz="4" w:space="0" w:color="auto"/>
               <w:left w:val="single" w:sz="4" w:space="0" w:color="auto"/>
@@ -33285,7 +33320,7 @@
         </w:tc>
         <w:tc>
           <w:tcPr>
-            <w:tcW w:w="2741" w:type="dxa"/>
+            <w:tcW w:w="2693" w:type="dxa"/>
             <w:tcBorders>
               <w:top w:val="single" w:sz="4" w:space="0" w:color="auto"/>
               <w:left w:val="single" w:sz="4" w:space="0" w:color="auto"/>
@@ -33343,7 +33378,7 @@
         </w:tc>
         <w:tc>
           <w:tcPr>
-            <w:tcW w:w="2552" w:type="dxa"/>
+            <w:tcW w:w="2827" w:type="dxa"/>
             <w:tcBorders>
               <w:top w:val="single" w:sz="4" w:space="0" w:color="auto"/>
               <w:left w:val="single" w:sz="4" w:space="0" w:color="auto"/>
@@ -33500,7 +33535,7 @@
         </w:trPr>
         <w:tc>
           <w:tcPr>
-            <w:tcW w:w="626" w:type="dxa"/>
+            <w:tcW w:w="587" w:type="dxa"/>
             <w:tcBorders>
               <w:top w:val="single" w:sz="4" w:space="0" w:color="auto"/>
               <w:left w:val="single" w:sz="4" w:space="0" w:color="auto"/>
@@ -33534,7 +33569,7 @@
         </w:tc>
         <w:tc>
           <w:tcPr>
-            <w:tcW w:w="2616" w:type="dxa"/>
+            <w:tcW w:w="2977" w:type="dxa"/>
             <w:tcBorders>
               <w:top w:val="single" w:sz="4" w:space="0" w:color="auto"/>
               <w:left w:val="single" w:sz="4" w:space="0" w:color="auto"/>
@@ -33567,7 +33602,7 @@
         </w:tc>
         <w:tc>
           <w:tcPr>
-            <w:tcW w:w="3308" w:type="dxa"/>
+            <w:tcW w:w="3402" w:type="dxa"/>
             <w:tcBorders>
               <w:top w:val="single" w:sz="4" w:space="0" w:color="auto"/>
               <w:left w:val="single" w:sz="4" w:space="0" w:color="auto"/>
@@ -33632,7 +33667,7 @@
         </w:tc>
         <w:tc>
           <w:tcPr>
-            <w:tcW w:w="944" w:type="dxa"/>
+            <w:tcW w:w="851" w:type="dxa"/>
             <w:tcBorders>
               <w:top w:val="single" w:sz="4" w:space="0" w:color="auto"/>
               <w:left w:val="single" w:sz="4" w:space="0" w:color="auto"/>
@@ -33666,7 +33701,7 @@
         </w:tc>
         <w:tc>
           <w:tcPr>
-            <w:tcW w:w="2741" w:type="dxa"/>
+            <w:tcW w:w="2693" w:type="dxa"/>
             <w:tcBorders>
               <w:top w:val="single" w:sz="4" w:space="0" w:color="auto"/>
               <w:left w:val="single" w:sz="4" w:space="0" w:color="auto"/>
@@ -33720,7 +33755,7 @@
         </w:tc>
         <w:tc>
           <w:tcPr>
-            <w:tcW w:w="2552" w:type="dxa"/>
+            <w:tcW w:w="2827" w:type="dxa"/>
             <w:tcBorders>
               <w:top w:val="single" w:sz="4" w:space="0" w:color="auto"/>
               <w:left w:val="single" w:sz="4" w:space="0" w:color="auto"/>
@@ -33889,7 +33924,7 @@
         </w:trPr>
         <w:tc>
           <w:tcPr>
-            <w:tcW w:w="626" w:type="dxa"/>
+            <w:tcW w:w="587" w:type="dxa"/>
             <w:tcBorders>
               <w:top w:val="single" w:sz="4" w:space="0" w:color="auto"/>
               <w:left w:val="single" w:sz="4" w:space="0" w:color="auto"/>
@@ -33923,7 +33958,7 @@
         </w:tc>
         <w:tc>
           <w:tcPr>
-            <w:tcW w:w="2616" w:type="dxa"/>
+            <w:tcW w:w="2977" w:type="dxa"/>
             <w:tcBorders>
               <w:top w:val="single" w:sz="4" w:space="0" w:color="auto"/>
               <w:left w:val="single" w:sz="4" w:space="0" w:color="auto"/>
@@ -33956,7 +33991,7 @@
         </w:tc>
         <w:tc>
           <w:tcPr>
-            <w:tcW w:w="3308" w:type="dxa"/>
+            <w:tcW w:w="3402" w:type="dxa"/>
             <w:tcBorders>
               <w:top w:val="single" w:sz="4" w:space="0" w:color="auto"/>
               <w:left w:val="single" w:sz="4" w:space="0" w:color="auto"/>
@@ -34031,7 +34066,7 @@
         </w:tc>
         <w:tc>
           <w:tcPr>
-            <w:tcW w:w="944" w:type="dxa"/>
+            <w:tcW w:w="851" w:type="dxa"/>
             <w:tcBorders>
               <w:top w:val="single" w:sz="4" w:space="0" w:color="auto"/>
               <w:left w:val="single" w:sz="4" w:space="0" w:color="auto"/>
@@ -34075,7 +34110,7 @@
         </w:tc>
         <w:tc>
           <w:tcPr>
-            <w:tcW w:w="2741" w:type="dxa"/>
+            <w:tcW w:w="2693" w:type="dxa"/>
             <w:tcBorders>
               <w:top w:val="single" w:sz="4" w:space="0" w:color="auto"/>
               <w:left w:val="single" w:sz="4" w:space="0" w:color="auto"/>
@@ -34129,7 +34164,7 @@
         </w:tc>
         <w:tc>
           <w:tcPr>
-            <w:tcW w:w="2552" w:type="dxa"/>
+            <w:tcW w:w="2827" w:type="dxa"/>
             <w:tcBorders>
               <w:top w:val="single" w:sz="4" w:space="0" w:color="auto"/>
               <w:left w:val="single" w:sz="4" w:space="0" w:color="auto"/>
@@ -34206,7 +34241,7 @@
                 <w:sz w:val="24"/>
                 <w:szCs w:val="24"/>
               </w:rPr>
-              <w:t>1.0</w:t>
+              <w:t>-</w:t>
             </w:r>
           </w:p>
         </w:tc>
@@ -34240,7 +34275,7 @@
                 <w:sz w:val="24"/>
                 <w:szCs w:val="24"/>
               </w:rPr>
-              <w:t>2.0</w:t>
+              <w:t>-</w:t>
             </w:r>
           </w:p>
         </w:tc>
@@ -34274,7 +34309,7 @@
                 <w:sz w:val="24"/>
                 <w:szCs w:val="24"/>
               </w:rPr>
-              <w:t>3.0</w:t>
+              <w:t>1.0</w:t>
             </w:r>
           </w:p>
         </w:tc>
@@ -34286,7 +34321,7 @@
         </w:trPr>
         <w:tc>
           <w:tcPr>
-            <w:tcW w:w="626" w:type="dxa"/>
+            <w:tcW w:w="587" w:type="dxa"/>
             <w:tcBorders>
               <w:top w:val="single" w:sz="4" w:space="0" w:color="auto"/>
               <w:left w:val="single" w:sz="4" w:space="0" w:color="auto"/>
@@ -34317,7 +34352,7 @@
         </w:tc>
         <w:tc>
           <w:tcPr>
-            <w:tcW w:w="2616" w:type="dxa"/>
+            <w:tcW w:w="2977" w:type="dxa"/>
             <w:tcBorders>
               <w:top w:val="single" w:sz="4" w:space="0" w:color="auto"/>
               <w:left w:val="single" w:sz="4" w:space="0" w:color="auto"/>
@@ -34347,7 +34382,7 @@
         </w:tc>
         <w:tc>
           <w:tcPr>
-            <w:tcW w:w="3308" w:type="dxa"/>
+            <w:tcW w:w="3402" w:type="dxa"/>
             <w:tcBorders>
               <w:top w:val="single" w:sz="4" w:space="0" w:color="auto"/>
               <w:left w:val="single" w:sz="4" w:space="0" w:color="auto"/>
@@ -34385,7 +34420,7 @@
         </w:tc>
         <w:tc>
           <w:tcPr>
-            <w:tcW w:w="944" w:type="dxa"/>
+            <w:tcW w:w="851" w:type="dxa"/>
             <w:tcBorders>
               <w:top w:val="single" w:sz="4" w:space="0" w:color="auto"/>
               <w:left w:val="single" w:sz="4" w:space="0" w:color="auto"/>
@@ -34424,7 +34459,7 @@
         </w:tc>
         <w:tc>
           <w:tcPr>
-            <w:tcW w:w="2741" w:type="dxa"/>
+            <w:tcW w:w="2693" w:type="dxa"/>
             <w:tcBorders>
               <w:top w:val="single" w:sz="4" w:space="0" w:color="auto"/>
               <w:left w:val="single" w:sz="4" w:space="0" w:color="auto"/>
@@ -34477,7 +34512,7 @@
         </w:tc>
         <w:tc>
           <w:tcPr>
-            <w:tcW w:w="2552" w:type="dxa"/>
+            <w:tcW w:w="2827" w:type="dxa"/>
             <w:tcBorders>
               <w:top w:val="single" w:sz="4" w:space="0" w:color="auto"/>
               <w:left w:val="single" w:sz="4" w:space="0" w:color="auto"/>
@@ -34551,7 +34586,7 @@
               <w:rPr>
                 <w:rFonts w:ascii="Times New Roman" w:hAnsi="Times New Roman"/>
               </w:rPr>
-              <w:t>1.0</w:t>
+              <w:t>-</w:t>
             </w:r>
           </w:p>
         </w:tc>
@@ -34583,7 +34618,7 @@
               <w:rPr>
                 <w:rFonts w:ascii="Times New Roman" w:hAnsi="Times New Roman"/>
               </w:rPr>
-              <w:t>2.0</w:t>
+              <w:t>-</w:t>
             </w:r>
           </w:p>
         </w:tc>
@@ -34615,7 +34650,7 @@
               <w:rPr>
                 <w:rFonts w:ascii="Times New Roman" w:hAnsi="Times New Roman"/>
               </w:rPr>
-              <w:t>3.0</w:t>
+              <w:t>1.0</w:t>
             </w:r>
           </w:p>
         </w:tc>
@@ -34630,6 +34665,8 @@
           <w:szCs w:val="24"/>
         </w:rPr>
       </w:pPr>
+      <w:bookmarkStart w:id="44" w:name="_GoBack"/>
+      <w:bookmarkEnd w:id="44"/>
     </w:p>
     <w:sectPr>
       <w:footerReference w:type="default" r:id="rId23"/>
@@ -35026,7 +35063,7 @@
               <w:szCs w:val="20"/>
               <w:lang w:eastAsia="th-TH"/>
             </w:rPr>
-            <w:t>3</w:t>
+            <w:t>16</w:t>
           </w:r>
           <w:r>
             <w:rPr>
@@ -36283,7 +36320,7 @@
               <w:szCs w:val="20"/>
               <w:lang w:eastAsia="th-TH"/>
             </w:rPr>
-            <w:t>22</w:t>
+            <w:t>23</w:t>
           </w:r>
           <w:r>
             <w:rPr>
@@ -36344,7 +36381,7 @@
               <w:szCs w:val="20"/>
               <w:lang w:eastAsia="th-TH"/>
             </w:rPr>
-            <w:t>24</w:t>
+            <w:t>25</w:t>
           </w:r>
           <w:r>
             <w:rPr>
@@ -42078,7 +42115,7 @@
 </file>
 
 <file path=customXml/itemProps1.xml><?xml version="1.0" encoding="utf-8"?>
-<ds:datastoreItem xmlns:ds="http://schemas.openxmlformats.org/officeDocument/2006/customXml" ds:itemID="{5D5AF2EB-6F25-4C2F-82A7-2AEA6A2545E2}">
+<ds:datastoreItem xmlns:ds="http://schemas.openxmlformats.org/officeDocument/2006/customXml" ds:itemID="{0A331BC5-AD79-41FD-8EEA-140534AF6A58}">
   <ds:schemaRefs>
     <ds:schemaRef ds:uri="http://schemas.openxmlformats.org/officeDocument/2006/bibliography"/>
   </ds:schemaRefs>

</xml_diff>